<commit_message>
Start of variantannotation reply
</commit_message>
<xml_diff>
--- a/doc/publications/journal2014/letters/ResponseToReviewers.docx
+++ b/doc/publications/journal2014/letters/ResponseToReviewers.docx
@@ -1,6 +1,6 @@
 
 <file path=word/document.xml><?xml version="1.0" encoding="utf-8"?>
-<w:document xmlns:wpc="http://schemas.microsoft.com/office/word/2010/wordprocessingCanvas" xmlns:mo="http://schemas.microsoft.com/office/mac/office/2008/main" xmlns:mc="http://schemas.openxmlformats.org/markup-compatibility/2006" xmlns:mv="urn:schemas-microsoft-com:mac:vml" xmlns:o="urn:schemas-microsoft-com:office:office" xmlns:r="http://schemas.openxmlformats.org/officeDocument/2006/relationships" xmlns:m="http://schemas.openxmlformats.org/officeDocument/2006/math" xmlns:v="urn:schemas-microsoft-com:vml" xmlns:wp14="http://schemas.microsoft.com/office/word/2010/wordprocessingDrawing" xmlns:wp="http://schemas.openxmlformats.org/drawingml/2006/wordprocessingDrawing" xmlns:w10="urn:schemas-microsoft-com:office:word" xmlns:w="http://schemas.openxmlformats.org/wordprocessingml/2006/main" xmlns:w14="http://schemas.microsoft.com/office/word/2010/wordml" xmlns:w15="http://schemas.microsoft.com/office/word/2012/wordml" xmlns:wpg="http://schemas.microsoft.com/office/word/2010/wordprocessingGroup" xmlns:wpi="http://schemas.microsoft.com/office/word/2010/wordprocessingInk" xmlns:wne="http://schemas.microsoft.com/office/word/2006/wordml" xmlns:wps="http://schemas.microsoft.com/office/word/2010/wordprocessingShape" mc:Ignorable="w14 w15 wp14">
+<w:document xmlns:wpc="http://schemas.microsoft.com/office/word/2010/wordprocessingCanvas" xmlns:mo="http://schemas.microsoft.com/office/mac/office/2008/main" xmlns:mc="http://schemas.openxmlformats.org/markup-compatibility/2006" xmlns:mv="urn:schemas-microsoft-com:mac:vml" xmlns:o="urn:schemas-microsoft-com:office:office" xmlns:r="http://schemas.openxmlformats.org/officeDocument/2006/relationships" xmlns:m="http://schemas.openxmlformats.org/officeDocument/2006/math" xmlns:v="urn:schemas-microsoft-com:vml" xmlns:wp14="http://schemas.microsoft.com/office/word/2010/wordprocessingDrawing" xmlns:wp="http://schemas.openxmlformats.org/drawingml/2006/wordprocessingDrawing" xmlns:w10="urn:schemas-microsoft-com:office:word" xmlns:w="http://schemas.openxmlformats.org/wordprocessingml/2006/main" xmlns:w14="http://schemas.microsoft.com/office/word/2010/wordml" xmlns:wpg="http://schemas.microsoft.com/office/word/2010/wordprocessingGroup" xmlns:wpi="http://schemas.microsoft.com/office/word/2010/wordprocessingInk" xmlns:wne="http://schemas.microsoft.com/office/word/2006/wordml" xmlns:wps="http://schemas.microsoft.com/office/word/2010/wordprocessingShape" mc:Ignorable="w14 wp14">
   <w:body>
     <w:p>
       <w:pPr>
@@ -108,97 +108,7 @@
           <w:sz w:val="22"/>
           <w:szCs w:val="22"/>
         </w:rPr>
-        <w:t>Denis C Bauer, BSc(</w:t>
-      </w:r>
-      <w:proofErr w:type="spellStart"/>
-      <w:r>
-        <w:rPr>
-          <w:rFonts w:ascii="Arial" w:hAnsi="Arial" w:cs="Helvetica"/>
-          <w:sz w:val="22"/>
-          <w:szCs w:val="22"/>
-        </w:rPr>
-        <w:t>Hons</w:t>
-      </w:r>
-      <w:proofErr w:type="spellEnd"/>
-      <w:r>
-        <w:rPr>
-          <w:rFonts w:ascii="Arial" w:hAnsi="Arial" w:cs="Helvetica"/>
-          <w:sz w:val="22"/>
-          <w:szCs w:val="22"/>
-        </w:rPr>
-        <w:t xml:space="preserve">), PhD; Brendan J </w:t>
-      </w:r>
-      <w:proofErr w:type="spellStart"/>
-      <w:r>
-        <w:rPr>
-          <w:rFonts w:ascii="Arial" w:hAnsi="Arial" w:cs="Helvetica"/>
-          <w:sz w:val="22"/>
-          <w:szCs w:val="22"/>
-        </w:rPr>
-        <w:t>McMorran</w:t>
-      </w:r>
-      <w:proofErr w:type="spellEnd"/>
-      <w:r>
-        <w:rPr>
-          <w:rFonts w:ascii="Arial" w:hAnsi="Arial" w:cs="Helvetica"/>
-          <w:sz w:val="22"/>
-          <w:szCs w:val="22"/>
-        </w:rPr>
-        <w:t xml:space="preserve">; Simon J Foote, </w:t>
-      </w:r>
-      <w:proofErr w:type="spellStart"/>
-      <w:r>
-        <w:rPr>
-          <w:rFonts w:ascii="Arial" w:hAnsi="Arial" w:cs="Helvetica"/>
-          <w:sz w:val="22"/>
-          <w:szCs w:val="22"/>
-        </w:rPr>
-        <w:t>FFSc</w:t>
-      </w:r>
-      <w:proofErr w:type="spellEnd"/>
-      <w:r>
-        <w:rPr>
-          <w:rFonts w:ascii="Arial" w:hAnsi="Arial" w:cs="Helvetica"/>
-          <w:sz w:val="22"/>
-          <w:szCs w:val="22"/>
-        </w:rPr>
-        <w:t xml:space="preserve"> (RCPA), FAHMS, FTSE; </w:t>
-      </w:r>
-      <w:proofErr w:type="spellStart"/>
-      <w:r>
-        <w:rPr>
-          <w:rFonts w:ascii="Arial" w:hAnsi="Arial" w:cs="Helvetica"/>
-          <w:sz w:val="22"/>
-          <w:szCs w:val="22"/>
-        </w:rPr>
-        <w:t>Gaetan</w:t>
-      </w:r>
-      <w:proofErr w:type="spellEnd"/>
-      <w:r>
-        <w:rPr>
-          <w:rFonts w:ascii="Arial" w:hAnsi="Arial" w:cs="Helvetica"/>
-          <w:sz w:val="22"/>
-          <w:szCs w:val="22"/>
-        </w:rPr>
-        <w:t xml:space="preserve"> </w:t>
-      </w:r>
-      <w:proofErr w:type="spellStart"/>
-      <w:r>
-        <w:rPr>
-          <w:rFonts w:ascii="Arial" w:hAnsi="Arial" w:cs="Helvetica"/>
-          <w:sz w:val="22"/>
-          <w:szCs w:val="22"/>
-        </w:rPr>
-        <w:t>Burgio</w:t>
-      </w:r>
-      <w:proofErr w:type="spellEnd"/>
-      <w:r>
-        <w:rPr>
-          <w:rFonts w:ascii="Arial" w:hAnsi="Arial" w:cs="Helvetica"/>
-          <w:sz w:val="22"/>
-          <w:szCs w:val="22"/>
-        </w:rPr>
-        <w:t>, MSc, MBBS, MD, PhD</w:t>
+        <w:t>Denis C Bauer, BSc(Hons), PhD; Brendan J McMorran; Simon J Foote, FFSc (RCPA), FAHMS, FTSE; Gaetan Burgio, MSc, MBBS, MD, PhD</w:t>
       </w:r>
     </w:p>
     <w:commentRangeEnd w:id="0"/>
@@ -312,25 +222,7 @@
           <w:sz w:val="22"/>
           <w:szCs w:val="22"/>
         </w:rPr>
-        <w:t>Please note that in our responses we have used the abbreviations ‘</w:t>
-      </w:r>
-      <w:proofErr w:type="spellStart"/>
-      <w:r>
-        <w:rPr>
-          <w:rFonts w:ascii="Arial" w:hAnsi="Arial" w:cs="Helvetica"/>
-          <w:sz w:val="22"/>
-          <w:szCs w:val="22"/>
-        </w:rPr>
-        <w:t>pg</w:t>
-      </w:r>
-      <w:proofErr w:type="spellEnd"/>
-      <w:r>
-        <w:rPr>
-          <w:rFonts w:ascii="Arial" w:hAnsi="Arial" w:cs="Helvetica"/>
-          <w:sz w:val="22"/>
-          <w:szCs w:val="22"/>
-        </w:rPr>
-        <w:t>’ and ‘para’ for page and paragraph, respectively.</w:t>
+        <w:t>Please note that in our responses we have used the abbreviations ‘pg’ and ‘para’ for page and paragraph, respectively.</w:t>
       </w:r>
     </w:p>
     <w:p>
@@ -371,8 +263,6 @@
           <w:szCs w:val="22"/>
         </w:rPr>
       </w:pPr>
-      <w:bookmarkStart w:id="1" w:name="_GoBack"/>
-      <w:bookmarkEnd w:id="1"/>
       <w:r>
         <w:rPr>
           <w:rFonts w:ascii="Arial" w:hAnsi="Arial" w:cs="Arial"/>
@@ -671,39 +561,7 @@
           <w:sz w:val="22"/>
           <w:szCs w:val="22"/>
         </w:rPr>
-        <w:t xml:space="preserve">As a baseline for performance comparisons it would appear more natural (to me), to use a C++ implementation, which would actually be very easy to do using the </w:t>
-      </w:r>
-      <w:proofErr w:type="spellStart"/>
-      <w:r>
-        <w:rPr>
-          <w:sz w:val="22"/>
-          <w:szCs w:val="22"/>
-        </w:rPr>
-        <w:t>bcftools</w:t>
-      </w:r>
-      <w:proofErr w:type="spellEnd"/>
-      <w:r>
-        <w:rPr>
-          <w:sz w:val="22"/>
-          <w:szCs w:val="22"/>
-        </w:rPr>
-        <w:t xml:space="preserve"> API to read VCF/BCF and </w:t>
-      </w:r>
-      <w:proofErr w:type="spellStart"/>
-      <w:r>
-        <w:rPr>
-          <w:sz w:val="22"/>
-          <w:szCs w:val="22"/>
-        </w:rPr>
-        <w:t>mlpack</w:t>
-      </w:r>
-      <w:proofErr w:type="spellEnd"/>
-      <w:r>
-        <w:rPr>
-          <w:sz w:val="22"/>
-          <w:szCs w:val="22"/>
-        </w:rPr>
-        <w:t xml:space="preserve"> for clustering</w:t>
+        <w:t>As a baseline for performance comparisons it would appear more natural (to me), to use a C++ implementation, which would actually be very easy to do using the bcftools API to read VCF/BCF and mlpack for clustering</w:t>
       </w:r>
       <w:r>
         <w:rPr>
@@ -745,115 +603,7 @@
           <w:sz w:val="22"/>
           <w:szCs w:val="22"/>
         </w:rPr>
-        <w:t xml:space="preserve">We investigated the suggested option and do not think it is appropriate as the </w:t>
-      </w:r>
-      <w:proofErr w:type="spellStart"/>
-      <w:r>
-        <w:rPr>
-          <w:rFonts w:ascii="Arial" w:hAnsi="Arial" w:cs="Helvetica"/>
-          <w:sz w:val="22"/>
-          <w:szCs w:val="22"/>
-        </w:rPr>
-        <w:t>kmeans</w:t>
-      </w:r>
-      <w:proofErr w:type="spellEnd"/>
-      <w:r>
-        <w:rPr>
-          <w:rFonts w:ascii="Arial" w:hAnsi="Arial" w:cs="Helvetica"/>
-          <w:sz w:val="22"/>
-          <w:szCs w:val="22"/>
-        </w:rPr>
-        <w:t xml:space="preserve"> clustering in </w:t>
-      </w:r>
-      <w:proofErr w:type="spellStart"/>
-      <w:r>
-        <w:rPr>
-          <w:rFonts w:ascii="Arial" w:hAnsi="Arial" w:cs="Helvetica"/>
-          <w:sz w:val="22"/>
-          <w:szCs w:val="22"/>
-        </w:rPr>
-        <w:t>mlpack</w:t>
-      </w:r>
-      <w:proofErr w:type="spellEnd"/>
-      <w:r>
-        <w:rPr>
-          <w:rFonts w:ascii="Arial" w:hAnsi="Arial" w:cs="Helvetica"/>
-          <w:sz w:val="22"/>
-          <w:szCs w:val="22"/>
-        </w:rPr>
-        <w:t xml:space="preserve"> is not multithreaded and hence performing worse than R and python whose </w:t>
-      </w:r>
-      <w:proofErr w:type="spellStart"/>
-      <w:r>
-        <w:rPr>
-          <w:rFonts w:ascii="Arial" w:hAnsi="Arial" w:cs="Helvetica"/>
-          <w:sz w:val="22"/>
-          <w:szCs w:val="22"/>
-        </w:rPr>
-        <w:t>kmeans</w:t>
-      </w:r>
-      <w:proofErr w:type="spellEnd"/>
-      <w:r>
-        <w:rPr>
-          <w:rFonts w:ascii="Arial" w:hAnsi="Arial" w:cs="Helvetica"/>
-          <w:sz w:val="22"/>
-          <w:szCs w:val="22"/>
-        </w:rPr>
-        <w:t xml:space="preserve"> approach is multithreaded. </w:t>
-      </w:r>
-      <w:proofErr w:type="gramStart"/>
-      <w:r>
-        <w:rPr>
-          <w:rFonts w:ascii="Arial" w:hAnsi="Arial" w:cs="Helvetica"/>
-          <w:sz w:val="22"/>
-          <w:szCs w:val="22"/>
-        </w:rPr>
-        <w:t>However</w:t>
-      </w:r>
-      <w:proofErr w:type="gramEnd"/>
-      <w:r>
-        <w:rPr>
-          <w:rFonts w:ascii="Arial" w:hAnsi="Arial" w:cs="Helvetica"/>
-          <w:sz w:val="22"/>
-          <w:szCs w:val="22"/>
-        </w:rPr>
-        <w:t xml:space="preserve"> we implemented a solution in </w:t>
-      </w:r>
-      <w:proofErr w:type="spellStart"/>
-      <w:r>
-        <w:rPr>
-          <w:rFonts w:ascii="Arial" w:hAnsi="Arial" w:cs="Helvetica"/>
-          <w:sz w:val="22"/>
-          <w:szCs w:val="22"/>
-        </w:rPr>
-        <w:t>Matlab</w:t>
-      </w:r>
-      <w:proofErr w:type="spellEnd"/>
-      <w:r>
-        <w:rPr>
-          <w:rFonts w:ascii="Arial" w:hAnsi="Arial" w:cs="Helvetica"/>
-          <w:sz w:val="22"/>
-          <w:szCs w:val="22"/>
-        </w:rPr>
-        <w:t xml:space="preserve"> which uses </w:t>
-      </w:r>
-      <w:proofErr w:type="spellStart"/>
-      <w:r>
-        <w:rPr>
-          <w:rFonts w:ascii="Arial" w:hAnsi="Arial" w:cs="Helvetica"/>
-          <w:sz w:val="22"/>
-          <w:szCs w:val="22"/>
-        </w:rPr>
-        <w:t>c++</w:t>
-      </w:r>
-      <w:proofErr w:type="spellEnd"/>
-      <w:r>
-        <w:rPr>
-          <w:rFonts w:ascii="Arial" w:hAnsi="Arial" w:cs="Helvetica"/>
-          <w:sz w:val="22"/>
-          <w:szCs w:val="22"/>
-        </w:rPr>
-        <w:t xml:space="preserve"> libraries. </w:t>
+        <w:t xml:space="preserve">We investigated the suggested option and do not think it is appropriate as the kmeans clustering in mlpack is not multithreaded and hence performing worse than R and python whose kmeans approach is multithreaded. However we implemented a solution in Matlab which uses c++ libraries. </w:t>
       </w:r>
     </w:p>
     <w:p>
@@ -881,23 +631,7 @@
           <w:szCs w:val="22"/>
         </w:rPr>
         <w:lastRenderedPageBreak/>
-        <w:t xml:space="preserve">Scalability is an issue and will certainly become ever more important, especially in the light of projects like Genomics England and the Precision Medicine Initiative. So exploring the use concepts like Spark is certainly welcome. However, </w:t>
-      </w:r>
-      <w:proofErr w:type="spellStart"/>
-      <w:r>
-        <w:rPr>
-          <w:sz w:val="22"/>
-          <w:szCs w:val="22"/>
-        </w:rPr>
-        <w:t>VariantSpark</w:t>
-      </w:r>
-      <w:proofErr w:type="spellEnd"/>
-      <w:r>
-        <w:rPr>
-          <w:sz w:val="22"/>
-          <w:szCs w:val="22"/>
-        </w:rPr>
-        <w:t xml:space="preserve"> caters to only one very specific use case, rather than providing a platform to address many problems one faces. In order for it to become widely adopted, it would need to have a wider scope (in my opinion)</w:t>
+        <w:t>Scalability is an issue and will certainly become ever more important, especially in the light of projects like Genomics England and the Precision Medicine Initiative. So exploring the use concepts like Spark is certainly welcome. However, VariantSpark caters to only one very specific use case, rather than providing a platform to address many problems one faces. In order for it to become widely adopted, it would need to have a wider scope (in my opinion)</w:t>
       </w:r>
       <w:r>
         <w:rPr>
@@ -1013,39 +747,471 @@
           <w:sz w:val="22"/>
           <w:szCs w:val="22"/>
         </w:rPr>
-        <w:t>R and Python do have specific packages to parse VCFs (Bioconductor/</w:t>
-      </w:r>
-      <w:proofErr w:type="spellStart"/>
-      <w:r>
-        <w:rPr>
+        <w:t>R and Python do have specific packages to parse VCFs (Bioconductor/VariantAnnotation and pysam). I wonder whether using these would result in better performance</w:t>
+      </w:r>
+      <w:r>
+        <w:rPr>
+          <w:sz w:val="22"/>
+          <w:szCs w:val="22"/>
+        </w:rPr>
+        <w:t>.</w:t>
+      </w:r>
+    </w:p>
+    <w:p>
+      <w:pPr>
+        <w:widowControl w:val="0"/>
+        <w:autoSpaceDE w:val="0"/>
+        <w:autoSpaceDN w:val="0"/>
+        <w:adjustRightInd w:val="0"/>
+        <w:rPr>
+          <w:rFonts w:ascii="Arial" w:hAnsi="Arial" w:cs="Helvetica"/>
+          <w:sz w:val="22"/>
+          <w:szCs w:val="22"/>
+        </w:rPr>
+      </w:pPr>
+    </w:p>
+    <w:p>
+      <w:pPr>
+        <w:widowControl w:val="0"/>
+        <w:autoSpaceDE w:val="0"/>
+        <w:autoSpaceDN w:val="0"/>
+        <w:adjustRightInd w:val="0"/>
+        <w:rPr>
+          <w:rFonts w:ascii="Arial" w:hAnsi="Arial" w:cs="Helvetica"/>
+          <w:sz w:val="22"/>
+          <w:szCs w:val="22"/>
+        </w:rPr>
+      </w:pPr>
+      <w:r>
+        <w:rPr>
+          <w:rFonts w:ascii="Arial" w:hAnsi="Arial" w:cs="Helvetica"/>
+          <w:sz w:val="22"/>
+          <w:szCs w:val="22"/>
+        </w:rPr>
+        <w:t xml:space="preserve">We tried </w:t>
+      </w:r>
+      <w:r>
+        <w:rPr>
+          <w:rFonts w:ascii="Arial" w:hAnsi="Arial" w:cs="Helvetica"/>
+          <w:sz w:val="22"/>
+          <w:szCs w:val="22"/>
+        </w:rPr>
+        <w:t xml:space="preserve">the </w:t>
+      </w:r>
+      <w:r>
+        <w:rPr>
+          <w:rFonts w:ascii="Arial" w:hAnsi="Arial" w:cs="Helvetica"/>
           <w:sz w:val="22"/>
           <w:szCs w:val="22"/>
         </w:rPr>
         <w:t>VariantAnnotation</w:t>
       </w:r>
-      <w:proofErr w:type="spellEnd"/>
-      <w:r>
-        <w:rPr>
-          <w:sz w:val="22"/>
-          <w:szCs w:val="22"/>
-        </w:rPr>
-        <w:t xml:space="preserve"> and </w:t>
-      </w:r>
-      <w:proofErr w:type="spellStart"/>
-      <w:r>
-        <w:rPr>
-          <w:sz w:val="22"/>
-          <w:szCs w:val="22"/>
-        </w:rPr>
-        <w:t>pysam</w:t>
-      </w:r>
-      <w:proofErr w:type="spellEnd"/>
-      <w:r>
-        <w:rPr>
-          <w:sz w:val="22"/>
-          <w:szCs w:val="22"/>
-        </w:rPr>
-        <w:t>). I wonder whether using these would result in better performance</w:t>
+      <w:r>
+        <w:rPr>
+          <w:rFonts w:ascii="Arial" w:hAnsi="Arial" w:cs="Helvetica"/>
+          <w:sz w:val="22"/>
+          <w:szCs w:val="22"/>
+        </w:rPr>
+        <w:t xml:space="preserve"> package</w:t>
+      </w:r>
+      <w:r>
+        <w:rPr>
+          <w:rFonts w:ascii="Arial" w:hAnsi="Arial" w:cs="Helvetica"/>
+          <w:sz w:val="22"/>
+          <w:szCs w:val="22"/>
+        </w:rPr>
+        <w:t xml:space="preserve"> and found it to actually be faster than </w:t>
+      </w:r>
+      <w:r>
+        <w:rPr>
+          <w:rFonts w:ascii="Arial" w:hAnsi="Arial" w:cs="Helvetica"/>
+          <w:sz w:val="22"/>
+          <w:szCs w:val="22"/>
+        </w:rPr>
+        <w:t>R’s built in library for reading delimited files. Therefore, we will use this package in our comparison. We also optimized our custom function that converts VCF variant strings to integers</w:t>
+      </w:r>
+    </w:p>
+    <w:p>
+      <w:pPr>
+        <w:widowControl w:val="0"/>
+        <w:autoSpaceDE w:val="0"/>
+        <w:autoSpaceDN w:val="0"/>
+        <w:adjustRightInd w:val="0"/>
+        <w:rPr>
+          <w:rFonts w:ascii="Arial" w:hAnsi="Arial" w:cs="Helvetica"/>
+          <w:sz w:val="22"/>
+          <w:szCs w:val="22"/>
+        </w:rPr>
+      </w:pPr>
+      <w:r>
+        <w:rPr>
+          <w:rFonts w:ascii="Arial" w:hAnsi="Arial" w:cs="Helvetica"/>
+          <w:sz w:val="22"/>
+          <w:szCs w:val="22"/>
+        </w:rPr>
+        <w:t>(I.e. “1|0:99” to 1).</w:t>
+      </w:r>
+    </w:p>
+    <w:p>
+      <w:pPr>
+        <w:widowControl w:val="0"/>
+        <w:autoSpaceDE w:val="0"/>
+        <w:autoSpaceDN w:val="0"/>
+        <w:adjustRightInd w:val="0"/>
+        <w:rPr>
+          <w:rFonts w:ascii="Arial" w:hAnsi="Arial" w:cs="Helvetica"/>
+          <w:sz w:val="22"/>
+          <w:szCs w:val="22"/>
+        </w:rPr>
+      </w:pPr>
+    </w:p>
+    <w:p>
+      <w:pPr>
+        <w:widowControl w:val="0"/>
+        <w:autoSpaceDE w:val="0"/>
+        <w:autoSpaceDN w:val="0"/>
+        <w:adjustRightInd w:val="0"/>
+        <w:rPr>
+          <w:rFonts w:ascii="Arial" w:hAnsi="Arial" w:cs="Helvetica"/>
+          <w:sz w:val="22"/>
+          <w:szCs w:val="22"/>
+        </w:rPr>
+      </w:pPr>
+      <w:r>
+        <w:rPr>
+          <w:rFonts w:ascii="Arial" w:hAnsi="Arial" w:cs="Helvetica"/>
+          <w:sz w:val="22"/>
+          <w:szCs w:val="22"/>
+        </w:rPr>
+        <w:t>We no</w:t>
+      </w:r>
+      <w:r>
+        <w:rPr>
+          <w:rFonts w:ascii="Arial" w:hAnsi="Arial" w:cs="Helvetica"/>
+          <w:sz w:val="22"/>
+          <w:szCs w:val="22"/>
+        </w:rPr>
+        <w:t xml:space="preserve">w parse VCFs to matrix using </w:t>
+      </w:r>
+      <w:r>
+        <w:rPr>
+          <w:rFonts w:ascii="Consolas" w:hAnsi="Consolas" w:cs="Helvetica"/>
+          <w:sz w:val="22"/>
+          <w:szCs w:val="22"/>
+        </w:rPr>
+        <w:t>readGT</w:t>
+      </w:r>
+      <w:r>
+        <w:rPr>
+          <w:rFonts w:ascii="Arial" w:hAnsi="Arial" w:cs="Helvetica"/>
+          <w:sz w:val="22"/>
+          <w:szCs w:val="22"/>
+        </w:rPr>
+        <w:t xml:space="preserve"> from the </w:t>
+      </w:r>
+      <w:r>
+        <w:rPr>
+          <w:rFonts w:ascii="Consolas" w:hAnsi="Consolas" w:cs="Helvetica"/>
+          <w:sz w:val="22"/>
+          <w:szCs w:val="22"/>
+        </w:rPr>
+        <w:t>VariantAnnotation</w:t>
+      </w:r>
+      <w:r>
+        <w:rPr>
+          <w:rFonts w:ascii="Arial" w:hAnsi="Arial" w:cs="Helvetica"/>
+          <w:sz w:val="22"/>
+          <w:szCs w:val="22"/>
+        </w:rPr>
+        <w:t xml:space="preserve"> package.</w:t>
+      </w:r>
+    </w:p>
+    <w:p>
+      <w:pPr>
+        <w:widowControl w:val="0"/>
+        <w:autoSpaceDE w:val="0"/>
+        <w:autoSpaceDN w:val="0"/>
+        <w:adjustRightInd w:val="0"/>
+        <w:rPr>
+          <w:rFonts w:ascii="Consolas" w:hAnsi="Consolas" w:cs="Helvetica"/>
+          <w:sz w:val="22"/>
+          <w:szCs w:val="22"/>
+        </w:rPr>
+      </w:pPr>
+      <w:r>
+        <w:rPr>
+          <w:rFonts w:ascii="Consolas" w:hAnsi="Consolas" w:cs="Helvetica"/>
+          <w:sz w:val="22"/>
+          <w:szCs w:val="22"/>
+        </w:rPr>
+        <w:t>vcf</w:t>
+      </w:r>
+      <w:r>
+        <w:rPr>
+          <w:rFonts w:ascii="Consolas" w:hAnsi="Consolas" w:cs="Helvetica"/>
+          <w:sz w:val="22"/>
+          <w:szCs w:val="22"/>
+        </w:rPr>
+        <w:t xml:space="preserve"> &lt;- readGT("</w:t>
+      </w:r>
+      <w:r>
+        <w:rPr>
+          <w:rFonts w:ascii="Consolas" w:hAnsi="Consolas" w:cs="Helvetica"/>
+          <w:sz w:val="22"/>
+          <w:szCs w:val="22"/>
+        </w:rPr>
+        <w:t>input</w:t>
+      </w:r>
+      <w:r>
+        <w:rPr>
+          <w:rFonts w:ascii="Consolas" w:hAnsi="Consolas" w:cs="Helvetica"/>
+          <w:sz w:val="22"/>
+          <w:szCs w:val="22"/>
+        </w:rPr>
+        <w:t>.vcf")</w:t>
+      </w:r>
+    </w:p>
+    <w:p>
+      <w:pPr>
+        <w:widowControl w:val="0"/>
+        <w:autoSpaceDE w:val="0"/>
+        <w:autoSpaceDN w:val="0"/>
+        <w:adjustRightInd w:val="0"/>
+        <w:rPr>
+          <w:rFonts w:ascii="Arial" w:hAnsi="Arial" w:cs="Helvetica"/>
+          <w:sz w:val="22"/>
+          <w:szCs w:val="22"/>
+        </w:rPr>
+      </w:pPr>
+    </w:p>
+    <w:p>
+      <w:pPr>
+        <w:widowControl w:val="0"/>
+        <w:autoSpaceDE w:val="0"/>
+        <w:autoSpaceDN w:val="0"/>
+        <w:adjustRightInd w:val="0"/>
+        <w:rPr>
+          <w:rFonts w:ascii="Arial" w:hAnsi="Arial" w:cs="Helvetica"/>
+          <w:sz w:val="22"/>
+          <w:szCs w:val="22"/>
+        </w:rPr>
+      </w:pPr>
+    </w:p>
+    <w:p>
+      <w:pPr>
+        <w:widowControl w:val="0"/>
+        <w:autoSpaceDE w:val="0"/>
+        <w:autoSpaceDN w:val="0"/>
+        <w:adjustRightInd w:val="0"/>
+        <w:rPr>
+          <w:rFonts w:ascii="Arial" w:hAnsi="Arial" w:cs="Helvetica"/>
+          <w:sz w:val="22"/>
+          <w:szCs w:val="22"/>
+        </w:rPr>
+      </w:pPr>
+      <w:r>
+        <w:rPr>
+          <w:rFonts w:ascii="Arial" w:hAnsi="Arial" w:cs="Helvetica"/>
+          <w:sz w:val="22"/>
+          <w:szCs w:val="22"/>
+        </w:rPr>
+        <w:t>O</w:t>
+      </w:r>
+      <w:r>
+        <w:rPr>
+          <w:rFonts w:ascii="Arial" w:hAnsi="Arial" w:cs="Helvetica"/>
+          <w:sz w:val="22"/>
+          <w:szCs w:val="22"/>
+        </w:rPr>
+        <w:t xml:space="preserve">ptimizations include using fixed character matching </w:t>
+      </w:r>
+      <w:r>
+        <w:rPr>
+          <w:rFonts w:ascii="Arial" w:hAnsi="Arial" w:cs="Helvetica"/>
+          <w:sz w:val="22"/>
+          <w:szCs w:val="22"/>
+        </w:rPr>
+        <w:t>instead of</w:t>
+      </w:r>
+      <w:r>
+        <w:rPr>
+          <w:rFonts w:ascii="Arial" w:hAnsi="Arial" w:cs="Helvetica"/>
+          <w:sz w:val="22"/>
+          <w:szCs w:val="22"/>
+        </w:rPr>
+        <w:t xml:space="preserve"> regex.</w:t>
+      </w:r>
+    </w:p>
+    <w:p>
+      <w:pPr>
+        <w:widowControl w:val="0"/>
+        <w:autoSpaceDE w:val="0"/>
+        <w:autoSpaceDN w:val="0"/>
+        <w:adjustRightInd w:val="0"/>
+        <w:rPr>
+          <w:rFonts w:ascii="Consolas" w:hAnsi="Consolas" w:cs="Helvetica"/>
+          <w:sz w:val="22"/>
+          <w:szCs w:val="22"/>
+        </w:rPr>
+      </w:pPr>
+      <w:r>
+        <w:rPr>
+          <w:rFonts w:ascii="Consolas" w:hAnsi="Consolas" w:cs="Helvetica"/>
+          <w:sz w:val="22"/>
+          <w:szCs w:val="22"/>
+        </w:rPr>
+        <w:t>strsplit(a, ":", fixed = TRUE)</w:t>
+      </w:r>
+    </w:p>
+    <w:p>
+      <w:pPr>
+        <w:widowControl w:val="0"/>
+        <w:autoSpaceDE w:val="0"/>
+        <w:autoSpaceDN w:val="0"/>
+        <w:adjustRightInd w:val="0"/>
+        <w:rPr>
+          <w:rFonts w:ascii="Arial" w:hAnsi="Arial" w:cs="Helvetica"/>
+          <w:sz w:val="22"/>
+          <w:szCs w:val="22"/>
+        </w:rPr>
+      </w:pPr>
+    </w:p>
+    <w:p>
+      <w:pPr>
+        <w:widowControl w:val="0"/>
+        <w:autoSpaceDE w:val="0"/>
+        <w:autoSpaceDN w:val="0"/>
+        <w:adjustRightInd w:val="0"/>
+        <w:rPr>
+          <w:rFonts w:ascii="Arial" w:hAnsi="Arial" w:cs="Helvetica"/>
+          <w:sz w:val="22"/>
+          <w:szCs w:val="22"/>
+        </w:rPr>
+      </w:pPr>
+      <w:r>
+        <w:rPr>
+          <w:rFonts w:ascii="Arial" w:hAnsi="Arial" w:cs="Helvetica"/>
+          <w:sz w:val="22"/>
+          <w:szCs w:val="22"/>
+        </w:rPr>
+        <w:t>As before, w</w:t>
+      </w:r>
+      <w:r>
+        <w:rPr>
+          <w:rFonts w:ascii="Arial" w:hAnsi="Arial" w:cs="Helvetica"/>
+          <w:sz w:val="22"/>
+          <w:szCs w:val="22"/>
+        </w:rPr>
+        <w:t xml:space="preserve">e apply our function to the matrix using </w:t>
+      </w:r>
+      <w:r>
+        <w:rPr>
+          <w:rFonts w:ascii="Consolas" w:hAnsi="Consolas" w:cs="Helvetica"/>
+          <w:sz w:val="22"/>
+          <w:szCs w:val="22"/>
+        </w:rPr>
+        <w:t>vapply</w:t>
+      </w:r>
+      <w:r>
+        <w:rPr>
+          <w:rFonts w:ascii="Arial" w:hAnsi="Arial" w:cs="Helvetica"/>
+          <w:sz w:val="22"/>
+          <w:szCs w:val="22"/>
+        </w:rPr>
+        <w:t xml:space="preserve">, with a </w:t>
+      </w:r>
+      <w:r>
+        <w:rPr>
+          <w:rFonts w:ascii="Arial" w:hAnsi="Arial" w:cs="Helvetica"/>
+          <w:sz w:val="22"/>
+          <w:szCs w:val="22"/>
+        </w:rPr>
+        <w:t>pre-defined return type.</w:t>
+      </w:r>
+      <w:r>
+        <w:rPr>
+          <w:rFonts w:ascii="Arial" w:hAnsi="Arial" w:cs="Helvetica"/>
+          <w:sz w:val="22"/>
+          <w:szCs w:val="22"/>
+        </w:rPr>
+        <w:t xml:space="preserve"> </w:t>
+      </w:r>
+      <w:r>
+        <w:rPr>
+          <w:rFonts w:ascii="Arial" w:hAnsi="Arial" w:cs="Helvetica"/>
+          <w:sz w:val="22"/>
+          <w:szCs w:val="22"/>
+        </w:rPr>
+        <w:t>W</w:t>
+      </w:r>
+      <w:r>
+        <w:rPr>
+          <w:rFonts w:ascii="Arial" w:hAnsi="Arial" w:cs="Helvetica"/>
+          <w:sz w:val="22"/>
+          <w:szCs w:val="22"/>
+        </w:rPr>
+        <w:t xml:space="preserve">e </w:t>
+      </w:r>
+      <w:r>
+        <w:rPr>
+          <w:rFonts w:ascii="Arial" w:hAnsi="Arial" w:cs="Helvetica"/>
+          <w:sz w:val="22"/>
+          <w:szCs w:val="22"/>
+        </w:rPr>
+        <w:t>have compared it to other available apply methods, and find it to be the fastest in this case.</w:t>
+      </w:r>
+    </w:p>
+    <w:p>
+      <w:pPr>
+        <w:widowControl w:val="0"/>
+        <w:autoSpaceDE w:val="0"/>
+        <w:autoSpaceDN w:val="0"/>
+        <w:adjustRightInd w:val="0"/>
+        <w:rPr>
+          <w:rFonts w:ascii="Arial" w:hAnsi="Arial" w:cs="Helvetica"/>
+          <w:sz w:val="22"/>
+          <w:szCs w:val="22"/>
+        </w:rPr>
+      </w:pPr>
+    </w:p>
+    <w:p>
+      <w:pPr>
+        <w:widowControl w:val="0"/>
+        <w:autoSpaceDE w:val="0"/>
+        <w:autoSpaceDN w:val="0"/>
+        <w:adjustRightInd w:val="0"/>
+        <w:rPr>
+          <w:rFonts w:ascii="Arial" w:hAnsi="Arial" w:cs="Helvetica"/>
+          <w:sz w:val="22"/>
+          <w:szCs w:val="22"/>
+        </w:rPr>
+      </w:pPr>
+    </w:p>
+    <w:p>
+      <w:pPr>
+        <w:widowControl w:val="0"/>
+        <w:autoSpaceDE w:val="0"/>
+        <w:autoSpaceDN w:val="0"/>
+        <w:adjustRightInd w:val="0"/>
+        <w:rPr>
+          <w:rFonts w:ascii="Consolas" w:hAnsi="Consolas" w:cs="Consolas"/>
+        </w:rPr>
+      </w:pPr>
+    </w:p>
+    <w:p>
+      <w:pPr>
+        <w:pStyle w:val="AssessorComment"/>
+        <w:rPr>
+          <w:sz w:val="22"/>
+          <w:szCs w:val="22"/>
+        </w:rPr>
+      </w:pPr>
+      <w:r>
+        <w:rPr>
+          <w:sz w:val="22"/>
+          <w:szCs w:val="22"/>
+        </w:rPr>
+        <w:t>To demonstrate scalability to today's data sets, using the present 1000 Genomes release (phase 3) would be appropriate</w:t>
       </w:r>
       <w:r>
         <w:rPr>
@@ -1062,85 +1228,48 @@
         <w:autoSpaceDN w:val="0"/>
         <w:adjustRightInd w:val="0"/>
         <w:rPr>
-          <w:rFonts w:ascii="Arial" w:hAnsi="Arial" w:cs="Helvetica"/>
-          <w:sz w:val="22"/>
-          <w:szCs w:val="22"/>
-        </w:rPr>
-      </w:pPr>
-    </w:p>
-    <w:p>
-      <w:pPr>
-        <w:widowControl w:val="0"/>
-        <w:autoSpaceDE w:val="0"/>
-        <w:autoSpaceDN w:val="0"/>
-        <w:adjustRightInd w:val="0"/>
-        <w:rPr>
           <w:rFonts w:ascii="Consolas" w:hAnsi="Consolas" w:cs="Consolas"/>
         </w:rPr>
       </w:pPr>
     </w:p>
     <w:p>
       <w:pPr>
-        <w:pStyle w:val="AssessorComment"/>
-        <w:rPr>
-          <w:sz w:val="22"/>
-          <w:szCs w:val="22"/>
-        </w:rPr>
-      </w:pPr>
-      <w:r>
-        <w:rPr>
-          <w:sz w:val="22"/>
-          <w:szCs w:val="22"/>
-        </w:rPr>
-        <w:t>To demonstrate scalability to today's data sets, using the present 1000 Genomes release (phase 3) would be appropriate</w:t>
-      </w:r>
-      <w:r>
-        <w:rPr>
+        <w:widowControl w:val="0"/>
+        <w:autoSpaceDE w:val="0"/>
+        <w:autoSpaceDN w:val="0"/>
+        <w:adjustRightInd w:val="0"/>
+        <w:rPr>
+          <w:rFonts w:ascii="Arial" w:hAnsi="Arial" w:cs="Helvetica"/>
+          <w:sz w:val="22"/>
+          <w:szCs w:val="22"/>
+        </w:rPr>
+      </w:pPr>
+      <w:r>
+        <w:rPr>
+          <w:rFonts w:ascii="Arial" w:hAnsi="Arial" w:cs="Helvetica"/>
+          <w:sz w:val="22"/>
+          <w:szCs w:val="22"/>
+        </w:rPr>
+        <w:t>We agree with the reviewer and have included the phase3 data in our paper</w:t>
+      </w:r>
+      <w:r>
+        <w:rPr>
+          <w:rFonts w:ascii="Arial" w:hAnsi="Arial" w:cs="Helvetica"/>
           <w:sz w:val="22"/>
           <w:szCs w:val="22"/>
         </w:rPr>
         <w:t>.</w:t>
       </w:r>
-    </w:p>
-    <w:p>
-      <w:pPr>
-        <w:widowControl w:val="0"/>
-        <w:autoSpaceDE w:val="0"/>
-        <w:autoSpaceDN w:val="0"/>
-        <w:adjustRightInd w:val="0"/>
-        <w:rPr>
-          <w:rFonts w:ascii="Consolas" w:hAnsi="Consolas" w:cs="Consolas"/>
-        </w:rPr>
-      </w:pPr>
-    </w:p>
-    <w:p>
-      <w:pPr>
-        <w:widowControl w:val="0"/>
-        <w:autoSpaceDE w:val="0"/>
-        <w:autoSpaceDN w:val="0"/>
-        <w:adjustRightInd w:val="0"/>
-        <w:rPr>
-          <w:rFonts w:ascii="Arial" w:hAnsi="Arial" w:cs="Helvetica"/>
-          <w:sz w:val="22"/>
-          <w:szCs w:val="22"/>
-        </w:rPr>
-      </w:pPr>
-      <w:r>
-        <w:rPr>
-          <w:rFonts w:ascii="Arial" w:hAnsi="Arial" w:cs="Helvetica"/>
-          <w:sz w:val="22"/>
-          <w:szCs w:val="22"/>
-        </w:rPr>
-        <w:t>We agree with the reviewer and have included the phase3 data in our paper</w:t>
-      </w:r>
-      <w:r>
-        <w:rPr>
-          <w:rFonts w:ascii="Arial" w:hAnsi="Arial" w:cs="Helvetica"/>
-          <w:sz w:val="22"/>
-          <w:szCs w:val="22"/>
-        </w:rPr>
-        <w:t>.</w:t>
-      </w:r>
+      <w:r>
+        <w:rPr>
+          <w:rFonts w:ascii="Arial" w:hAnsi="Arial" w:cs="Helvetica"/>
+          <w:sz w:val="22"/>
+          <w:szCs w:val="22"/>
+        </w:rPr>
+        <w:t xml:space="preserve"> </w:t>
+      </w:r>
+      <w:bookmarkStart w:id="1" w:name="_GoBack"/>
+      <w:bookmarkEnd w:id="1"/>
     </w:p>
     <w:p>
       <w:pPr>
@@ -1207,7 +1336,7 @@
 </file>
 
 <file path=word/comments.xml><?xml version="1.0" encoding="utf-8"?>
-<w:comments xmlns:wpc="http://schemas.microsoft.com/office/word/2010/wordprocessingCanvas" xmlns:mo="http://schemas.microsoft.com/office/mac/office/2008/main" xmlns:mc="http://schemas.openxmlformats.org/markup-compatibility/2006" xmlns:mv="urn:schemas-microsoft-com:mac:vml" xmlns:o="urn:schemas-microsoft-com:office:office" xmlns:r="http://schemas.openxmlformats.org/officeDocument/2006/relationships" xmlns:m="http://schemas.openxmlformats.org/officeDocument/2006/math" xmlns:v="urn:schemas-microsoft-com:vml" xmlns:wp14="http://schemas.microsoft.com/office/word/2010/wordprocessingDrawing" xmlns:wp="http://schemas.openxmlformats.org/drawingml/2006/wordprocessingDrawing" xmlns:w10="urn:schemas-microsoft-com:office:word" xmlns:w="http://schemas.openxmlformats.org/wordprocessingml/2006/main" xmlns:w14="http://schemas.microsoft.com/office/word/2010/wordml" xmlns:w15="http://schemas.microsoft.com/office/word/2012/wordml" xmlns:wpg="http://schemas.microsoft.com/office/word/2010/wordprocessingGroup" xmlns:wpi="http://schemas.microsoft.com/office/word/2010/wordprocessingInk" xmlns:wne="http://schemas.microsoft.com/office/word/2006/wordml" xmlns:wps="http://schemas.microsoft.com/office/word/2010/wordprocessingShape" mc:Ignorable="w14 w15 wp14">
+<w:comments xmlns:wpc="http://schemas.microsoft.com/office/word/2010/wordprocessingCanvas" xmlns:mo="http://schemas.microsoft.com/office/mac/office/2008/main" xmlns:mc="http://schemas.openxmlformats.org/markup-compatibility/2006" xmlns:mv="urn:schemas-microsoft-com:mac:vml" xmlns:o="urn:schemas-microsoft-com:office:office" xmlns:r="http://schemas.openxmlformats.org/officeDocument/2006/relationships" xmlns:m="http://schemas.openxmlformats.org/officeDocument/2006/math" xmlns:v="urn:schemas-microsoft-com:vml" xmlns:wp14="http://schemas.microsoft.com/office/word/2010/wordprocessingDrawing" xmlns:wp="http://schemas.openxmlformats.org/drawingml/2006/wordprocessingDrawing" xmlns:w10="urn:schemas-microsoft-com:office:word" xmlns:w="http://schemas.openxmlformats.org/wordprocessingml/2006/main" xmlns:w14="http://schemas.microsoft.com/office/word/2010/wordml" xmlns:wpg="http://schemas.microsoft.com/office/word/2010/wordprocessingGroup" xmlns:wpi="http://schemas.microsoft.com/office/word/2010/wordprocessingInk" xmlns:wne="http://schemas.microsoft.com/office/word/2006/wordml" xmlns:wps="http://schemas.microsoft.com/office/word/2010/wordprocessingShape" mc:Ignorable="w14 wp14">
   <w:comment w:id="0" w:author="Denis Bauer" w:date="2015-11-20T14:01:00Z" w:initials="DCB">
     <w:p>
       <w:pPr>
@@ -1242,7 +1371,7 @@
 </file>
 
 <file path=word/styles.xml><?xml version="1.0" encoding="utf-8"?>
-<w:styles xmlns:mc="http://schemas.openxmlformats.org/markup-compatibility/2006" xmlns:r="http://schemas.openxmlformats.org/officeDocument/2006/relationships" xmlns:w="http://schemas.openxmlformats.org/wordprocessingml/2006/main" xmlns:w14="http://schemas.microsoft.com/office/word/2010/wordml" xmlns:w15="http://schemas.microsoft.com/office/word/2012/wordml" mc:Ignorable="w14 w15">
+<w:styles xmlns:mc="http://schemas.openxmlformats.org/markup-compatibility/2006" xmlns:r="http://schemas.openxmlformats.org/officeDocument/2006/relationships" xmlns:w="http://schemas.openxmlformats.org/wordprocessingml/2006/main" xmlns:w14="http://schemas.microsoft.com/office/word/2010/wordml" mc:Ignorable="w14">
   <w:docDefaults>
     <w:rPrDefault>
       <w:rPr>
@@ -1254,387 +1383,144 @@
     </w:rPrDefault>
     <w:pPrDefault/>
   </w:docDefaults>
-  <w:latentStyles w:defLockedState="0" w:defUIPriority="99" w:defSemiHidden="0" w:defUnhideWhenUsed="0" w:defQFormat="0" w:count="380">
-    <w:lsdException w:name="Normal" w:uiPriority="0" w:qFormat="1"/>
-    <w:lsdException w:name="heading 1" w:uiPriority="9" w:qFormat="1"/>
-    <w:lsdException w:name="heading 2" w:semiHidden="1" w:uiPriority="9" w:unhideWhenUsed="1" w:qFormat="1"/>
-    <w:lsdException w:name="heading 3" w:semiHidden="1" w:uiPriority="9" w:unhideWhenUsed="1" w:qFormat="1"/>
-    <w:lsdException w:name="heading 4" w:semiHidden="1" w:uiPriority="9" w:unhideWhenUsed="1" w:qFormat="1"/>
-    <w:lsdException w:name="heading 5" w:semiHidden="1" w:uiPriority="9" w:unhideWhenUsed="1" w:qFormat="1"/>
-    <w:lsdException w:name="heading 6" w:semiHidden="1" w:uiPriority="9" w:unhideWhenUsed="1" w:qFormat="1"/>
-    <w:lsdException w:name="heading 7" w:semiHidden="1" w:uiPriority="9" w:unhideWhenUsed="1" w:qFormat="1"/>
-    <w:lsdException w:name="heading 8" w:semiHidden="1" w:uiPriority="9" w:unhideWhenUsed="1" w:qFormat="1"/>
-    <w:lsdException w:name="heading 9" w:semiHidden="1" w:uiPriority="9" w:unhideWhenUsed="1" w:qFormat="1"/>
-    <w:lsdException w:name="index 1" w:semiHidden="1" w:unhideWhenUsed="1"/>
-    <w:lsdException w:name="index 2" w:semiHidden="1" w:unhideWhenUsed="1"/>
-    <w:lsdException w:name="index 3" w:semiHidden="1" w:unhideWhenUsed="1"/>
-    <w:lsdException w:name="index 4" w:semiHidden="1" w:unhideWhenUsed="1"/>
-    <w:lsdException w:name="index 5" w:semiHidden="1" w:unhideWhenUsed="1"/>
-    <w:lsdException w:name="index 6" w:semiHidden="1" w:unhideWhenUsed="1"/>
-    <w:lsdException w:name="index 7" w:semiHidden="1" w:unhideWhenUsed="1"/>
-    <w:lsdException w:name="index 8" w:semiHidden="1" w:unhideWhenUsed="1"/>
-    <w:lsdException w:name="index 9" w:semiHidden="1" w:unhideWhenUsed="1"/>
-    <w:lsdException w:name="toc 1" w:semiHidden="1" w:uiPriority="39" w:unhideWhenUsed="1"/>
-    <w:lsdException w:name="toc 2" w:semiHidden="1" w:uiPriority="39" w:unhideWhenUsed="1"/>
-    <w:lsdException w:name="toc 3" w:semiHidden="1" w:uiPriority="39" w:unhideWhenUsed="1"/>
-    <w:lsdException w:name="toc 4" w:semiHidden="1" w:uiPriority="39" w:unhideWhenUsed="1"/>
-    <w:lsdException w:name="toc 5" w:semiHidden="1" w:uiPriority="39" w:unhideWhenUsed="1"/>
-    <w:lsdException w:name="toc 6" w:semiHidden="1" w:uiPriority="39" w:unhideWhenUsed="1"/>
-    <w:lsdException w:name="toc 7" w:semiHidden="1" w:uiPriority="39" w:unhideWhenUsed="1"/>
-    <w:lsdException w:name="toc 8" w:semiHidden="1" w:uiPriority="39" w:unhideWhenUsed="1"/>
-    <w:lsdException w:name="toc 9" w:semiHidden="1" w:uiPriority="39" w:unhideWhenUsed="1"/>
-    <w:lsdException w:name="Normal Indent" w:semiHidden="1" w:unhideWhenUsed="1"/>
-    <w:lsdException w:name="footnote text" w:semiHidden="1" w:unhideWhenUsed="1"/>
-    <w:lsdException w:name="annotation text" w:semiHidden="1" w:unhideWhenUsed="1"/>
-    <w:lsdException w:name="header" w:semiHidden="1" w:unhideWhenUsed="1"/>
-    <w:lsdException w:name="footer" w:semiHidden="1" w:unhideWhenUsed="1"/>
-    <w:lsdException w:name="index heading" w:semiHidden="1" w:unhideWhenUsed="1"/>
-    <w:lsdException w:name="caption" w:semiHidden="1" w:uiPriority="35" w:unhideWhenUsed="1" w:qFormat="1"/>
-    <w:lsdException w:name="table of figures" w:semiHidden="1" w:unhideWhenUsed="1"/>
-    <w:lsdException w:name="envelope address" w:semiHidden="1" w:unhideWhenUsed="1"/>
-    <w:lsdException w:name="envelope return" w:semiHidden="1" w:unhideWhenUsed="1"/>
-    <w:lsdException w:name="footnote reference" w:semiHidden="1" w:unhideWhenUsed="1"/>
-    <w:lsdException w:name="annotation reference" w:semiHidden="1" w:unhideWhenUsed="1"/>
-    <w:lsdException w:name="line number" w:semiHidden="1" w:unhideWhenUsed="1"/>
-    <w:lsdException w:name="page number" w:semiHidden="1" w:unhideWhenUsed="1"/>
-    <w:lsdException w:name="endnote reference" w:semiHidden="1" w:unhideWhenUsed="1"/>
-    <w:lsdException w:name="endnote text" w:semiHidden="1" w:unhideWhenUsed="1"/>
-    <w:lsdException w:name="table of authorities" w:semiHidden="1" w:unhideWhenUsed="1"/>
-    <w:lsdException w:name="macro" w:semiHidden="1" w:unhideWhenUsed="1"/>
-    <w:lsdException w:name="toa heading" w:semiHidden="1" w:unhideWhenUsed="1"/>
-    <w:lsdException w:name="List" w:semiHidden="1" w:unhideWhenUsed="1"/>
-    <w:lsdException w:name="List Bullet" w:semiHidden="1" w:unhideWhenUsed="1"/>
-    <w:lsdException w:name="List Number" w:semiHidden="1" w:unhideWhenUsed="1"/>
-    <w:lsdException w:name="List 2" w:semiHidden="1" w:unhideWhenUsed="1"/>
-    <w:lsdException w:name="List 3" w:semiHidden="1" w:unhideWhenUsed="1"/>
-    <w:lsdException w:name="List 4" w:semiHidden="1" w:unhideWhenUsed="1"/>
-    <w:lsdException w:name="List 5" w:semiHidden="1" w:unhideWhenUsed="1"/>
-    <w:lsdException w:name="List Bullet 2" w:semiHidden="1" w:unhideWhenUsed="1"/>
-    <w:lsdException w:name="List Bullet 3" w:semiHidden="1" w:unhideWhenUsed="1"/>
-    <w:lsdException w:name="List Bullet 4" w:semiHidden="1" w:unhideWhenUsed="1"/>
-    <w:lsdException w:name="List Bullet 5" w:semiHidden="1" w:unhideWhenUsed="1"/>
-    <w:lsdException w:name="List Number 2" w:semiHidden="1" w:unhideWhenUsed="1"/>
-    <w:lsdException w:name="List Number 3" w:semiHidden="1" w:unhideWhenUsed="1"/>
-    <w:lsdException w:name="List Number 4" w:semiHidden="1" w:unhideWhenUsed="1"/>
-    <w:lsdException w:name="List Number 5" w:semiHidden="1" w:unhideWhenUsed="1"/>
-    <w:lsdException w:name="Title" w:uiPriority="10" w:qFormat="1"/>
-    <w:lsdException w:name="Closing" w:semiHidden="1" w:unhideWhenUsed="1"/>
-    <w:lsdException w:name="Signature" w:semiHidden="1" w:unhideWhenUsed="1"/>
-    <w:lsdException w:name="Default Paragraph Font" w:semiHidden="1" w:uiPriority="1" w:unhideWhenUsed="1"/>
-    <w:lsdException w:name="Body Text" w:semiHidden="1" w:unhideWhenUsed="1"/>
-    <w:lsdException w:name="Body Text Indent" w:semiHidden="1" w:unhideWhenUsed="1"/>
-    <w:lsdException w:name="List Continue" w:semiHidden="1" w:unhideWhenUsed="1"/>
-    <w:lsdException w:name="List Continue 2" w:semiHidden="1" w:unhideWhenUsed="1"/>
-    <w:lsdException w:name="List Continue 3" w:semiHidden="1" w:unhideWhenUsed="1"/>
-    <w:lsdException w:name="List Continue 4" w:semiHidden="1" w:unhideWhenUsed="1"/>
-    <w:lsdException w:name="List Continue 5" w:semiHidden="1" w:unhideWhenUsed="1"/>
-    <w:lsdException w:name="Message Header" w:semiHidden="1" w:unhideWhenUsed="1"/>
-    <w:lsdException w:name="Subtitle" w:uiPriority="11" w:qFormat="1"/>
-    <w:lsdException w:name="Salutation" w:semiHidden="1" w:unhideWhenUsed="1"/>
-    <w:lsdException w:name="Date" w:semiHidden="1" w:unhideWhenUsed="1"/>
-    <w:lsdException w:name="Body Text First Indent" w:semiHidden="1" w:unhideWhenUsed="1"/>
-    <w:lsdException w:name="Body Text First Indent 2" w:semiHidden="1" w:unhideWhenUsed="1"/>
-    <w:lsdException w:name="Note Heading" w:semiHidden="1" w:unhideWhenUsed="1"/>
-    <w:lsdException w:name="Body Text 2" w:semiHidden="1" w:unhideWhenUsed="1"/>
-    <w:lsdException w:name="Body Text 3" w:semiHidden="1" w:unhideWhenUsed="1"/>
-    <w:lsdException w:name="Body Text Indent 2" w:semiHidden="1" w:unhideWhenUsed="1"/>
-    <w:lsdException w:name="Body Text Indent 3" w:semiHidden="1" w:unhideWhenUsed="1"/>
-    <w:lsdException w:name="Block Text" w:semiHidden="1" w:unhideWhenUsed="1"/>
-    <w:lsdException w:name="Hyperlink" w:semiHidden="1" w:unhideWhenUsed="1"/>
-    <w:lsdException w:name="FollowedHyperlink" w:semiHidden="1" w:unhideWhenUsed="1"/>
-    <w:lsdException w:name="Strong" w:uiPriority="22" w:qFormat="1"/>
-    <w:lsdException w:name="Emphasis" w:uiPriority="20" w:qFormat="1"/>
-    <w:lsdException w:name="Document Map" w:semiHidden="1" w:unhideWhenUsed="1"/>
-    <w:lsdException w:name="Plain Text" w:semiHidden="1" w:unhideWhenUsed="1"/>
-    <w:lsdException w:name="E-mail Signature" w:semiHidden="1" w:unhideWhenUsed="1"/>
-    <w:lsdException w:name="HTML Top of Form" w:semiHidden="1" w:unhideWhenUsed="1"/>
-    <w:lsdException w:name="HTML Bottom of Form" w:semiHidden="1" w:unhideWhenUsed="1"/>
-    <w:lsdException w:name="Normal (Web)" w:semiHidden="1" w:unhideWhenUsed="1"/>
-    <w:lsdException w:name="HTML Acronym" w:semiHidden="1" w:unhideWhenUsed="1"/>
-    <w:lsdException w:name="HTML Address" w:semiHidden="1" w:unhideWhenUsed="1"/>
-    <w:lsdException w:name="HTML Cite" w:semiHidden="1" w:unhideWhenUsed="1"/>
-    <w:lsdException w:name="HTML Code" w:semiHidden="1" w:unhideWhenUsed="1"/>
-    <w:lsdException w:name="HTML Definition" w:semiHidden="1" w:unhideWhenUsed="1"/>
-    <w:lsdException w:name="HTML Keyboard" w:semiHidden="1" w:unhideWhenUsed="1"/>
-    <w:lsdException w:name="HTML Preformatted" w:semiHidden="1" w:unhideWhenUsed="1"/>
-    <w:lsdException w:name="HTML Sample" w:semiHidden="1" w:unhideWhenUsed="1"/>
-    <w:lsdException w:name="HTML Typewriter" w:semiHidden="1" w:unhideWhenUsed="1"/>
-    <w:lsdException w:name="HTML Variable" w:semiHidden="1" w:unhideWhenUsed="1"/>
-    <w:lsdException w:name="Normal Table" w:semiHidden="1" w:unhideWhenUsed="1"/>
-    <w:lsdException w:name="annotation subject" w:semiHidden="1" w:unhideWhenUsed="1"/>
-    <w:lsdException w:name="No List" w:semiHidden="1" w:unhideWhenUsed="1"/>
-    <w:lsdException w:name="Outline List 1" w:semiHidden="1" w:unhideWhenUsed="1"/>
-    <w:lsdException w:name="Outline List 2" w:semiHidden="1" w:unhideWhenUsed="1"/>
-    <w:lsdException w:name="Outline List 3" w:semiHidden="1" w:unhideWhenUsed="1"/>
-    <w:lsdException w:name="Table Simple 1" w:semiHidden="1" w:unhideWhenUsed="1"/>
-    <w:lsdException w:name="Table Simple 2" w:semiHidden="1" w:unhideWhenUsed="1"/>
-    <w:lsdException w:name="Table Simple 3" w:semiHidden="1" w:unhideWhenUsed="1"/>
-    <w:lsdException w:name="Table Classic 1" w:semiHidden="1" w:unhideWhenUsed="1"/>
-    <w:lsdException w:name="Table Classic 2" w:semiHidden="1" w:unhideWhenUsed="1"/>
-    <w:lsdException w:name="Table Classic 3" w:semiHidden="1" w:unhideWhenUsed="1"/>
-    <w:lsdException w:name="Table Classic 4" w:semiHidden="1" w:unhideWhenUsed="1"/>
-    <w:lsdException w:name="Table Colorful 1" w:semiHidden="1" w:unhideWhenUsed="1"/>
-    <w:lsdException w:name="Table Colorful 2" w:semiHidden="1" w:unhideWhenUsed="1"/>
-    <w:lsdException w:name="Table Colorful 3" w:semiHidden="1" w:unhideWhenUsed="1"/>
-    <w:lsdException w:name="Table Columns 1" w:semiHidden="1" w:unhideWhenUsed="1"/>
-    <w:lsdException w:name="Table Columns 2" w:semiHidden="1" w:unhideWhenUsed="1"/>
-    <w:lsdException w:name="Table Columns 3" w:semiHidden="1" w:unhideWhenUsed="1"/>
-    <w:lsdException w:name="Table Columns 4" w:semiHidden="1" w:unhideWhenUsed="1"/>
-    <w:lsdException w:name="Table Columns 5" w:semiHidden="1" w:unhideWhenUsed="1"/>
-    <w:lsdException w:name="Table Grid 1" w:semiHidden="1" w:unhideWhenUsed="1"/>
-    <w:lsdException w:name="Table Grid 2" w:semiHidden="1" w:unhideWhenUsed="1"/>
-    <w:lsdException w:name="Table Grid 3" w:semiHidden="1" w:unhideWhenUsed="1"/>
-    <w:lsdException w:name="Table Grid 4" w:semiHidden="1" w:unhideWhenUsed="1"/>
-    <w:lsdException w:name="Table Grid 5" w:semiHidden="1" w:unhideWhenUsed="1"/>
-    <w:lsdException w:name="Table Grid 6" w:semiHidden="1" w:unhideWhenUsed="1"/>
-    <w:lsdException w:name="Table Grid 7" w:semiHidden="1" w:unhideWhenUsed="1"/>
-    <w:lsdException w:name="Table Grid 8" w:semiHidden="1" w:unhideWhenUsed="1"/>
-    <w:lsdException w:name="Table List 1" w:semiHidden="1" w:unhideWhenUsed="1"/>
-    <w:lsdException w:name="Table List 2" w:semiHidden="1" w:unhideWhenUsed="1"/>
-    <w:lsdException w:name="Table List 3" w:semiHidden="1" w:unhideWhenUsed="1"/>
-    <w:lsdException w:name="Table List 4" w:semiHidden="1" w:unhideWhenUsed="1"/>
-    <w:lsdException w:name="Table List 5" w:semiHidden="1" w:unhideWhenUsed="1"/>
-    <w:lsdException w:name="Table List 6" w:semiHidden="1" w:unhideWhenUsed="1"/>
-    <w:lsdException w:name="Table List 7" w:semiHidden="1" w:unhideWhenUsed="1"/>
-    <w:lsdException w:name="Table List 8" w:semiHidden="1" w:unhideWhenUsed="1"/>
-    <w:lsdException w:name="Table 3D effects 1" w:semiHidden="1" w:unhideWhenUsed="1"/>
-    <w:lsdException w:name="Table 3D effects 2" w:semiHidden="1" w:unhideWhenUsed="1"/>
-    <w:lsdException w:name="Table 3D effects 3" w:semiHidden="1" w:unhideWhenUsed="1"/>
-    <w:lsdException w:name="Table Contemporary" w:semiHidden="1" w:unhideWhenUsed="1"/>
-    <w:lsdException w:name="Table Elegant" w:semiHidden="1" w:unhideWhenUsed="1"/>
-    <w:lsdException w:name="Table Professional" w:semiHidden="1" w:unhideWhenUsed="1"/>
-    <w:lsdException w:name="Table Subtle 1" w:semiHidden="1" w:unhideWhenUsed="1"/>
-    <w:lsdException w:name="Table Subtle 2" w:semiHidden="1" w:unhideWhenUsed="1"/>
-    <w:lsdException w:name="Table Web 1" w:semiHidden="1" w:unhideWhenUsed="1"/>
-    <w:lsdException w:name="Table Web 2" w:semiHidden="1" w:unhideWhenUsed="1"/>
-    <w:lsdException w:name="Table Web 3" w:semiHidden="1" w:unhideWhenUsed="1"/>
-    <w:lsdException w:name="Balloon Text" w:semiHidden="1" w:unhideWhenUsed="1"/>
-    <w:lsdException w:name="Table Grid" w:uiPriority="59"/>
-    <w:lsdException w:name="Table Theme" w:semiHidden="1" w:unhideWhenUsed="1"/>
-    <w:lsdException w:name="Note Level 1" w:semiHidden="1" w:unhideWhenUsed="1"/>
-    <w:lsdException w:name="Note Level 2" w:semiHidden="1" w:unhideWhenUsed="1"/>
-    <w:lsdException w:name="Note Level 3" w:semiHidden="1" w:unhideWhenUsed="1"/>
-    <w:lsdException w:name="Note Level 4" w:semiHidden="1" w:unhideWhenUsed="1"/>
-    <w:lsdException w:name="Note Level 5" w:semiHidden="1" w:unhideWhenUsed="1"/>
-    <w:lsdException w:name="Note Level 6" w:semiHidden="1" w:unhideWhenUsed="1"/>
-    <w:lsdException w:name="Note Level 7" w:semiHidden="1" w:unhideWhenUsed="1"/>
-    <w:lsdException w:name="Note Level 8" w:semiHidden="1" w:unhideWhenUsed="1"/>
-    <w:lsdException w:name="Note Level 9" w:semiHidden="1" w:unhideWhenUsed="1"/>
-    <w:lsdException w:name="Placeholder Text" w:semiHidden="1"/>
-    <w:lsdException w:name="No Spacing" w:uiPriority="1" w:qFormat="1"/>
-    <w:lsdException w:name="Light Shading" w:uiPriority="60"/>
-    <w:lsdException w:name="Light List" w:uiPriority="61"/>
-    <w:lsdException w:name="Light Grid" w:uiPriority="62"/>
-    <w:lsdException w:name="Medium Shading 1" w:uiPriority="63"/>
-    <w:lsdException w:name="Medium Shading 2" w:uiPriority="64"/>
-    <w:lsdException w:name="Medium List 1" w:uiPriority="65"/>
-    <w:lsdException w:name="Medium List 2" w:uiPriority="66"/>
-    <w:lsdException w:name="Medium Grid 1" w:uiPriority="67"/>
-    <w:lsdException w:name="Medium Grid 2" w:uiPriority="68"/>
-    <w:lsdException w:name="Medium Grid 3" w:uiPriority="69"/>
-    <w:lsdException w:name="Dark List" w:uiPriority="70"/>
-    <w:lsdException w:name="Colorful Shading" w:uiPriority="71"/>
-    <w:lsdException w:name="Colorful List" w:uiPriority="72"/>
-    <w:lsdException w:name="Colorful Grid" w:uiPriority="73"/>
-    <w:lsdException w:name="Light Shading Accent 1" w:uiPriority="60"/>
-    <w:lsdException w:name="Light List Accent 1" w:uiPriority="61"/>
-    <w:lsdException w:name="Light Grid Accent 1" w:uiPriority="62"/>
-    <w:lsdException w:name="Medium Shading 1 Accent 1" w:uiPriority="63"/>
-    <w:lsdException w:name="Medium Shading 2 Accent 1" w:uiPriority="64"/>
-    <w:lsdException w:name="Medium List 1 Accent 1" w:uiPriority="65"/>
-    <w:lsdException w:name="Revision" w:semiHidden="1"/>
-    <w:lsdException w:name="List Paragraph" w:uiPriority="34" w:qFormat="1"/>
-    <w:lsdException w:name="Quote" w:uiPriority="29" w:qFormat="1"/>
-    <w:lsdException w:name="Intense Quote" w:uiPriority="30" w:qFormat="1"/>
-    <w:lsdException w:name="Medium List 2 Accent 1" w:uiPriority="66"/>
-    <w:lsdException w:name="Medium Grid 1 Accent 1" w:uiPriority="67"/>
-    <w:lsdException w:name="Medium Grid 2 Accent 1" w:uiPriority="68"/>
-    <w:lsdException w:name="Medium Grid 3 Accent 1" w:uiPriority="69"/>
-    <w:lsdException w:name="Dark List Accent 1" w:uiPriority="70"/>
-    <w:lsdException w:name="Colorful Shading Accent 1" w:uiPriority="71"/>
-    <w:lsdException w:name="Colorful List Accent 1" w:uiPriority="72"/>
-    <w:lsdException w:name="Colorful Grid Accent 1" w:uiPriority="73"/>
-    <w:lsdException w:name="Light Shading Accent 2" w:uiPriority="60"/>
-    <w:lsdException w:name="Light List Accent 2" w:uiPriority="61"/>
-    <w:lsdException w:name="Light Grid Accent 2" w:uiPriority="62"/>
-    <w:lsdException w:name="Medium Shading 1 Accent 2" w:uiPriority="63"/>
-    <w:lsdException w:name="Medium Shading 2 Accent 2" w:uiPriority="64"/>
-    <w:lsdException w:name="Medium List 1 Accent 2" w:uiPriority="65"/>
-    <w:lsdException w:name="Medium List 2 Accent 2" w:uiPriority="66"/>
-    <w:lsdException w:name="Medium Grid 1 Accent 2" w:uiPriority="67"/>
-    <w:lsdException w:name="Medium Grid 2 Accent 2" w:uiPriority="68"/>
-    <w:lsdException w:name="Medium Grid 3 Accent 2" w:uiPriority="69"/>
-    <w:lsdException w:name="Dark List Accent 2" w:uiPriority="70"/>
-    <w:lsdException w:name="Colorful Shading Accent 2" w:uiPriority="71"/>
-    <w:lsdException w:name="Colorful List Accent 2" w:uiPriority="72"/>
-    <w:lsdException w:name="Colorful Grid Accent 2" w:uiPriority="73"/>
-    <w:lsdException w:name="Light Shading Accent 3" w:uiPriority="60"/>
-    <w:lsdException w:name="Light List Accent 3" w:uiPriority="61"/>
-    <w:lsdException w:name="Light Grid Accent 3" w:uiPriority="62"/>
-    <w:lsdException w:name="Medium Shading 1 Accent 3" w:uiPriority="63"/>
-    <w:lsdException w:name="Medium Shading 2 Accent 3" w:uiPriority="64"/>
-    <w:lsdException w:name="Medium List 1 Accent 3" w:uiPriority="65"/>
-    <w:lsdException w:name="Medium List 2 Accent 3" w:uiPriority="66"/>
-    <w:lsdException w:name="Medium Grid 1 Accent 3" w:uiPriority="67"/>
-    <w:lsdException w:name="Medium Grid 2 Accent 3" w:uiPriority="68"/>
-    <w:lsdException w:name="Medium Grid 3 Accent 3" w:uiPriority="69"/>
-    <w:lsdException w:name="Dark List Accent 3" w:uiPriority="70"/>
-    <w:lsdException w:name="Colorful Shading Accent 3" w:uiPriority="71"/>
-    <w:lsdException w:name="Colorful List Accent 3" w:uiPriority="72"/>
-    <w:lsdException w:name="Colorful Grid Accent 3" w:uiPriority="73"/>
-    <w:lsdException w:name="Light Shading Accent 4" w:uiPriority="60"/>
-    <w:lsdException w:name="Light List Accent 4" w:uiPriority="61"/>
-    <w:lsdException w:name="Light Grid Accent 4" w:uiPriority="62"/>
-    <w:lsdException w:name="Medium Shading 1 Accent 4" w:uiPriority="63"/>
-    <w:lsdException w:name="Medium Shading 2 Accent 4" w:uiPriority="64"/>
-    <w:lsdException w:name="Medium List 1 Accent 4" w:uiPriority="65"/>
-    <w:lsdException w:name="Medium List 2 Accent 4" w:uiPriority="66"/>
-    <w:lsdException w:name="Medium Grid 1 Accent 4" w:uiPriority="67"/>
-    <w:lsdException w:name="Medium Grid 2 Accent 4" w:uiPriority="68"/>
-    <w:lsdException w:name="Medium Grid 3 Accent 4" w:uiPriority="69"/>
-    <w:lsdException w:name="Dark List Accent 4" w:uiPriority="70"/>
-    <w:lsdException w:name="Colorful Shading Accent 4" w:uiPriority="71"/>
-    <w:lsdException w:name="Colorful List Accent 4" w:uiPriority="72"/>
-    <w:lsdException w:name="Colorful Grid Accent 4" w:uiPriority="73"/>
-    <w:lsdException w:name="Light Shading Accent 5" w:uiPriority="60"/>
-    <w:lsdException w:name="Light List Accent 5" w:uiPriority="61"/>
-    <w:lsdException w:name="Light Grid Accent 5" w:uiPriority="62"/>
-    <w:lsdException w:name="Medium Shading 1 Accent 5" w:uiPriority="63"/>
-    <w:lsdException w:name="Medium Shading 2 Accent 5" w:uiPriority="64"/>
-    <w:lsdException w:name="Medium List 1 Accent 5" w:uiPriority="65"/>
-    <w:lsdException w:name="Medium List 2 Accent 5" w:uiPriority="66"/>
-    <w:lsdException w:name="Medium Grid 1 Accent 5" w:uiPriority="67"/>
-    <w:lsdException w:name="Medium Grid 2 Accent 5" w:uiPriority="68"/>
-    <w:lsdException w:name="Medium Grid 3 Accent 5" w:uiPriority="69"/>
-    <w:lsdException w:name="Dark List Accent 5" w:uiPriority="70"/>
-    <w:lsdException w:name="Colorful Shading Accent 5" w:uiPriority="71"/>
-    <w:lsdException w:name="Colorful List Accent 5" w:uiPriority="72"/>
-    <w:lsdException w:name="Colorful Grid Accent 5" w:uiPriority="73"/>
-    <w:lsdException w:name="Light Shading Accent 6" w:uiPriority="60"/>
-    <w:lsdException w:name="Light List Accent 6" w:uiPriority="61"/>
-    <w:lsdException w:name="Light Grid Accent 6" w:uiPriority="62"/>
-    <w:lsdException w:name="Medium Shading 1 Accent 6" w:uiPriority="63"/>
-    <w:lsdException w:name="Medium Shading 2 Accent 6" w:uiPriority="64"/>
-    <w:lsdException w:name="Medium List 1 Accent 6" w:uiPriority="65"/>
-    <w:lsdException w:name="Medium List 2 Accent 6" w:uiPriority="66"/>
-    <w:lsdException w:name="Medium Grid 1 Accent 6" w:uiPriority="67"/>
-    <w:lsdException w:name="Medium Grid 2 Accent 6" w:uiPriority="68"/>
-    <w:lsdException w:name="Medium Grid 3 Accent 6" w:uiPriority="69"/>
-    <w:lsdException w:name="Dark List Accent 6" w:uiPriority="70"/>
-    <w:lsdException w:name="Colorful Shading Accent 6" w:uiPriority="71"/>
-    <w:lsdException w:name="Colorful List Accent 6" w:uiPriority="72"/>
-    <w:lsdException w:name="Colorful Grid Accent 6" w:uiPriority="73"/>
-    <w:lsdException w:name="Subtle Emphasis" w:uiPriority="19" w:qFormat="1"/>
-    <w:lsdException w:name="Intense Emphasis" w:uiPriority="21" w:qFormat="1"/>
-    <w:lsdException w:name="Subtle Reference" w:uiPriority="31" w:qFormat="1"/>
-    <w:lsdException w:name="Intense Reference" w:uiPriority="32" w:qFormat="1"/>
-    <w:lsdException w:name="Book Title" w:uiPriority="33" w:qFormat="1"/>
-    <w:lsdException w:name="Bibliography" w:semiHidden="1" w:uiPriority="37" w:unhideWhenUsed="1"/>
-    <w:lsdException w:name="TOC Heading" w:semiHidden="1" w:uiPriority="39" w:unhideWhenUsed="1" w:qFormat="1"/>
-    <w:lsdException w:name="Plain Table 1" w:uiPriority="41"/>
-    <w:lsdException w:name="Plain Table 2" w:uiPriority="42"/>
-    <w:lsdException w:name="Plain Table 3" w:uiPriority="43"/>
-    <w:lsdException w:name="Plain Table 4" w:uiPriority="44"/>
-    <w:lsdException w:name="Plain Table 5" w:uiPriority="45"/>
-    <w:lsdException w:name="Grid Table Light" w:uiPriority="40"/>
-    <w:lsdException w:name="Grid Table 1 Light" w:uiPriority="46"/>
-    <w:lsdException w:name="Grid Table 2" w:uiPriority="47"/>
-    <w:lsdException w:name="Grid Table 3" w:uiPriority="48"/>
-    <w:lsdException w:name="Grid Table 4" w:uiPriority="49"/>
-    <w:lsdException w:name="Grid Table 5 Dark" w:uiPriority="50"/>
-    <w:lsdException w:name="Grid Table 6 Colorful" w:uiPriority="51"/>
-    <w:lsdException w:name="Grid Table 7 Colorful" w:uiPriority="52"/>
-    <w:lsdException w:name="Grid Table 1 Light Accent 1" w:uiPriority="46"/>
-    <w:lsdException w:name="Grid Table 2 Accent 1" w:uiPriority="47"/>
-    <w:lsdException w:name="Grid Table 3 Accent 1" w:uiPriority="48"/>
-    <w:lsdException w:name="Grid Table 4 Accent 1" w:uiPriority="49"/>
-    <w:lsdException w:name="Grid Table 5 Dark Accent 1" w:uiPriority="50"/>
-    <w:lsdException w:name="Grid Table 6 Colorful Accent 1" w:uiPriority="51"/>
-    <w:lsdException w:name="Grid Table 7 Colorful Accent 1" w:uiPriority="52"/>
-    <w:lsdException w:name="Grid Table 1 Light Accent 2" w:uiPriority="46"/>
-    <w:lsdException w:name="Grid Table 2 Accent 2" w:uiPriority="47"/>
-    <w:lsdException w:name="Grid Table 3 Accent 2" w:uiPriority="48"/>
-    <w:lsdException w:name="Grid Table 4 Accent 2" w:uiPriority="49"/>
-    <w:lsdException w:name="Grid Table 5 Dark Accent 2" w:uiPriority="50"/>
-    <w:lsdException w:name="Grid Table 6 Colorful Accent 2" w:uiPriority="51"/>
-    <w:lsdException w:name="Grid Table 7 Colorful Accent 2" w:uiPriority="52"/>
-    <w:lsdException w:name="Grid Table 1 Light Accent 3" w:uiPriority="46"/>
-    <w:lsdException w:name="Grid Table 2 Accent 3" w:uiPriority="47"/>
-    <w:lsdException w:name="Grid Table 3 Accent 3" w:uiPriority="48"/>
-    <w:lsdException w:name="Grid Table 4 Accent 3" w:uiPriority="49"/>
-    <w:lsdException w:name="Grid Table 5 Dark Accent 3" w:uiPriority="50"/>
-    <w:lsdException w:name="Grid Table 6 Colorful Accent 3" w:uiPriority="51"/>
-    <w:lsdException w:name="Grid Table 7 Colorful Accent 3" w:uiPriority="52"/>
-    <w:lsdException w:name="Grid Table 1 Light Accent 4" w:uiPriority="46"/>
-    <w:lsdException w:name="Grid Table 2 Accent 4" w:uiPriority="47"/>
-    <w:lsdException w:name="Grid Table 3 Accent 4" w:uiPriority="48"/>
-    <w:lsdException w:name="Grid Table 4 Accent 4" w:uiPriority="49"/>
-    <w:lsdException w:name="Grid Table 5 Dark Accent 4" w:uiPriority="50"/>
-    <w:lsdException w:name="Grid Table 6 Colorful Accent 4" w:uiPriority="51"/>
-    <w:lsdException w:name="Grid Table 7 Colorful Accent 4" w:uiPriority="52"/>
-    <w:lsdException w:name="Grid Table 1 Light Accent 5" w:uiPriority="46"/>
-    <w:lsdException w:name="Grid Table 2 Accent 5" w:uiPriority="47"/>
-    <w:lsdException w:name="Grid Table 3 Accent 5" w:uiPriority="48"/>
-    <w:lsdException w:name="Grid Table 4 Accent 5" w:uiPriority="49"/>
-    <w:lsdException w:name="Grid Table 5 Dark Accent 5" w:uiPriority="50"/>
-    <w:lsdException w:name="Grid Table 6 Colorful Accent 5" w:uiPriority="51"/>
-    <w:lsdException w:name="Grid Table 7 Colorful Accent 5" w:uiPriority="52"/>
-    <w:lsdException w:name="Grid Table 1 Light Accent 6" w:uiPriority="46"/>
-    <w:lsdException w:name="Grid Table 2 Accent 6" w:uiPriority="47"/>
-    <w:lsdException w:name="Grid Table 3 Accent 6" w:uiPriority="48"/>
-    <w:lsdException w:name="Grid Table 4 Accent 6" w:uiPriority="49"/>
-    <w:lsdException w:name="Grid Table 5 Dark Accent 6" w:uiPriority="50"/>
-    <w:lsdException w:name="Grid Table 6 Colorful Accent 6" w:uiPriority="51"/>
-    <w:lsdException w:name="Grid Table 7 Colorful Accent 6" w:uiPriority="52"/>
-    <w:lsdException w:name="List Table 1 Light" w:uiPriority="46"/>
-    <w:lsdException w:name="List Table 2" w:uiPriority="47"/>
-    <w:lsdException w:name="List Table 3" w:uiPriority="48"/>
-    <w:lsdException w:name="List Table 4" w:uiPriority="49"/>
-    <w:lsdException w:name="List Table 5 Dark" w:uiPriority="50"/>
-    <w:lsdException w:name="List Table 6 Colorful" w:uiPriority="51"/>
-    <w:lsdException w:name="List Table 7 Colorful" w:uiPriority="52"/>
-    <w:lsdException w:name="List Table 1 Light Accent 1" w:uiPriority="46"/>
-    <w:lsdException w:name="List Table 2 Accent 1" w:uiPriority="47"/>
-    <w:lsdException w:name="List Table 3 Accent 1" w:uiPriority="48"/>
-    <w:lsdException w:name="List Table 4 Accent 1" w:uiPriority="49"/>
-    <w:lsdException w:name="List Table 5 Dark Accent 1" w:uiPriority="50"/>
-    <w:lsdException w:name="List Table 6 Colorful Accent 1" w:uiPriority="51"/>
-    <w:lsdException w:name="List Table 7 Colorful Accent 1" w:uiPriority="52"/>
-    <w:lsdException w:name="List Table 1 Light Accent 2" w:uiPriority="46"/>
-    <w:lsdException w:name="List Table 2 Accent 2" w:uiPriority="47"/>
-    <w:lsdException w:name="List Table 3 Accent 2" w:uiPriority="48"/>
-    <w:lsdException w:name="List Table 4 Accent 2" w:uiPriority="49"/>
-    <w:lsdException w:name="List Table 5 Dark Accent 2" w:uiPriority="50"/>
-    <w:lsdException w:name="List Table 6 Colorful Accent 2" w:uiPriority="51"/>
-    <w:lsdException w:name="List Table 7 Colorful Accent 2" w:uiPriority="52"/>
-    <w:lsdException w:name="List Table 1 Light Accent 3" w:uiPriority="46"/>
-    <w:lsdException w:name="List Table 2 Accent 3" w:uiPriority="47"/>
-    <w:lsdException w:name="List Table 3 Accent 3" w:uiPriority="48"/>
-    <w:lsdException w:name="List Table 4 Accent 3" w:uiPriority="49"/>
-    <w:lsdException w:name="List Table 5 Dark Accent 3" w:uiPriority="50"/>
-    <w:lsdException w:name="List Table 6 Colorful Accent 3" w:uiPriority="51"/>
-    <w:lsdException w:name="List Table 7 Colorful Accent 3" w:uiPriority="52"/>
-    <w:lsdException w:name="List Table 1 Light Accent 4" w:uiPriority="46"/>
-    <w:lsdException w:name="List Table 2 Accent 4" w:uiPriority="47"/>
-    <w:lsdException w:name="List Table 3 Accent 4" w:uiPriority="48"/>
-    <w:lsdException w:name="List Table 4 Accent 4" w:uiPriority="49"/>
-    <w:lsdException w:name="List Table 5 Dark Accent 4" w:uiPriority="50"/>
-    <w:lsdException w:name="List Table 6 Colorful Accent 4" w:uiPriority="51"/>
-    <w:lsdException w:name="List Table 7 Colorful Accent 4" w:uiPriority="52"/>
-    <w:lsdException w:name="List Table 1 Light Accent 5" w:uiPriority="46"/>
-    <w:lsdException w:name="List Table 2 Accent 5" w:uiPriority="47"/>
-    <w:lsdException w:name="List Table 3 Accent 5" w:uiPriority="48"/>
-    <w:lsdException w:name="List Table 4 Accent 5" w:uiPriority="49"/>
-    <w:lsdException w:name="List Table 5 Dark Accent 5" w:uiPriority="50"/>
-    <w:lsdException w:name="List Table 6 Colorful Accent 5" w:uiPriority="51"/>
-    <w:lsdException w:name="List Table 7 Colorful Accent 5" w:uiPriority="52"/>
-    <w:lsdException w:name="List Table 1 Light Accent 6" w:uiPriority="46"/>
-    <w:lsdException w:name="List Table 2 Accent 6" w:uiPriority="47"/>
-    <w:lsdException w:name="List Table 3 Accent 6" w:uiPriority="48"/>
-    <w:lsdException w:name="List Table 4 Accent 6" w:uiPriority="49"/>
-    <w:lsdException w:name="List Table 5 Dark Accent 6" w:uiPriority="50"/>
-    <w:lsdException w:name="List Table 6 Colorful Accent 6" w:uiPriority="51"/>
-    <w:lsdException w:name="List Table 7 Colorful Accent 6" w:uiPriority="52"/>
+  <w:latentStyles w:defLockedState="0" w:defUIPriority="99" w:defSemiHidden="1" w:defUnhideWhenUsed="1" w:defQFormat="0" w:count="276">
+    <w:lsdException w:name="Normal" w:semiHidden="0" w:uiPriority="0" w:unhideWhenUsed="0" w:qFormat="1"/>
+    <w:lsdException w:name="heading 1" w:semiHidden="0" w:uiPriority="9" w:unhideWhenUsed="0" w:qFormat="1"/>
+    <w:lsdException w:name="heading 2" w:uiPriority="9" w:qFormat="1"/>
+    <w:lsdException w:name="heading 3" w:uiPriority="9" w:qFormat="1"/>
+    <w:lsdException w:name="heading 4" w:uiPriority="9" w:qFormat="1"/>
+    <w:lsdException w:name="heading 5" w:uiPriority="9" w:qFormat="1"/>
+    <w:lsdException w:name="heading 6" w:uiPriority="9" w:qFormat="1"/>
+    <w:lsdException w:name="heading 7" w:uiPriority="9" w:qFormat="1"/>
+    <w:lsdException w:name="heading 8" w:uiPriority="9" w:qFormat="1"/>
+    <w:lsdException w:name="heading 9" w:uiPriority="9" w:qFormat="1"/>
+    <w:lsdException w:name="toc 1" w:uiPriority="39"/>
+    <w:lsdException w:name="toc 2" w:uiPriority="39"/>
+    <w:lsdException w:name="toc 3" w:uiPriority="39"/>
+    <w:lsdException w:name="toc 4" w:uiPriority="39"/>
+    <w:lsdException w:name="toc 5" w:uiPriority="39"/>
+    <w:lsdException w:name="toc 6" w:uiPriority="39"/>
+    <w:lsdException w:name="toc 7" w:uiPriority="39"/>
+    <w:lsdException w:name="toc 8" w:uiPriority="39"/>
+    <w:lsdException w:name="toc 9" w:uiPriority="39"/>
+    <w:lsdException w:name="caption" w:uiPriority="35" w:qFormat="1"/>
+    <w:lsdException w:name="Title" w:semiHidden="0" w:uiPriority="10" w:unhideWhenUsed="0" w:qFormat="1"/>
+    <w:lsdException w:name="Default Paragraph Font" w:uiPriority="1"/>
+    <w:lsdException w:name="Subtitle" w:semiHidden="0" w:uiPriority="11" w:unhideWhenUsed="0" w:qFormat="1"/>
+    <w:lsdException w:name="Strong" w:semiHidden="0" w:uiPriority="22" w:unhideWhenUsed="0" w:qFormat="1"/>
+    <w:lsdException w:name="Emphasis" w:semiHidden="0" w:uiPriority="20" w:unhideWhenUsed="0" w:qFormat="1"/>
+    <w:lsdException w:name="Table Grid" w:semiHidden="0" w:uiPriority="59" w:unhideWhenUsed="0"/>
+    <w:lsdException w:name="Placeholder Text" w:unhideWhenUsed="0"/>
+    <w:lsdException w:name="No Spacing" w:semiHidden="0" w:uiPriority="1" w:unhideWhenUsed="0" w:qFormat="1"/>
+    <w:lsdException w:name="Light Shading" w:semiHidden="0" w:uiPriority="60" w:unhideWhenUsed="0"/>
+    <w:lsdException w:name="Light List" w:semiHidden="0" w:uiPriority="61" w:unhideWhenUsed="0"/>
+    <w:lsdException w:name="Light Grid" w:semiHidden="0" w:uiPriority="62" w:unhideWhenUsed="0"/>
+    <w:lsdException w:name="Medium Shading 1" w:semiHidden="0" w:uiPriority="63" w:unhideWhenUsed="0"/>
+    <w:lsdException w:name="Medium Shading 2" w:semiHidden="0" w:uiPriority="64" w:unhideWhenUsed="0"/>
+    <w:lsdException w:name="Medium List 1" w:semiHidden="0" w:uiPriority="65" w:unhideWhenUsed="0"/>
+    <w:lsdException w:name="Medium List 2" w:semiHidden="0" w:uiPriority="66" w:unhideWhenUsed="0"/>
+    <w:lsdException w:name="Medium Grid 1" w:semiHidden="0" w:uiPriority="67" w:unhideWhenUsed="0"/>
+    <w:lsdException w:name="Medium Grid 2" w:semiHidden="0" w:uiPriority="68" w:unhideWhenUsed="0"/>
+    <w:lsdException w:name="Medium Grid 3" w:semiHidden="0" w:uiPriority="69" w:unhideWhenUsed="0"/>
+    <w:lsdException w:name="Dark List" w:semiHidden="0" w:uiPriority="70" w:unhideWhenUsed="0"/>
+    <w:lsdException w:name="Colorful Shading" w:semiHidden="0" w:uiPriority="71" w:unhideWhenUsed="0"/>
+    <w:lsdException w:name="Colorful List" w:semiHidden="0" w:uiPriority="72" w:unhideWhenUsed="0"/>
+    <w:lsdException w:name="Colorful Grid" w:semiHidden="0" w:uiPriority="73" w:unhideWhenUsed="0"/>
+    <w:lsdException w:name="Light Shading Accent 1" w:semiHidden="0" w:uiPriority="60" w:unhideWhenUsed="0"/>
+    <w:lsdException w:name="Light List Accent 1" w:semiHidden="0" w:uiPriority="61" w:unhideWhenUsed="0"/>
+    <w:lsdException w:name="Light Grid Accent 1" w:semiHidden="0" w:uiPriority="62" w:unhideWhenUsed="0"/>
+    <w:lsdException w:name="Medium Shading 1 Accent 1" w:semiHidden="0" w:uiPriority="63" w:unhideWhenUsed="0"/>
+    <w:lsdException w:name="Medium Shading 2 Accent 1" w:semiHidden="0" w:uiPriority="64" w:unhideWhenUsed="0"/>
+    <w:lsdException w:name="Medium List 1 Accent 1" w:semiHidden="0" w:uiPriority="65" w:unhideWhenUsed="0"/>
+    <w:lsdException w:name="Revision" w:unhideWhenUsed="0"/>
+    <w:lsdException w:name="List Paragraph" w:semiHidden="0" w:uiPriority="34" w:unhideWhenUsed="0" w:qFormat="1"/>
+    <w:lsdException w:name="Quote" w:semiHidden="0" w:uiPriority="29" w:unhideWhenUsed="0" w:qFormat="1"/>
+    <w:lsdException w:name="Intense Quote" w:semiHidden="0" w:uiPriority="30" w:unhideWhenUsed="0" w:qFormat="1"/>
+    <w:lsdException w:name="Medium List 2 Accent 1" w:semiHidden="0" w:uiPriority="66" w:unhideWhenUsed="0"/>
+    <w:lsdException w:name="Medium Grid 1 Accent 1" w:semiHidden="0" w:uiPriority="67" w:unhideWhenUsed="0"/>
+    <w:lsdException w:name="Medium Grid 2 Accent 1" w:semiHidden="0" w:uiPriority="68" w:unhideWhenUsed="0"/>
+    <w:lsdException w:name="Medium Grid 3 Accent 1" w:semiHidden="0" w:uiPriority="69" w:unhideWhenUsed="0"/>
+    <w:lsdException w:name="Dark List Accent 1" w:semiHidden="0" w:uiPriority="70" w:unhideWhenUsed="0"/>
+    <w:lsdException w:name="Colorful Shading Accent 1" w:semiHidden="0" w:uiPriority="71" w:unhideWhenUsed="0"/>
+    <w:lsdException w:name="Colorful List Accent 1" w:semiHidden="0" w:uiPriority="72" w:unhideWhenUsed="0"/>
+    <w:lsdException w:name="Colorful Grid Accent 1" w:semiHidden="0" w:uiPriority="73" w:unhideWhenUsed="0"/>
+    <w:lsdException w:name="Light Shading Accent 2" w:semiHidden="0" w:uiPriority="60" w:unhideWhenUsed="0"/>
+    <w:lsdException w:name="Light List Accent 2" w:semiHidden="0" w:uiPriority="61" w:unhideWhenUsed="0"/>
+    <w:lsdException w:name="Light Grid Accent 2" w:semiHidden="0" w:uiPriority="62" w:unhideWhenUsed="0"/>
+    <w:lsdException w:name="Medium Shading 1 Accent 2" w:semiHidden="0" w:uiPriority="63" w:unhideWhenUsed="0"/>
+    <w:lsdException w:name="Medium Shading 2 Accent 2" w:semiHidden="0" w:uiPriority="64" w:unhideWhenUsed="0"/>
+    <w:lsdException w:name="Medium List 1 Accent 2" w:semiHidden="0" w:uiPriority="65" w:unhideWhenUsed="0"/>
+    <w:lsdException w:name="Medium List 2 Accent 2" w:semiHidden="0" w:uiPriority="66" w:unhideWhenUsed="0"/>
+    <w:lsdException w:name="Medium Grid 1 Accent 2" w:semiHidden="0" w:uiPriority="67" w:unhideWhenUsed="0"/>
+    <w:lsdException w:name="Medium Grid 2 Accent 2" w:semiHidden="0" w:uiPriority="68" w:unhideWhenUsed="0"/>
+    <w:lsdException w:name="Medium Grid 3 Accent 2" w:semiHidden="0" w:uiPriority="69" w:unhideWhenUsed="0"/>
+    <w:lsdException w:name="Dark List Accent 2" w:semiHidden="0" w:uiPriority="70" w:unhideWhenUsed="0"/>
+    <w:lsdException w:name="Colorful Shading Accent 2" w:semiHidden="0" w:uiPriority="71" w:unhideWhenUsed="0"/>
+    <w:lsdException w:name="Colorful List Accent 2" w:semiHidden="0" w:uiPriority="72" w:unhideWhenUsed="0"/>
+    <w:lsdException w:name="Colorful Grid Accent 2" w:semiHidden="0" w:uiPriority="73" w:unhideWhenUsed="0"/>
+    <w:lsdException w:name="Light Shading Accent 3" w:semiHidden="0" w:uiPriority="60" w:unhideWhenUsed="0"/>
+    <w:lsdException w:name="Light List Accent 3" w:semiHidden="0" w:uiPriority="61" w:unhideWhenUsed="0"/>
+    <w:lsdException w:name="Light Grid Accent 3" w:semiHidden="0" w:uiPriority="62" w:unhideWhenUsed="0"/>
+    <w:lsdException w:name="Medium Shading 1 Accent 3" w:semiHidden="0" w:uiPriority="63" w:unhideWhenUsed="0"/>
+    <w:lsdException w:name="Medium Shading 2 Accent 3" w:semiHidden="0" w:uiPriority="64" w:unhideWhenUsed="0"/>
+    <w:lsdException w:name="Medium List 1 Accent 3" w:semiHidden="0" w:uiPriority="65" w:unhideWhenUsed="0"/>
+    <w:lsdException w:name="Medium List 2 Accent 3" w:semiHidden="0" w:uiPriority="66" w:unhideWhenUsed="0"/>
+    <w:lsdException w:name="Medium Grid 1 Accent 3" w:semiHidden="0" w:uiPriority="67" w:unhideWhenUsed="0"/>
+    <w:lsdException w:name="Medium Grid 2 Accent 3" w:semiHidden="0" w:uiPriority="68" w:unhideWhenUsed="0"/>
+    <w:lsdException w:name="Medium Grid 3 Accent 3" w:semiHidden="0" w:uiPriority="69" w:unhideWhenUsed="0"/>
+    <w:lsdException w:name="Dark List Accent 3" w:semiHidden="0" w:uiPriority="70" w:unhideWhenUsed="0"/>
+    <w:lsdException w:name="Colorful Shading Accent 3" w:semiHidden="0" w:uiPriority="71" w:unhideWhenUsed="0"/>
+    <w:lsdException w:name="Colorful List Accent 3" w:semiHidden="0" w:uiPriority="72" w:unhideWhenUsed="0"/>
+    <w:lsdException w:name="Colorful Grid Accent 3" w:semiHidden="0" w:uiPriority="73" w:unhideWhenUsed="0"/>
+    <w:lsdException w:name="Light Shading Accent 4" w:semiHidden="0" w:uiPriority="60" w:unhideWhenUsed="0"/>
+    <w:lsdException w:name="Light List Accent 4" w:semiHidden="0" w:uiPriority="61" w:unhideWhenUsed="0"/>
+    <w:lsdException w:name="Light Grid Accent 4" w:semiHidden="0" w:uiPriority="62" w:unhideWhenUsed="0"/>
+    <w:lsdException w:name="Medium Shading 1 Accent 4" w:semiHidden="0" w:uiPriority="63" w:unhideWhenUsed="0"/>
+    <w:lsdException w:name="Medium Shading 2 Accent 4" w:semiHidden="0" w:uiPriority="64" w:unhideWhenUsed="0"/>
+    <w:lsdException w:name="Medium List 1 Accent 4" w:semiHidden="0" w:uiPriority="65" w:unhideWhenUsed="0"/>
+    <w:lsdException w:name="Medium List 2 Accent 4" w:semiHidden="0" w:uiPriority="66" w:unhideWhenUsed="0"/>
+    <w:lsdException w:name="Medium Grid 1 Accent 4" w:semiHidden="0" w:uiPriority="67" w:unhideWhenUsed="0"/>
+    <w:lsdException w:name="Medium Grid 2 Accent 4" w:semiHidden="0" w:uiPriority="68" w:unhideWhenUsed="0"/>
+    <w:lsdException w:name="Medium Grid 3 Accent 4" w:semiHidden="0" w:uiPriority="69" w:unhideWhenUsed="0"/>
+    <w:lsdException w:name="Dark List Accent 4" w:semiHidden="0" w:uiPriority="70" w:unhideWhenUsed="0"/>
+    <w:lsdException w:name="Colorful Shading Accent 4" w:semiHidden="0" w:uiPriority="71" w:unhideWhenUsed="0"/>
+    <w:lsdException w:name="Colorful List Accent 4" w:semiHidden="0" w:uiPriority="72" w:unhideWhenUsed="0"/>
+    <w:lsdException w:name="Colorful Grid Accent 4" w:semiHidden="0" w:uiPriority="73" w:unhideWhenUsed="0"/>
+    <w:lsdException w:name="Light Shading Accent 5" w:semiHidden="0" w:uiPriority="60" w:unhideWhenUsed="0"/>
+    <w:lsdException w:name="Light List Accent 5" w:semiHidden="0" w:uiPriority="61" w:unhideWhenUsed="0"/>
+    <w:lsdException w:name="Light Grid Accent 5" w:semiHidden="0" w:uiPriority="62" w:unhideWhenUsed="0"/>
+    <w:lsdException w:name="Medium Shading 1 Accent 5" w:semiHidden="0" w:uiPriority="63" w:unhideWhenUsed="0"/>
+    <w:lsdException w:name="Medium Shading 2 Accent 5" w:semiHidden="0" w:uiPriority="64" w:unhideWhenUsed="0"/>
+    <w:lsdException w:name="Medium List 1 Accent 5" w:semiHidden="0" w:uiPriority="65" w:unhideWhenUsed="0"/>
+    <w:lsdException w:name="Medium List 2 Accent 5" w:semiHidden="0" w:uiPriority="66" w:unhideWhenUsed="0"/>
+    <w:lsdException w:name="Medium Grid 1 Accent 5" w:semiHidden="0" w:uiPriority="67" w:unhideWhenUsed="0"/>
+    <w:lsdException w:name="Medium Grid 2 Accent 5" w:semiHidden="0" w:uiPriority="68" w:unhideWhenUsed="0"/>
+    <w:lsdException w:name="Medium Grid 3 Accent 5" w:semiHidden="0" w:uiPriority="69" w:unhideWhenUsed="0"/>
+    <w:lsdException w:name="Dark List Accent 5" w:semiHidden="0" w:uiPriority="70" w:unhideWhenUsed="0"/>
+    <w:lsdException w:name="Colorful Shading Accent 5" w:semiHidden="0" w:uiPriority="71" w:unhideWhenUsed="0"/>
+    <w:lsdException w:name="Colorful List Accent 5" w:semiHidden="0" w:uiPriority="72" w:unhideWhenUsed="0"/>
+    <w:lsdException w:name="Colorful Grid Accent 5" w:semiHidden="0" w:uiPriority="73" w:unhideWhenUsed="0"/>
+    <w:lsdException w:name="Light Shading Accent 6" w:semiHidden="0" w:uiPriority="60" w:unhideWhenUsed="0"/>
+    <w:lsdException w:name="Light List Accent 6" w:semiHidden="0" w:uiPriority="61" w:unhideWhenUsed="0"/>
+    <w:lsdException w:name="Light Grid Accent 6" w:semiHidden="0" w:uiPriority="62" w:unhideWhenUsed="0"/>
+    <w:lsdException w:name="Medium Shading 1 Accent 6" w:semiHidden="0" w:uiPriority="63" w:unhideWhenUsed="0"/>
+    <w:lsdException w:name="Medium Shading 2 Accent 6" w:semiHidden="0" w:uiPriority="64" w:unhideWhenUsed="0"/>
+    <w:lsdException w:name="Medium List 1 Accent 6" w:semiHidden="0" w:uiPriority="65" w:unhideWhenUsed="0"/>
+    <w:lsdException w:name="Medium List 2 Accent 6" w:semiHidden="0" w:uiPriority="66" w:unhideWhenUsed="0"/>
+    <w:lsdException w:name="Medium Grid 1 Accent 6" w:semiHidden="0" w:uiPriority="67" w:unhideWhenUsed="0"/>
+    <w:lsdException w:name="Medium Grid 2 Accent 6" w:semiHidden="0" w:uiPriority="68" w:unhideWhenUsed="0"/>
+    <w:lsdException w:name="Medium Grid 3 Accent 6" w:semiHidden="0" w:uiPriority="69" w:unhideWhenUsed="0"/>
+    <w:lsdException w:name="Dark List Accent 6" w:semiHidden="0" w:uiPriority="70" w:unhideWhenUsed="0"/>
+    <w:lsdException w:name="Colorful Shading Accent 6" w:semiHidden="0" w:uiPriority="71" w:unhideWhenUsed="0"/>
+    <w:lsdException w:name="Colorful List Accent 6" w:semiHidden="0" w:uiPriority="72" w:unhideWhenUsed="0"/>
+    <w:lsdException w:name="Colorful Grid Accent 6" w:semiHidden="0" w:uiPriority="73" w:unhideWhenUsed="0"/>
+    <w:lsdException w:name="Subtle Emphasis" w:semiHidden="0" w:uiPriority="19" w:unhideWhenUsed="0" w:qFormat="1"/>
+    <w:lsdException w:name="Intense Emphasis" w:semiHidden="0" w:uiPriority="21" w:unhideWhenUsed="0" w:qFormat="1"/>
+    <w:lsdException w:name="Subtle Reference" w:semiHidden="0" w:uiPriority="31" w:unhideWhenUsed="0" w:qFormat="1"/>
+    <w:lsdException w:name="Intense Reference" w:semiHidden="0" w:uiPriority="32" w:unhideWhenUsed="0" w:qFormat="1"/>
+    <w:lsdException w:name="Book Title" w:semiHidden="0" w:uiPriority="33" w:unhideWhenUsed="0" w:qFormat="1"/>
+    <w:lsdException w:name="Bibliography" w:uiPriority="37"/>
+    <w:lsdException w:name="TOC Heading" w:uiPriority="39" w:qFormat="1"/>
   </w:latentStyles>
   <w:style w:type="paragraph" w:default="1" w:styleId="Normal">
     <w:name w:val="Normal"/>
@@ -1644,7 +1530,307 @@
   <w:style w:type="character" w:default="1" w:styleId="DefaultParagraphFont">
     <w:name w:val="Default Paragraph Font"/>
     <w:uiPriority w:val="1"/>
+    <w:unhideWhenUsed/>
+  </w:style>
+  <w:style w:type="table" w:default="1" w:styleId="TableNormal">
+    <w:name w:val="Normal Table"/>
+    <w:uiPriority w:val="99"/>
     <w:semiHidden/>
+    <w:unhideWhenUsed/>
+    <w:tblPr>
+      <w:tblInd w:w="0" w:type="dxa"/>
+      <w:tblCellMar>
+        <w:top w:w="0" w:type="dxa"/>
+        <w:left w:w="108" w:type="dxa"/>
+        <w:bottom w:w="0" w:type="dxa"/>
+        <w:right w:w="108" w:type="dxa"/>
+      </w:tblCellMar>
+    </w:tblPr>
+  </w:style>
+  <w:style w:type="numbering" w:default="1" w:styleId="NoList">
+    <w:name w:val="No List"/>
+    <w:uiPriority w:val="99"/>
+    <w:semiHidden/>
+    <w:unhideWhenUsed/>
+  </w:style>
+  <w:style w:type="paragraph" w:customStyle="1" w:styleId="AssessorComment">
+    <w:name w:val="Assessor Comment"/>
+    <w:basedOn w:val="Normal"/>
+    <w:rsid w:val="00BE32B6"/>
+    <w:pPr>
+      <w:pBdr>
+        <w:top w:val="single" w:sz="6" w:space="5" w:color="auto"/>
+        <w:left w:val="single" w:sz="6" w:space="4" w:color="auto"/>
+        <w:bottom w:val="single" w:sz="6" w:space="5" w:color="auto"/>
+        <w:right w:val="single" w:sz="6" w:space="4" w:color="auto"/>
+      </w:pBdr>
+      <w:shd w:val="clear" w:color="auto" w:fill="E6E6E6"/>
+      <w:jc w:val="both"/>
+    </w:pPr>
+    <w:rPr>
+      <w:rFonts w:ascii="Calibri" w:eastAsia="Cambria" w:hAnsi="Calibri" w:cs="Times New Roman"/>
+    </w:rPr>
+  </w:style>
+  <w:style w:type="character" w:styleId="Hyperlink">
+    <w:name w:val="Hyperlink"/>
+    <w:basedOn w:val="DefaultParagraphFont"/>
+    <w:uiPriority w:val="99"/>
+    <w:unhideWhenUsed/>
+    <w:rsid w:val="00382829"/>
+    <w:rPr>
+      <w:color w:val="0000FF" w:themeColor="hyperlink"/>
+      <w:u w:val="single"/>
+    </w:rPr>
+  </w:style>
+  <w:style w:type="character" w:styleId="CommentReference">
+    <w:name w:val="annotation reference"/>
+    <w:basedOn w:val="DefaultParagraphFont"/>
+    <w:uiPriority w:val="99"/>
+    <w:semiHidden/>
+    <w:unhideWhenUsed/>
+    <w:rsid w:val="00B72BF9"/>
+    <w:rPr>
+      <w:sz w:val="18"/>
+      <w:szCs w:val="18"/>
+    </w:rPr>
+  </w:style>
+  <w:style w:type="paragraph" w:styleId="CommentText">
+    <w:name w:val="annotation text"/>
+    <w:basedOn w:val="Normal"/>
+    <w:link w:val="CommentTextChar"/>
+    <w:uiPriority w:val="99"/>
+    <w:semiHidden/>
+    <w:unhideWhenUsed/>
+    <w:rsid w:val="00B72BF9"/>
+  </w:style>
+  <w:style w:type="character" w:customStyle="1" w:styleId="CommentTextChar">
+    <w:name w:val="Comment Text Char"/>
+    <w:basedOn w:val="DefaultParagraphFont"/>
+    <w:link w:val="CommentText"/>
+    <w:uiPriority w:val="99"/>
+    <w:semiHidden/>
+    <w:rsid w:val="00B72BF9"/>
+  </w:style>
+  <w:style w:type="paragraph" w:styleId="CommentSubject">
+    <w:name w:val="annotation subject"/>
+    <w:basedOn w:val="CommentText"/>
+    <w:next w:val="CommentText"/>
+    <w:link w:val="CommentSubjectChar"/>
+    <w:uiPriority w:val="99"/>
+    <w:semiHidden/>
+    <w:unhideWhenUsed/>
+    <w:rsid w:val="00B72BF9"/>
+    <w:rPr>
+      <w:b/>
+      <w:bCs/>
+      <w:sz w:val="20"/>
+      <w:szCs w:val="20"/>
+    </w:rPr>
+  </w:style>
+  <w:style w:type="character" w:customStyle="1" w:styleId="CommentSubjectChar">
+    <w:name w:val="Comment Subject Char"/>
+    <w:basedOn w:val="CommentTextChar"/>
+    <w:link w:val="CommentSubject"/>
+    <w:uiPriority w:val="99"/>
+    <w:semiHidden/>
+    <w:rsid w:val="00B72BF9"/>
+    <w:rPr>
+      <w:b/>
+      <w:bCs/>
+      <w:sz w:val="20"/>
+      <w:szCs w:val="20"/>
+    </w:rPr>
+  </w:style>
+  <w:style w:type="paragraph" w:styleId="BalloonText">
+    <w:name w:val="Balloon Text"/>
+    <w:basedOn w:val="Normal"/>
+    <w:link w:val="BalloonTextChar"/>
+    <w:uiPriority w:val="99"/>
+    <w:semiHidden/>
+    <w:unhideWhenUsed/>
+    <w:rsid w:val="00B72BF9"/>
+    <w:rPr>
+      <w:rFonts w:ascii="Times New Roman" w:hAnsi="Times New Roman" w:cs="Times New Roman"/>
+      <w:sz w:val="18"/>
+      <w:szCs w:val="18"/>
+    </w:rPr>
+  </w:style>
+  <w:style w:type="character" w:customStyle="1" w:styleId="BalloonTextChar">
+    <w:name w:val="Balloon Text Char"/>
+    <w:basedOn w:val="DefaultParagraphFont"/>
+    <w:link w:val="BalloonText"/>
+    <w:uiPriority w:val="99"/>
+    <w:semiHidden/>
+    <w:rsid w:val="00B72BF9"/>
+    <w:rPr>
+      <w:rFonts w:ascii="Times New Roman" w:hAnsi="Times New Roman" w:cs="Times New Roman"/>
+      <w:sz w:val="18"/>
+      <w:szCs w:val="18"/>
+    </w:rPr>
+  </w:style>
+</w:styles>
+</file>
+
+<file path=word/stylesWithEffects.xml><?xml version="1.0" encoding="utf-8"?>
+<w:styles xmlns:wpc="http://schemas.microsoft.com/office/word/2010/wordprocessingCanvas" xmlns:mo="http://schemas.microsoft.com/office/mac/office/2008/main" xmlns:mc="http://schemas.openxmlformats.org/markup-compatibility/2006" xmlns:mv="urn:schemas-microsoft-com:mac:vml" xmlns:o="urn:schemas-microsoft-com:office:office" xmlns:r="http://schemas.openxmlformats.org/officeDocument/2006/relationships" xmlns:m="http://schemas.openxmlformats.org/officeDocument/2006/math" xmlns:v="urn:schemas-microsoft-com:vml" xmlns:wp14="http://schemas.microsoft.com/office/word/2010/wordprocessingDrawing" xmlns:wp="http://schemas.openxmlformats.org/drawingml/2006/wordprocessingDrawing" xmlns:w10="urn:schemas-microsoft-com:office:word" xmlns:w="http://schemas.openxmlformats.org/wordprocessingml/2006/main" xmlns:w14="http://schemas.microsoft.com/office/word/2010/wordml" xmlns:wpg="http://schemas.microsoft.com/office/word/2010/wordprocessingGroup" xmlns:wpi="http://schemas.microsoft.com/office/word/2010/wordprocessingInk" xmlns:wne="http://schemas.microsoft.com/office/word/2006/wordml" xmlns:wps="http://schemas.microsoft.com/office/word/2010/wordprocessingShape" mc:Ignorable="w14 wp14">
+  <w:docDefaults>
+    <w:rPrDefault>
+      <w:rPr>
+        <w:rFonts w:asciiTheme="minorHAnsi" w:eastAsiaTheme="minorEastAsia" w:hAnsiTheme="minorHAnsi" w:cstheme="minorBidi"/>
+        <w:sz w:val="24"/>
+        <w:szCs w:val="24"/>
+        <w:lang w:val="en-US" w:eastAsia="en-US" w:bidi="ar-SA"/>
+      </w:rPr>
+    </w:rPrDefault>
+    <w:pPrDefault/>
+  </w:docDefaults>
+  <w:latentStyles w:defLockedState="0" w:defUIPriority="99" w:defSemiHidden="1" w:defUnhideWhenUsed="1" w:defQFormat="0" w:count="276">
+    <w:lsdException w:name="Normal" w:semiHidden="0" w:uiPriority="0" w:unhideWhenUsed="0" w:qFormat="1"/>
+    <w:lsdException w:name="heading 1" w:semiHidden="0" w:uiPriority="9" w:unhideWhenUsed="0" w:qFormat="1"/>
+    <w:lsdException w:name="heading 2" w:uiPriority="9" w:qFormat="1"/>
+    <w:lsdException w:name="heading 3" w:uiPriority="9" w:qFormat="1"/>
+    <w:lsdException w:name="heading 4" w:uiPriority="9" w:qFormat="1"/>
+    <w:lsdException w:name="heading 5" w:uiPriority="9" w:qFormat="1"/>
+    <w:lsdException w:name="heading 6" w:uiPriority="9" w:qFormat="1"/>
+    <w:lsdException w:name="heading 7" w:uiPriority="9" w:qFormat="1"/>
+    <w:lsdException w:name="heading 8" w:uiPriority="9" w:qFormat="1"/>
+    <w:lsdException w:name="heading 9" w:uiPriority="9" w:qFormat="1"/>
+    <w:lsdException w:name="toc 1" w:uiPriority="39"/>
+    <w:lsdException w:name="toc 2" w:uiPriority="39"/>
+    <w:lsdException w:name="toc 3" w:uiPriority="39"/>
+    <w:lsdException w:name="toc 4" w:uiPriority="39"/>
+    <w:lsdException w:name="toc 5" w:uiPriority="39"/>
+    <w:lsdException w:name="toc 6" w:uiPriority="39"/>
+    <w:lsdException w:name="toc 7" w:uiPriority="39"/>
+    <w:lsdException w:name="toc 8" w:uiPriority="39"/>
+    <w:lsdException w:name="toc 9" w:uiPriority="39"/>
+    <w:lsdException w:name="caption" w:uiPriority="35" w:qFormat="1"/>
+    <w:lsdException w:name="Title" w:semiHidden="0" w:uiPriority="10" w:unhideWhenUsed="0" w:qFormat="1"/>
+    <w:lsdException w:name="Default Paragraph Font" w:uiPriority="1"/>
+    <w:lsdException w:name="Subtitle" w:semiHidden="0" w:uiPriority="11" w:unhideWhenUsed="0" w:qFormat="1"/>
+    <w:lsdException w:name="Strong" w:semiHidden="0" w:uiPriority="22" w:unhideWhenUsed="0" w:qFormat="1"/>
+    <w:lsdException w:name="Emphasis" w:semiHidden="0" w:uiPriority="20" w:unhideWhenUsed="0" w:qFormat="1"/>
+    <w:lsdException w:name="Table Grid" w:semiHidden="0" w:uiPriority="59" w:unhideWhenUsed="0"/>
+    <w:lsdException w:name="Placeholder Text" w:unhideWhenUsed="0"/>
+    <w:lsdException w:name="No Spacing" w:semiHidden="0" w:uiPriority="1" w:unhideWhenUsed="0" w:qFormat="1"/>
+    <w:lsdException w:name="Light Shading" w:semiHidden="0" w:uiPriority="60" w:unhideWhenUsed="0"/>
+    <w:lsdException w:name="Light List" w:semiHidden="0" w:uiPriority="61" w:unhideWhenUsed="0"/>
+    <w:lsdException w:name="Light Grid" w:semiHidden="0" w:uiPriority="62" w:unhideWhenUsed="0"/>
+    <w:lsdException w:name="Medium Shading 1" w:semiHidden="0" w:uiPriority="63" w:unhideWhenUsed="0"/>
+    <w:lsdException w:name="Medium Shading 2" w:semiHidden="0" w:uiPriority="64" w:unhideWhenUsed="0"/>
+    <w:lsdException w:name="Medium List 1" w:semiHidden="0" w:uiPriority="65" w:unhideWhenUsed="0"/>
+    <w:lsdException w:name="Medium List 2" w:semiHidden="0" w:uiPriority="66" w:unhideWhenUsed="0"/>
+    <w:lsdException w:name="Medium Grid 1" w:semiHidden="0" w:uiPriority="67" w:unhideWhenUsed="0"/>
+    <w:lsdException w:name="Medium Grid 2" w:semiHidden="0" w:uiPriority="68" w:unhideWhenUsed="0"/>
+    <w:lsdException w:name="Medium Grid 3" w:semiHidden="0" w:uiPriority="69" w:unhideWhenUsed="0"/>
+    <w:lsdException w:name="Dark List" w:semiHidden="0" w:uiPriority="70" w:unhideWhenUsed="0"/>
+    <w:lsdException w:name="Colorful Shading" w:semiHidden="0" w:uiPriority="71" w:unhideWhenUsed="0"/>
+    <w:lsdException w:name="Colorful List" w:semiHidden="0" w:uiPriority="72" w:unhideWhenUsed="0"/>
+    <w:lsdException w:name="Colorful Grid" w:semiHidden="0" w:uiPriority="73" w:unhideWhenUsed="0"/>
+    <w:lsdException w:name="Light Shading Accent 1" w:semiHidden="0" w:uiPriority="60" w:unhideWhenUsed="0"/>
+    <w:lsdException w:name="Light List Accent 1" w:semiHidden="0" w:uiPriority="61" w:unhideWhenUsed="0"/>
+    <w:lsdException w:name="Light Grid Accent 1" w:semiHidden="0" w:uiPriority="62" w:unhideWhenUsed="0"/>
+    <w:lsdException w:name="Medium Shading 1 Accent 1" w:semiHidden="0" w:uiPriority="63" w:unhideWhenUsed="0"/>
+    <w:lsdException w:name="Medium Shading 2 Accent 1" w:semiHidden="0" w:uiPriority="64" w:unhideWhenUsed="0"/>
+    <w:lsdException w:name="Medium List 1 Accent 1" w:semiHidden="0" w:uiPriority="65" w:unhideWhenUsed="0"/>
+    <w:lsdException w:name="Revision" w:unhideWhenUsed="0"/>
+    <w:lsdException w:name="List Paragraph" w:semiHidden="0" w:uiPriority="34" w:unhideWhenUsed="0" w:qFormat="1"/>
+    <w:lsdException w:name="Quote" w:semiHidden="0" w:uiPriority="29" w:unhideWhenUsed="0" w:qFormat="1"/>
+    <w:lsdException w:name="Intense Quote" w:semiHidden="0" w:uiPriority="30" w:unhideWhenUsed="0" w:qFormat="1"/>
+    <w:lsdException w:name="Medium List 2 Accent 1" w:semiHidden="0" w:uiPriority="66" w:unhideWhenUsed="0"/>
+    <w:lsdException w:name="Medium Grid 1 Accent 1" w:semiHidden="0" w:uiPriority="67" w:unhideWhenUsed="0"/>
+    <w:lsdException w:name="Medium Grid 2 Accent 1" w:semiHidden="0" w:uiPriority="68" w:unhideWhenUsed="0"/>
+    <w:lsdException w:name="Medium Grid 3 Accent 1" w:semiHidden="0" w:uiPriority="69" w:unhideWhenUsed="0"/>
+    <w:lsdException w:name="Dark List Accent 1" w:semiHidden="0" w:uiPriority="70" w:unhideWhenUsed="0"/>
+    <w:lsdException w:name="Colorful Shading Accent 1" w:semiHidden="0" w:uiPriority="71" w:unhideWhenUsed="0"/>
+    <w:lsdException w:name="Colorful List Accent 1" w:semiHidden="0" w:uiPriority="72" w:unhideWhenUsed="0"/>
+    <w:lsdException w:name="Colorful Grid Accent 1" w:semiHidden="0" w:uiPriority="73" w:unhideWhenUsed="0"/>
+    <w:lsdException w:name="Light Shading Accent 2" w:semiHidden="0" w:uiPriority="60" w:unhideWhenUsed="0"/>
+    <w:lsdException w:name="Light List Accent 2" w:semiHidden="0" w:uiPriority="61" w:unhideWhenUsed="0"/>
+    <w:lsdException w:name="Light Grid Accent 2" w:semiHidden="0" w:uiPriority="62" w:unhideWhenUsed="0"/>
+    <w:lsdException w:name="Medium Shading 1 Accent 2" w:semiHidden="0" w:uiPriority="63" w:unhideWhenUsed="0"/>
+    <w:lsdException w:name="Medium Shading 2 Accent 2" w:semiHidden="0" w:uiPriority="64" w:unhideWhenUsed="0"/>
+    <w:lsdException w:name="Medium List 1 Accent 2" w:semiHidden="0" w:uiPriority="65" w:unhideWhenUsed="0"/>
+    <w:lsdException w:name="Medium List 2 Accent 2" w:semiHidden="0" w:uiPriority="66" w:unhideWhenUsed="0"/>
+    <w:lsdException w:name="Medium Grid 1 Accent 2" w:semiHidden="0" w:uiPriority="67" w:unhideWhenUsed="0"/>
+    <w:lsdException w:name="Medium Grid 2 Accent 2" w:semiHidden="0" w:uiPriority="68" w:unhideWhenUsed="0"/>
+    <w:lsdException w:name="Medium Grid 3 Accent 2" w:semiHidden="0" w:uiPriority="69" w:unhideWhenUsed="0"/>
+    <w:lsdException w:name="Dark List Accent 2" w:semiHidden="0" w:uiPriority="70" w:unhideWhenUsed="0"/>
+    <w:lsdException w:name="Colorful Shading Accent 2" w:semiHidden="0" w:uiPriority="71" w:unhideWhenUsed="0"/>
+    <w:lsdException w:name="Colorful List Accent 2" w:semiHidden="0" w:uiPriority="72" w:unhideWhenUsed="0"/>
+    <w:lsdException w:name="Colorful Grid Accent 2" w:semiHidden="0" w:uiPriority="73" w:unhideWhenUsed="0"/>
+    <w:lsdException w:name="Light Shading Accent 3" w:semiHidden="0" w:uiPriority="60" w:unhideWhenUsed="0"/>
+    <w:lsdException w:name="Light List Accent 3" w:semiHidden="0" w:uiPriority="61" w:unhideWhenUsed="0"/>
+    <w:lsdException w:name="Light Grid Accent 3" w:semiHidden="0" w:uiPriority="62" w:unhideWhenUsed="0"/>
+    <w:lsdException w:name="Medium Shading 1 Accent 3" w:semiHidden="0" w:uiPriority="63" w:unhideWhenUsed="0"/>
+    <w:lsdException w:name="Medium Shading 2 Accent 3" w:semiHidden="0" w:uiPriority="64" w:unhideWhenUsed="0"/>
+    <w:lsdException w:name="Medium List 1 Accent 3" w:semiHidden="0" w:uiPriority="65" w:unhideWhenUsed="0"/>
+    <w:lsdException w:name="Medium List 2 Accent 3" w:semiHidden="0" w:uiPriority="66" w:unhideWhenUsed="0"/>
+    <w:lsdException w:name="Medium Grid 1 Accent 3" w:semiHidden="0" w:uiPriority="67" w:unhideWhenUsed="0"/>
+    <w:lsdException w:name="Medium Grid 2 Accent 3" w:semiHidden="0" w:uiPriority="68" w:unhideWhenUsed="0"/>
+    <w:lsdException w:name="Medium Grid 3 Accent 3" w:semiHidden="0" w:uiPriority="69" w:unhideWhenUsed="0"/>
+    <w:lsdException w:name="Dark List Accent 3" w:semiHidden="0" w:uiPriority="70" w:unhideWhenUsed="0"/>
+    <w:lsdException w:name="Colorful Shading Accent 3" w:semiHidden="0" w:uiPriority="71" w:unhideWhenUsed="0"/>
+    <w:lsdException w:name="Colorful List Accent 3" w:semiHidden="0" w:uiPriority="72" w:unhideWhenUsed="0"/>
+    <w:lsdException w:name="Colorful Grid Accent 3" w:semiHidden="0" w:uiPriority="73" w:unhideWhenUsed="0"/>
+    <w:lsdException w:name="Light Shading Accent 4" w:semiHidden="0" w:uiPriority="60" w:unhideWhenUsed="0"/>
+    <w:lsdException w:name="Light List Accent 4" w:semiHidden="0" w:uiPriority="61" w:unhideWhenUsed="0"/>
+    <w:lsdException w:name="Light Grid Accent 4" w:semiHidden="0" w:uiPriority="62" w:unhideWhenUsed="0"/>
+    <w:lsdException w:name="Medium Shading 1 Accent 4" w:semiHidden="0" w:uiPriority="63" w:unhideWhenUsed="0"/>
+    <w:lsdException w:name="Medium Shading 2 Accent 4" w:semiHidden="0" w:uiPriority="64" w:unhideWhenUsed="0"/>
+    <w:lsdException w:name="Medium List 1 Accent 4" w:semiHidden="0" w:uiPriority="65" w:unhideWhenUsed="0"/>
+    <w:lsdException w:name="Medium List 2 Accent 4" w:semiHidden="0" w:uiPriority="66" w:unhideWhenUsed="0"/>
+    <w:lsdException w:name="Medium Grid 1 Accent 4" w:semiHidden="0" w:uiPriority="67" w:unhideWhenUsed="0"/>
+    <w:lsdException w:name="Medium Grid 2 Accent 4" w:semiHidden="0" w:uiPriority="68" w:unhideWhenUsed="0"/>
+    <w:lsdException w:name="Medium Grid 3 Accent 4" w:semiHidden="0" w:uiPriority="69" w:unhideWhenUsed="0"/>
+    <w:lsdException w:name="Dark List Accent 4" w:semiHidden="0" w:uiPriority="70" w:unhideWhenUsed="0"/>
+    <w:lsdException w:name="Colorful Shading Accent 4" w:semiHidden="0" w:uiPriority="71" w:unhideWhenUsed="0"/>
+    <w:lsdException w:name="Colorful List Accent 4" w:semiHidden="0" w:uiPriority="72" w:unhideWhenUsed="0"/>
+    <w:lsdException w:name="Colorful Grid Accent 4" w:semiHidden="0" w:uiPriority="73" w:unhideWhenUsed="0"/>
+    <w:lsdException w:name="Light Shading Accent 5" w:semiHidden="0" w:uiPriority="60" w:unhideWhenUsed="0"/>
+    <w:lsdException w:name="Light List Accent 5" w:semiHidden="0" w:uiPriority="61" w:unhideWhenUsed="0"/>
+    <w:lsdException w:name="Light Grid Accent 5" w:semiHidden="0" w:uiPriority="62" w:unhideWhenUsed="0"/>
+    <w:lsdException w:name="Medium Shading 1 Accent 5" w:semiHidden="0" w:uiPriority="63" w:unhideWhenUsed="0"/>
+    <w:lsdException w:name="Medium Shading 2 Accent 5" w:semiHidden="0" w:uiPriority="64" w:unhideWhenUsed="0"/>
+    <w:lsdException w:name="Medium List 1 Accent 5" w:semiHidden="0" w:uiPriority="65" w:unhideWhenUsed="0"/>
+    <w:lsdException w:name="Medium List 2 Accent 5" w:semiHidden="0" w:uiPriority="66" w:unhideWhenUsed="0"/>
+    <w:lsdException w:name="Medium Grid 1 Accent 5" w:semiHidden="0" w:uiPriority="67" w:unhideWhenUsed="0"/>
+    <w:lsdException w:name="Medium Grid 2 Accent 5" w:semiHidden="0" w:uiPriority="68" w:unhideWhenUsed="0"/>
+    <w:lsdException w:name="Medium Grid 3 Accent 5" w:semiHidden="0" w:uiPriority="69" w:unhideWhenUsed="0"/>
+    <w:lsdException w:name="Dark List Accent 5" w:semiHidden="0" w:uiPriority="70" w:unhideWhenUsed="0"/>
+    <w:lsdException w:name="Colorful Shading Accent 5" w:semiHidden="0" w:uiPriority="71" w:unhideWhenUsed="0"/>
+    <w:lsdException w:name="Colorful List Accent 5" w:semiHidden="0" w:uiPriority="72" w:unhideWhenUsed="0"/>
+    <w:lsdException w:name="Colorful Grid Accent 5" w:semiHidden="0" w:uiPriority="73" w:unhideWhenUsed="0"/>
+    <w:lsdException w:name="Light Shading Accent 6" w:semiHidden="0" w:uiPriority="60" w:unhideWhenUsed="0"/>
+    <w:lsdException w:name="Light List Accent 6" w:semiHidden="0" w:uiPriority="61" w:unhideWhenUsed="0"/>
+    <w:lsdException w:name="Light Grid Accent 6" w:semiHidden="0" w:uiPriority="62" w:unhideWhenUsed="0"/>
+    <w:lsdException w:name="Medium Shading 1 Accent 6" w:semiHidden="0" w:uiPriority="63" w:unhideWhenUsed="0"/>
+    <w:lsdException w:name="Medium Shading 2 Accent 6" w:semiHidden="0" w:uiPriority="64" w:unhideWhenUsed="0"/>
+    <w:lsdException w:name="Medium List 1 Accent 6" w:semiHidden="0" w:uiPriority="65" w:unhideWhenUsed="0"/>
+    <w:lsdException w:name="Medium List 2 Accent 6" w:semiHidden="0" w:uiPriority="66" w:unhideWhenUsed="0"/>
+    <w:lsdException w:name="Medium Grid 1 Accent 6" w:semiHidden="0" w:uiPriority="67" w:unhideWhenUsed="0"/>
+    <w:lsdException w:name="Medium Grid 2 Accent 6" w:semiHidden="0" w:uiPriority="68" w:unhideWhenUsed="0"/>
+    <w:lsdException w:name="Medium Grid 3 Accent 6" w:semiHidden="0" w:uiPriority="69" w:unhideWhenUsed="0"/>
+    <w:lsdException w:name="Dark List Accent 6" w:semiHidden="0" w:uiPriority="70" w:unhideWhenUsed="0"/>
+    <w:lsdException w:name="Colorful Shading Accent 6" w:semiHidden="0" w:uiPriority="71" w:unhideWhenUsed="0"/>
+    <w:lsdException w:name="Colorful List Accent 6" w:semiHidden="0" w:uiPriority="72" w:unhideWhenUsed="0"/>
+    <w:lsdException w:name="Colorful Grid Accent 6" w:semiHidden="0" w:uiPriority="73" w:unhideWhenUsed="0"/>
+    <w:lsdException w:name="Subtle Emphasis" w:semiHidden="0" w:uiPriority="19" w:unhideWhenUsed="0" w:qFormat="1"/>
+    <w:lsdException w:name="Intense Emphasis" w:semiHidden="0" w:uiPriority="21" w:unhideWhenUsed="0" w:qFormat="1"/>
+    <w:lsdException w:name="Subtle Reference" w:semiHidden="0" w:uiPriority="31" w:unhideWhenUsed="0" w:qFormat="1"/>
+    <w:lsdException w:name="Intense Reference" w:semiHidden="0" w:uiPriority="32" w:unhideWhenUsed="0" w:qFormat="1"/>
+    <w:lsdException w:name="Book Title" w:semiHidden="0" w:uiPriority="33" w:unhideWhenUsed="0" w:qFormat="1"/>
+    <w:lsdException w:name="Bibliography" w:uiPriority="37"/>
+    <w:lsdException w:name="TOC Heading" w:uiPriority="39" w:qFormat="1"/>
+  </w:latentStyles>
+  <w:style w:type="paragraph" w:default="1" w:styleId="Normal">
+    <w:name w:val="Normal"/>
+    <w:qFormat/>
+    <w:rsid w:val="002A4E73"/>
+  </w:style>
+  <w:style w:type="character" w:default="1" w:styleId="DefaultParagraphFont">
+    <w:name w:val="Default Paragraph Font"/>
+    <w:uiPriority w:val="1"/>
     <w:unhideWhenUsed/>
   </w:style>
   <w:style w:type="table" w:default="1" w:styleId="TableNormal">
@@ -2111,7 +2297,7 @@
 </file>
 
 <file path=customXml/itemProps1.xml><?xml version="1.0" encoding="utf-8"?>
-<ds:datastoreItem xmlns:ds="http://schemas.openxmlformats.org/officeDocument/2006/customXml" ds:itemID="{C8187714-F5C6-B74C-B34D-6E30D5A8F639}">
+<ds:datastoreItem xmlns:ds="http://schemas.openxmlformats.org/officeDocument/2006/customXml" ds:itemID="{40E91629-1851-494D-9D2C-1E8067C30F53}">
   <ds:schemaRefs>
     <ds:schemaRef ds:uri="http://schemas.openxmlformats.org/officeDocument/2006/bibliography"/>
   </ds:schemaRefs>

</xml_diff>

<commit_message>
updated paper and letter
</commit_message>
<xml_diff>
--- a/doc/publications/journal2014/letters/ResponseToReviewers.docx
+++ b/doc/publications/journal2014/letters/ResponseToReviewers.docx
@@ -1046,1135 +1046,1066 @@
         <w:adjustRightInd w:val="0"/>
         <w:rPr>
           <w:rFonts w:ascii="Arial" w:hAnsi="Arial" w:cs="Helvetica"/>
+          <w:sz w:val="22"/>
+          <w:szCs w:val="22"/>
+        </w:rPr>
+      </w:pPr>
+      <w:r>
+        <w:rPr>
+          <w:rFonts w:ascii="Arial" w:hAnsi="Arial" w:cs="Helvetica"/>
+          <w:sz w:val="22"/>
+          <w:szCs w:val="22"/>
+        </w:rPr>
+        <w:t xml:space="preserve">We investigated </w:t>
+      </w:r>
+      <w:proofErr w:type="spellStart"/>
+      <w:r>
+        <w:rPr>
+          <w:rFonts w:ascii="Arial" w:hAnsi="Arial" w:cs="Helvetica"/>
+          <w:sz w:val="22"/>
+          <w:szCs w:val="22"/>
+        </w:rPr>
+        <w:t>bcftools</w:t>
+      </w:r>
+      <w:proofErr w:type="spellEnd"/>
+      <w:r>
+        <w:rPr>
+          <w:rFonts w:ascii="Arial" w:hAnsi="Arial" w:cs="Helvetica"/>
+          <w:sz w:val="22"/>
+          <w:szCs w:val="22"/>
+        </w:rPr>
+        <w:t xml:space="preserve"> and find it to be inferior compared to native BASH functions for parsing the VCF file. </w:t>
+      </w:r>
+      <w:r>
+        <w:rPr>
+          <w:rFonts w:ascii="Arial" w:hAnsi="Arial" w:cs="Helvetica"/>
+          <w:sz w:val="22"/>
+          <w:szCs w:val="22"/>
+        </w:rPr>
+        <w:t>We</w:t>
+      </w:r>
+      <w:r>
+        <w:rPr>
+          <w:rFonts w:ascii="Arial" w:hAnsi="Arial" w:cs="Helvetica"/>
+          <w:sz w:val="22"/>
+          <w:szCs w:val="22"/>
+        </w:rPr>
+        <w:t xml:space="preserve"> further</w:t>
+      </w:r>
+      <w:r>
+        <w:rPr>
+          <w:rFonts w:ascii="Arial" w:hAnsi="Arial" w:cs="Helvetica"/>
+          <w:sz w:val="22"/>
+          <w:szCs w:val="22"/>
+        </w:rPr>
+        <w:t xml:space="preserve"> investigated </w:t>
+      </w:r>
+      <w:proofErr w:type="spellStart"/>
+      <w:r>
+        <w:rPr>
+          <w:rFonts w:ascii="Arial" w:hAnsi="Arial" w:cs="Helvetica"/>
+          <w:sz w:val="22"/>
+          <w:szCs w:val="22"/>
+        </w:rPr>
+        <w:t>mlpack</w:t>
+      </w:r>
+      <w:proofErr w:type="spellEnd"/>
+      <w:r>
+        <w:rPr>
+          <w:rFonts w:ascii="Arial" w:hAnsi="Arial" w:cs="Helvetica"/>
+          <w:sz w:val="22"/>
+          <w:szCs w:val="22"/>
+        </w:rPr>
+        <w:t xml:space="preserve"> for the </w:t>
+      </w:r>
+      <w:proofErr w:type="spellStart"/>
+      <w:r>
+        <w:rPr>
+          <w:rFonts w:ascii="Arial" w:hAnsi="Arial" w:cs="Helvetica"/>
+          <w:sz w:val="22"/>
+          <w:szCs w:val="22"/>
+        </w:rPr>
+        <w:t>kmeans</w:t>
+      </w:r>
+      <w:proofErr w:type="spellEnd"/>
+      <w:r>
+        <w:rPr>
+          <w:rFonts w:ascii="Arial" w:hAnsi="Arial" w:cs="Helvetica"/>
+          <w:sz w:val="22"/>
+          <w:szCs w:val="22"/>
+        </w:rPr>
+        <w:t xml:space="preserve"> clustering and find it not suitable as it does </w:t>
+      </w:r>
+      <w:r>
+        <w:rPr>
+          <w:rFonts w:ascii="Arial" w:hAnsi="Arial" w:cs="Helvetica"/>
+          <w:sz w:val="22"/>
+          <w:szCs w:val="22"/>
+        </w:rPr>
+        <w:t xml:space="preserve">not </w:t>
+      </w:r>
+      <w:r>
+        <w:rPr>
+          <w:rFonts w:ascii="Arial" w:hAnsi="Arial" w:cs="Helvetica"/>
+          <w:sz w:val="22"/>
+          <w:szCs w:val="22"/>
+        </w:rPr>
+        <w:t xml:space="preserve">support </w:t>
+      </w:r>
+      <w:r>
+        <w:rPr>
+          <w:rFonts w:ascii="Arial" w:hAnsi="Arial" w:cs="Helvetica"/>
+          <w:sz w:val="22"/>
+          <w:szCs w:val="22"/>
+        </w:rPr>
+        <w:t>multithread</w:t>
+      </w:r>
+      <w:r>
+        <w:rPr>
+          <w:rFonts w:ascii="Arial" w:hAnsi="Arial" w:cs="Helvetica"/>
+          <w:sz w:val="22"/>
+          <w:szCs w:val="22"/>
+        </w:rPr>
+        <w:t xml:space="preserve">ing. It is hence not comparable to the other methods, which all utilize parallelization for the </w:t>
+      </w:r>
+      <w:proofErr w:type="spellStart"/>
+      <w:r>
+        <w:rPr>
+          <w:rFonts w:ascii="Arial" w:hAnsi="Arial" w:cs="Helvetica"/>
+          <w:sz w:val="22"/>
+          <w:szCs w:val="22"/>
+        </w:rPr>
+        <w:t>kmeans</w:t>
+      </w:r>
+      <w:proofErr w:type="spellEnd"/>
+      <w:r>
+        <w:rPr>
+          <w:rFonts w:ascii="Arial" w:hAnsi="Arial" w:cs="Helvetica"/>
+          <w:sz w:val="22"/>
+          <w:szCs w:val="22"/>
+        </w:rPr>
+        <w:t xml:space="preserve"> step including </w:t>
+      </w:r>
+      <w:r>
+        <w:rPr>
+          <w:rFonts w:ascii="Arial" w:hAnsi="Arial" w:cs="Helvetica"/>
+          <w:sz w:val="22"/>
+          <w:szCs w:val="22"/>
+        </w:rPr>
+        <w:t>R and python.</w:t>
+      </w:r>
+    </w:p>
+    <w:p>
+      <w:pPr>
+        <w:widowControl w:val="0"/>
+        <w:autoSpaceDE w:val="0"/>
+        <w:autoSpaceDN w:val="0"/>
+        <w:adjustRightInd w:val="0"/>
+        <w:rPr>
+          <w:rFonts w:ascii="Arial" w:hAnsi="Arial" w:cs="Helvetica"/>
+          <w:sz w:val="22"/>
+          <w:szCs w:val="22"/>
+        </w:rPr>
+      </w:pPr>
+    </w:p>
+    <w:p>
+      <w:pPr>
+        <w:widowControl w:val="0"/>
+        <w:autoSpaceDE w:val="0"/>
+        <w:autoSpaceDN w:val="0"/>
+        <w:adjustRightInd w:val="0"/>
+        <w:rPr>
+          <w:rFonts w:ascii="Arial" w:hAnsi="Arial" w:cs="Helvetica"/>
           <w:i/>
           <w:sz w:val="22"/>
           <w:szCs w:val="22"/>
         </w:rPr>
       </w:pPr>
-      <w:r>
-        <w:rPr>
-          <w:rFonts w:ascii="Arial" w:hAnsi="Arial" w:cs="Helvetica"/>
-          <w:sz w:val="22"/>
-          <w:szCs w:val="22"/>
-        </w:rPr>
-        <w:t xml:space="preserve">We investigated the suggested option and do not think it is appropriate as the </w:t>
-      </w:r>
-      <w:proofErr w:type="spellStart"/>
-      <w:r>
-        <w:rPr>
-          <w:rFonts w:ascii="Arial" w:hAnsi="Arial" w:cs="Helvetica"/>
-          <w:sz w:val="22"/>
-          <w:szCs w:val="22"/>
-        </w:rPr>
-        <w:t>kmeans</w:t>
-      </w:r>
-      <w:proofErr w:type="spellEnd"/>
-      <w:r>
-        <w:rPr>
-          <w:rFonts w:ascii="Arial" w:hAnsi="Arial" w:cs="Helvetica"/>
-          <w:sz w:val="22"/>
-          <w:szCs w:val="22"/>
-        </w:rPr>
-        <w:t xml:space="preserve"> clustering in </w:t>
-      </w:r>
-      <w:proofErr w:type="spellStart"/>
-      <w:r>
-        <w:rPr>
-          <w:rFonts w:ascii="Arial" w:hAnsi="Arial" w:cs="Helvetica"/>
-          <w:sz w:val="22"/>
-          <w:szCs w:val="22"/>
-        </w:rPr>
-        <w:t>mlpack</w:t>
-      </w:r>
-      <w:proofErr w:type="spellEnd"/>
-      <w:r>
-        <w:rPr>
-          <w:rFonts w:ascii="Arial" w:hAnsi="Arial" w:cs="Helvetica"/>
-          <w:sz w:val="22"/>
-          <w:szCs w:val="22"/>
-        </w:rPr>
-        <w:t xml:space="preserve"> is not multithreaded and hence performing worse than R and python whose </w:t>
-      </w:r>
-      <w:proofErr w:type="spellStart"/>
-      <w:r>
-        <w:rPr>
-          <w:rFonts w:ascii="Arial" w:hAnsi="Arial" w:cs="Helvetica"/>
-          <w:sz w:val="22"/>
-          <w:szCs w:val="22"/>
-        </w:rPr>
-        <w:t>kmeans</w:t>
-      </w:r>
-      <w:proofErr w:type="spellEnd"/>
-      <w:r>
-        <w:rPr>
-          <w:rFonts w:ascii="Arial" w:hAnsi="Arial" w:cs="Helvetica"/>
-          <w:sz w:val="22"/>
-          <w:szCs w:val="22"/>
-        </w:rPr>
-        <w:t xml:space="preserve"> approach is multithreaded. </w:t>
-      </w:r>
-      <w:proofErr w:type="gramStart"/>
-      <w:r>
-        <w:rPr>
-          <w:rFonts w:ascii="Arial" w:hAnsi="Arial" w:cs="Helvetica"/>
-          <w:sz w:val="22"/>
-          <w:szCs w:val="22"/>
-        </w:rPr>
-        <w:t>However</w:t>
-      </w:r>
-      <w:proofErr w:type="gramEnd"/>
-      <w:r>
-        <w:rPr>
-          <w:rFonts w:ascii="Arial" w:hAnsi="Arial" w:cs="Helvetica"/>
-          <w:sz w:val="22"/>
-          <w:szCs w:val="22"/>
-        </w:rPr>
-        <w:t xml:space="preserve"> we implemented a solution in </w:t>
-      </w:r>
-      <w:proofErr w:type="spellStart"/>
-      <w:r>
-        <w:rPr>
-          <w:rFonts w:ascii="Arial" w:hAnsi="Arial" w:cs="Helvetica"/>
-          <w:sz w:val="22"/>
-          <w:szCs w:val="22"/>
-        </w:rPr>
-        <w:t>Matlab</w:t>
-      </w:r>
-      <w:proofErr w:type="spellEnd"/>
-      <w:r>
-        <w:rPr>
-          <w:rFonts w:ascii="Arial" w:hAnsi="Arial" w:cs="Helvetica"/>
-          <w:sz w:val="22"/>
-          <w:szCs w:val="22"/>
-        </w:rPr>
-        <w:t xml:space="preserve"> which uses </w:t>
-      </w:r>
-      <w:proofErr w:type="spellStart"/>
-      <w:r>
-        <w:rPr>
-          <w:rFonts w:ascii="Arial" w:hAnsi="Arial" w:cs="Helvetica"/>
-          <w:sz w:val="22"/>
-          <w:szCs w:val="22"/>
-        </w:rPr>
-        <w:t>c++</w:t>
-      </w:r>
-      <w:proofErr w:type="spellEnd"/>
-      <w:r>
-        <w:rPr>
-          <w:rFonts w:ascii="Arial" w:hAnsi="Arial" w:cs="Helvetica"/>
-          <w:sz w:val="22"/>
-          <w:szCs w:val="22"/>
-        </w:rPr>
-        <w:t xml:space="preserve"> libraries. </w:t>
-      </w:r>
-    </w:p>
-    <w:p>
-      <w:pPr>
-        <w:widowControl w:val="0"/>
-        <w:autoSpaceDE w:val="0"/>
-        <w:autoSpaceDN w:val="0"/>
-        <w:adjustRightInd w:val="0"/>
-        <w:rPr>
-          <w:rFonts w:ascii="Consolas" w:hAnsi="Consolas" w:cs="Consolas"/>
-        </w:rPr>
-      </w:pPr>
-    </w:p>
-    <w:p>
-      <w:pPr>
-        <w:pStyle w:val="AssessorComment"/>
-        <w:rPr>
-          <w:sz w:val="22"/>
-          <w:szCs w:val="22"/>
-        </w:rPr>
-      </w:pPr>
-      <w:r>
-        <w:rPr>
-          <w:sz w:val="22"/>
-          <w:szCs w:val="22"/>
-        </w:rPr>
-        <w:t xml:space="preserve">Scalability is an issue and will certainly become ever more important, especially in the light of projects like Genomics England and the Precision Medicine Initiative. So exploring the use concepts like Spark is certainly welcome. However, </w:t>
-      </w:r>
-      <w:proofErr w:type="spellStart"/>
-      <w:r>
-        <w:rPr>
-          <w:sz w:val="22"/>
-          <w:szCs w:val="22"/>
-        </w:rPr>
-        <w:t>VariantSpark</w:t>
-      </w:r>
-      <w:proofErr w:type="spellEnd"/>
-      <w:r>
-        <w:rPr>
-          <w:sz w:val="22"/>
-          <w:szCs w:val="22"/>
-        </w:rPr>
-        <w:t xml:space="preserve"> caters to only one very specific use case, rather than providing a platform to address many problems one faces. In order for it to become widely adopted, it would need to have a wider scope (in my opinion)</w:t>
-      </w:r>
-      <w:r>
-        <w:rPr>
-          <w:sz w:val="22"/>
-          <w:szCs w:val="22"/>
-        </w:rPr>
-        <w:t>.</w:t>
-      </w:r>
-    </w:p>
-    <w:p>
-      <w:pPr>
-        <w:widowControl w:val="0"/>
-        <w:autoSpaceDE w:val="0"/>
-        <w:autoSpaceDN w:val="0"/>
-        <w:adjustRightInd w:val="0"/>
-        <w:rPr>
-          <w:rFonts w:ascii="Consolas" w:hAnsi="Consolas" w:cs="Consolas"/>
-        </w:rPr>
-      </w:pPr>
-    </w:p>
-    <w:p>
-      <w:pPr>
-        <w:widowControl w:val="0"/>
-        <w:autoSpaceDE w:val="0"/>
-        <w:autoSpaceDN w:val="0"/>
-        <w:adjustRightInd w:val="0"/>
-        <w:spacing w:after="240"/>
-        <w:rPr>
-          <w:rFonts w:ascii="Arial" w:hAnsi="Arial" w:cs="Helvetica"/>
-          <w:sz w:val="22"/>
-          <w:szCs w:val="22"/>
-        </w:rPr>
-      </w:pPr>
-      <w:r>
-        <w:rPr>
-          <w:rFonts w:ascii="Arial" w:hAnsi="Arial" w:cs="Helvetica"/>
-          <w:sz w:val="22"/>
-          <w:szCs w:val="22"/>
-        </w:rPr>
-        <w:t xml:space="preserve">We agree that the reviewed version of the paper focuses on only one application we hence elaborated on the options of using the other machine learning algorithms </w:t>
-      </w:r>
-      <w:r>
-        <w:rPr>
-          <w:rFonts w:ascii="Arial" w:hAnsi="Arial" w:cs="Helvetica"/>
-          <w:sz w:val="22"/>
-          <w:szCs w:val="22"/>
-        </w:rPr>
-        <w:t>(See Reviewer1 comment 2)</w:t>
-      </w:r>
-    </w:p>
-    <w:p>
-      <w:pPr>
-        <w:widowControl w:val="0"/>
-        <w:autoSpaceDE w:val="0"/>
-        <w:autoSpaceDN w:val="0"/>
-        <w:adjustRightInd w:val="0"/>
-        <w:rPr>
-          <w:rFonts w:ascii="Consolas" w:hAnsi="Consolas" w:cs="Consolas"/>
-        </w:rPr>
-      </w:pPr>
-    </w:p>
-    <w:p>
-      <w:pPr>
-        <w:pStyle w:val="AssessorComment"/>
-        <w:rPr>
-          <w:sz w:val="22"/>
-          <w:szCs w:val="22"/>
-        </w:rPr>
-      </w:pPr>
-      <w:r>
-        <w:rPr>
-          <w:sz w:val="22"/>
-          <w:szCs w:val="22"/>
-        </w:rPr>
-        <w:t>R and Python do have specific packages to parse VCFs (Bioconductor/</w:t>
-      </w:r>
-      <w:proofErr w:type="spellStart"/>
-      <w:r>
-        <w:rPr>
-          <w:sz w:val="22"/>
-          <w:szCs w:val="22"/>
-        </w:rPr>
-        <w:t>VariantAnnotation</w:t>
-      </w:r>
-      <w:proofErr w:type="spellEnd"/>
-      <w:r>
-        <w:rPr>
-          <w:sz w:val="22"/>
-          <w:szCs w:val="22"/>
-        </w:rPr>
-        <w:t xml:space="preserve"> and </w:t>
-      </w:r>
-      <w:proofErr w:type="spellStart"/>
-      <w:r>
-        <w:rPr>
-          <w:sz w:val="22"/>
-          <w:szCs w:val="22"/>
-        </w:rPr>
-        <w:t>pysam</w:t>
-      </w:r>
-      <w:proofErr w:type="spellEnd"/>
-      <w:r>
-        <w:rPr>
-          <w:sz w:val="22"/>
-          <w:szCs w:val="22"/>
-        </w:rPr>
-        <w:t>). I wonder whether using these would result in better performance</w:t>
-      </w:r>
-      <w:r>
-        <w:rPr>
-          <w:sz w:val="22"/>
-          <w:szCs w:val="22"/>
-        </w:rPr>
-        <w:t>.</w:t>
-      </w:r>
-    </w:p>
-    <w:p>
-      <w:pPr>
-        <w:widowControl w:val="0"/>
-        <w:autoSpaceDE w:val="0"/>
-        <w:autoSpaceDN w:val="0"/>
-        <w:adjustRightInd w:val="0"/>
-        <w:rPr>
-          <w:rFonts w:ascii="Arial" w:hAnsi="Arial" w:cs="Helvetica"/>
-          <w:sz w:val="22"/>
-          <w:szCs w:val="22"/>
-        </w:rPr>
-      </w:pPr>
-    </w:p>
-    <w:p>
-      <w:pPr>
-        <w:widowControl w:val="0"/>
-        <w:autoSpaceDE w:val="0"/>
-        <w:autoSpaceDN w:val="0"/>
-        <w:adjustRightInd w:val="0"/>
-        <w:rPr>
-          <w:rFonts w:ascii="Arial" w:hAnsi="Arial" w:cs="Helvetica"/>
-          <w:sz w:val="22"/>
-          <w:szCs w:val="22"/>
-        </w:rPr>
-      </w:pPr>
-      <w:r>
-        <w:rPr>
-          <w:rFonts w:ascii="Arial" w:hAnsi="Arial" w:cs="Helvetica"/>
-          <w:sz w:val="22"/>
-          <w:szCs w:val="22"/>
-        </w:rPr>
-        <w:t xml:space="preserve">We tried </w:t>
-      </w:r>
-      <w:r>
-        <w:rPr>
-          <w:rFonts w:ascii="Arial" w:hAnsi="Arial" w:cs="Helvetica"/>
-          <w:sz w:val="22"/>
-          <w:szCs w:val="22"/>
-        </w:rPr>
-        <w:t xml:space="preserve">the </w:t>
-      </w:r>
-      <w:proofErr w:type="spellStart"/>
-      <w:r>
-        <w:rPr>
-          <w:rFonts w:ascii="Arial" w:hAnsi="Arial" w:cs="Helvetica"/>
-          <w:sz w:val="22"/>
-          <w:szCs w:val="22"/>
-        </w:rPr>
-        <w:t>VariantAnnotation</w:t>
-      </w:r>
-      <w:proofErr w:type="spellEnd"/>
-      <w:r>
-        <w:rPr>
-          <w:rFonts w:ascii="Arial" w:hAnsi="Arial" w:cs="Helvetica"/>
-          <w:sz w:val="22"/>
-          <w:szCs w:val="22"/>
-        </w:rPr>
-        <w:t xml:space="preserve"> package</w:t>
-      </w:r>
-      <w:r>
-        <w:rPr>
-          <w:rFonts w:ascii="Arial" w:hAnsi="Arial" w:cs="Helvetica"/>
-          <w:sz w:val="22"/>
-          <w:szCs w:val="22"/>
-        </w:rPr>
-        <w:t xml:space="preserve"> and found it to actually be faster than </w:t>
-      </w:r>
-      <w:r>
-        <w:rPr>
-          <w:rFonts w:ascii="Arial" w:hAnsi="Arial" w:cs="Helvetica"/>
-          <w:sz w:val="22"/>
-          <w:szCs w:val="22"/>
-        </w:rPr>
-        <w:t>R’s built in library for reading delimited</w:t>
-      </w:r>
-      <w:r>
-        <w:rPr>
-          <w:rFonts w:ascii="Arial" w:hAnsi="Arial" w:cs="Helvetica"/>
-          <w:sz w:val="22"/>
-          <w:szCs w:val="22"/>
-        </w:rPr>
-        <w:t xml:space="preserve"> files.</w:t>
-      </w:r>
-      <w:r>
-        <w:rPr>
-          <w:rFonts w:ascii="Arial" w:hAnsi="Arial" w:cs="Helvetica"/>
-          <w:sz w:val="22"/>
-          <w:szCs w:val="22"/>
-        </w:rPr>
-        <w:t xml:space="preserve"> Therefore, we will use this package in our comparison. We also optimized our custom function that converts VCF variant strings to integers</w:t>
-      </w:r>
-    </w:p>
-    <w:p>
-      <w:pPr>
-        <w:widowControl w:val="0"/>
-        <w:autoSpaceDE w:val="0"/>
-        <w:autoSpaceDN w:val="0"/>
-        <w:adjustRightInd w:val="0"/>
-        <w:rPr>
-          <w:rFonts w:ascii="Arial" w:hAnsi="Arial" w:cs="Helvetica"/>
-          <w:sz w:val="22"/>
-          <w:szCs w:val="22"/>
-        </w:rPr>
-      </w:pPr>
-      <w:r>
-        <w:rPr>
-          <w:rFonts w:ascii="Arial" w:hAnsi="Arial" w:cs="Helvetica"/>
-          <w:sz w:val="22"/>
-          <w:szCs w:val="22"/>
-        </w:rPr>
-        <w:t>(I.e. “1|0:99” to 1).</w:t>
-      </w:r>
-    </w:p>
-    <w:p>
-      <w:pPr>
-        <w:widowControl w:val="0"/>
-        <w:autoSpaceDE w:val="0"/>
-        <w:autoSpaceDN w:val="0"/>
-        <w:adjustRightInd w:val="0"/>
-        <w:rPr>
-          <w:rFonts w:ascii="Arial" w:hAnsi="Arial" w:cs="Helvetica"/>
-          <w:sz w:val="22"/>
-          <w:szCs w:val="22"/>
-        </w:rPr>
-      </w:pPr>
-    </w:p>
-    <w:p>
-      <w:pPr>
-        <w:widowControl w:val="0"/>
-        <w:autoSpaceDE w:val="0"/>
-        <w:autoSpaceDN w:val="0"/>
-        <w:adjustRightInd w:val="0"/>
-        <w:rPr>
-          <w:rFonts w:ascii="Arial" w:hAnsi="Arial" w:cs="Helvetica"/>
-          <w:sz w:val="22"/>
-          <w:szCs w:val="22"/>
-        </w:rPr>
-      </w:pPr>
-      <w:r>
-        <w:rPr>
-          <w:rFonts w:ascii="Arial" w:hAnsi="Arial" w:cs="Helvetica"/>
-          <w:sz w:val="22"/>
-          <w:szCs w:val="22"/>
-        </w:rPr>
-        <w:t xml:space="preserve">To elaborate, we </w:t>
-      </w:r>
-      <w:r>
-        <w:rPr>
-          <w:rFonts w:ascii="Arial" w:hAnsi="Arial" w:cs="Helvetica"/>
-          <w:sz w:val="22"/>
-          <w:szCs w:val="22"/>
-        </w:rPr>
-        <w:t>no</w:t>
-      </w:r>
-      <w:r>
-        <w:rPr>
-          <w:rFonts w:ascii="Arial" w:hAnsi="Arial" w:cs="Helvetica"/>
-          <w:sz w:val="22"/>
-          <w:szCs w:val="22"/>
-        </w:rPr>
-        <w:t>w parse VCF</w:t>
-      </w:r>
-      <w:r>
-        <w:rPr>
-          <w:rFonts w:ascii="Arial" w:hAnsi="Arial" w:cs="Helvetica"/>
-          <w:sz w:val="22"/>
-          <w:szCs w:val="22"/>
-        </w:rPr>
-        <w:t xml:space="preserve"> files</w:t>
-      </w:r>
-      <w:r>
-        <w:rPr>
-          <w:rFonts w:ascii="Arial" w:hAnsi="Arial" w:cs="Helvetica"/>
-          <w:sz w:val="22"/>
-          <w:szCs w:val="22"/>
-        </w:rPr>
-        <w:t xml:space="preserve"> to matrix using </w:t>
-      </w:r>
-      <w:proofErr w:type="spellStart"/>
-      <w:r>
-        <w:rPr>
-          <w:rFonts w:ascii="Consolas" w:hAnsi="Consolas" w:cs="Helvetica"/>
-          <w:sz w:val="22"/>
-          <w:szCs w:val="22"/>
-        </w:rPr>
-        <w:t>readGT</w:t>
-      </w:r>
-      <w:proofErr w:type="spellEnd"/>
-      <w:r>
-        <w:rPr>
-          <w:rFonts w:ascii="Arial" w:hAnsi="Arial" w:cs="Helvetica"/>
-          <w:sz w:val="22"/>
-          <w:szCs w:val="22"/>
-        </w:rPr>
-        <w:t xml:space="preserve"> from the </w:t>
-      </w:r>
-      <w:proofErr w:type="spellStart"/>
-      <w:r>
-        <w:rPr>
-          <w:rFonts w:ascii="Consolas" w:hAnsi="Consolas" w:cs="Helvetica"/>
-          <w:sz w:val="22"/>
-          <w:szCs w:val="22"/>
-        </w:rPr>
-        <w:t>VariantAnnotation</w:t>
-      </w:r>
-      <w:proofErr w:type="spellEnd"/>
-      <w:r>
-        <w:rPr>
-          <w:rFonts w:ascii="Arial" w:hAnsi="Arial" w:cs="Helvetica"/>
-          <w:sz w:val="22"/>
-          <w:szCs w:val="22"/>
-        </w:rPr>
-        <w:t xml:space="preserve"> package.</w:t>
-      </w:r>
-    </w:p>
-    <w:p>
-      <w:pPr>
-        <w:widowControl w:val="0"/>
-        <w:autoSpaceDE w:val="0"/>
-        <w:autoSpaceDN w:val="0"/>
-        <w:adjustRightInd w:val="0"/>
-        <w:rPr>
-          <w:rFonts w:ascii="Consolas" w:hAnsi="Consolas" w:cs="Helvetica"/>
-          <w:sz w:val="22"/>
-          <w:szCs w:val="22"/>
-        </w:rPr>
-      </w:pPr>
-      <w:proofErr w:type="spellStart"/>
-      <w:r>
-        <w:rPr>
-          <w:rFonts w:ascii="Consolas" w:hAnsi="Consolas" w:cs="Helvetica"/>
-          <w:sz w:val="22"/>
-          <w:szCs w:val="22"/>
-        </w:rPr>
-        <w:t>vcf</w:t>
-      </w:r>
-      <w:proofErr w:type="spellEnd"/>
-      <w:r>
-        <w:rPr>
-          <w:rFonts w:ascii="Consolas" w:hAnsi="Consolas" w:cs="Helvetica"/>
-          <w:sz w:val="22"/>
-          <w:szCs w:val="22"/>
-        </w:rPr>
-        <w:t xml:space="preserve"> &lt;- </w:t>
-      </w:r>
-      <w:proofErr w:type="spellStart"/>
-      <w:r>
-        <w:rPr>
-          <w:rFonts w:ascii="Consolas" w:hAnsi="Consolas" w:cs="Helvetica"/>
-          <w:sz w:val="22"/>
-          <w:szCs w:val="22"/>
-        </w:rPr>
-        <w:t>readGT</w:t>
-      </w:r>
-      <w:proofErr w:type="spellEnd"/>
-      <w:r>
-        <w:rPr>
-          <w:rFonts w:ascii="Consolas" w:hAnsi="Consolas" w:cs="Helvetica"/>
-          <w:sz w:val="22"/>
-          <w:szCs w:val="22"/>
-        </w:rPr>
-        <w:t>("</w:t>
-      </w:r>
-      <w:r>
-        <w:rPr>
-          <w:rFonts w:ascii="Consolas" w:hAnsi="Consolas" w:cs="Helvetica"/>
-          <w:sz w:val="22"/>
-          <w:szCs w:val="22"/>
-        </w:rPr>
-        <w:t>input</w:t>
-      </w:r>
-      <w:r>
-        <w:rPr>
-          <w:rFonts w:ascii="Consolas" w:hAnsi="Consolas" w:cs="Helvetica"/>
-          <w:sz w:val="22"/>
-          <w:szCs w:val="22"/>
-        </w:rPr>
-        <w:t>.vcf")</w:t>
-      </w:r>
-    </w:p>
-    <w:p>
-      <w:pPr>
-        <w:widowControl w:val="0"/>
-        <w:autoSpaceDE w:val="0"/>
-        <w:autoSpaceDN w:val="0"/>
-        <w:adjustRightInd w:val="0"/>
-        <w:rPr>
-          <w:rFonts w:ascii="Arial" w:hAnsi="Arial" w:cs="Helvetica"/>
-          <w:sz w:val="22"/>
-          <w:szCs w:val="22"/>
-        </w:rPr>
-      </w:pPr>
-    </w:p>
-    <w:p>
-      <w:pPr>
-        <w:widowControl w:val="0"/>
-        <w:autoSpaceDE w:val="0"/>
-        <w:autoSpaceDN w:val="0"/>
-        <w:adjustRightInd w:val="0"/>
-        <w:rPr>
-          <w:rFonts w:ascii="Arial" w:hAnsi="Arial" w:cs="Helvetica"/>
-          <w:sz w:val="22"/>
-          <w:szCs w:val="22"/>
-        </w:rPr>
-      </w:pPr>
-      <w:r>
-        <w:rPr>
-          <w:rFonts w:ascii="Arial" w:hAnsi="Arial" w:cs="Helvetica"/>
-          <w:sz w:val="22"/>
-          <w:szCs w:val="22"/>
-        </w:rPr>
-        <w:t>O</w:t>
-      </w:r>
-      <w:r>
-        <w:rPr>
-          <w:rFonts w:ascii="Arial" w:hAnsi="Arial" w:cs="Helvetica"/>
-          <w:sz w:val="22"/>
-          <w:szCs w:val="22"/>
-        </w:rPr>
-        <w:t>ptimizations</w:t>
-      </w:r>
-      <w:r>
-        <w:rPr>
-          <w:rFonts w:ascii="Arial" w:hAnsi="Arial" w:cs="Helvetica"/>
-          <w:sz w:val="22"/>
-          <w:szCs w:val="22"/>
-        </w:rPr>
-        <w:t xml:space="preserve"> to our function</w:t>
-      </w:r>
-      <w:r>
-        <w:rPr>
-          <w:rFonts w:ascii="Arial" w:hAnsi="Arial" w:cs="Helvetica"/>
-          <w:sz w:val="22"/>
-          <w:szCs w:val="22"/>
-        </w:rPr>
-        <w:t xml:space="preserve"> include using fixed character matching </w:t>
-      </w:r>
-      <w:r>
-        <w:rPr>
-          <w:rFonts w:ascii="Arial" w:hAnsi="Arial" w:cs="Helvetica"/>
-          <w:sz w:val="22"/>
-          <w:szCs w:val="22"/>
-        </w:rPr>
-        <w:t>instead of</w:t>
-      </w:r>
-      <w:r>
-        <w:rPr>
-          <w:rFonts w:ascii="Arial" w:hAnsi="Arial" w:cs="Helvetica"/>
-          <w:sz w:val="22"/>
-          <w:szCs w:val="22"/>
-        </w:rPr>
-        <w:t xml:space="preserve"> regex.</w:t>
-      </w:r>
-    </w:p>
-    <w:p>
-      <w:pPr>
-        <w:widowControl w:val="0"/>
-        <w:autoSpaceDE w:val="0"/>
-        <w:autoSpaceDN w:val="0"/>
-        <w:adjustRightInd w:val="0"/>
-        <w:rPr>
-          <w:rFonts w:ascii="Consolas" w:hAnsi="Consolas" w:cs="Helvetica"/>
-          <w:sz w:val="22"/>
-          <w:szCs w:val="22"/>
-        </w:rPr>
-      </w:pPr>
-      <w:proofErr w:type="spellStart"/>
-      <w:proofErr w:type="gramStart"/>
-      <w:r>
-        <w:rPr>
-          <w:rFonts w:ascii="Consolas" w:hAnsi="Consolas" w:cs="Helvetica"/>
-          <w:sz w:val="22"/>
-          <w:szCs w:val="22"/>
-        </w:rPr>
-        <w:t>strsplit</w:t>
-      </w:r>
-      <w:proofErr w:type="spellEnd"/>
-      <w:r>
-        <w:rPr>
-          <w:rFonts w:ascii="Consolas" w:hAnsi="Consolas" w:cs="Helvetica"/>
-          <w:sz w:val="22"/>
-          <w:szCs w:val="22"/>
-        </w:rPr>
-        <w:t>(</w:t>
-      </w:r>
-      <w:proofErr w:type="gramEnd"/>
-      <w:r>
-        <w:rPr>
-          <w:rFonts w:ascii="Consolas" w:hAnsi="Consolas" w:cs="Helvetica"/>
-          <w:sz w:val="22"/>
-          <w:szCs w:val="22"/>
-        </w:rPr>
-        <w:t>a, ":"</w:t>
-      </w:r>
-      <w:r>
-        <w:rPr>
-          <w:rFonts w:ascii="Consolas" w:hAnsi="Consolas" w:cs="Helvetica"/>
-          <w:b/>
-          <w:sz w:val="22"/>
-          <w:szCs w:val="22"/>
-        </w:rPr>
-        <w:t>, fixed = TRUE</w:t>
-      </w:r>
-      <w:r>
-        <w:rPr>
-          <w:rFonts w:ascii="Consolas" w:hAnsi="Consolas" w:cs="Helvetica"/>
-          <w:sz w:val="22"/>
-          <w:szCs w:val="22"/>
-        </w:rPr>
-        <w:t>)</w:t>
-      </w:r>
-    </w:p>
-    <w:p>
-      <w:pPr>
-        <w:widowControl w:val="0"/>
-        <w:autoSpaceDE w:val="0"/>
-        <w:autoSpaceDN w:val="0"/>
-        <w:adjustRightInd w:val="0"/>
-        <w:rPr>
-          <w:rFonts w:ascii="Arial" w:hAnsi="Arial" w:cs="Helvetica"/>
-          <w:sz w:val="22"/>
-          <w:szCs w:val="22"/>
-        </w:rPr>
-      </w:pPr>
-    </w:p>
-    <w:p>
-      <w:pPr>
-        <w:widowControl w:val="0"/>
-        <w:autoSpaceDE w:val="0"/>
-        <w:autoSpaceDN w:val="0"/>
-        <w:adjustRightInd w:val="0"/>
-        <w:rPr>
-          <w:rFonts w:ascii="Arial" w:hAnsi="Arial" w:cs="Helvetica"/>
-          <w:sz w:val="22"/>
-          <w:szCs w:val="22"/>
-        </w:rPr>
-      </w:pPr>
-      <w:r>
-        <w:rPr>
-          <w:rFonts w:ascii="Arial" w:hAnsi="Arial" w:cs="Helvetica"/>
-          <w:sz w:val="22"/>
-          <w:szCs w:val="22"/>
-        </w:rPr>
-        <w:t>As before, w</w:t>
-      </w:r>
-      <w:r>
-        <w:rPr>
-          <w:rFonts w:ascii="Arial" w:hAnsi="Arial" w:cs="Helvetica"/>
-          <w:sz w:val="22"/>
-          <w:szCs w:val="22"/>
-        </w:rPr>
-        <w:t xml:space="preserve">e apply our function to the matrix using </w:t>
-      </w:r>
-      <w:proofErr w:type="spellStart"/>
-      <w:r>
-        <w:rPr>
-          <w:rFonts w:ascii="Consolas" w:hAnsi="Consolas" w:cs="Helvetica"/>
-          <w:sz w:val="22"/>
-          <w:szCs w:val="22"/>
-        </w:rPr>
-        <w:t>vapply</w:t>
-      </w:r>
-      <w:proofErr w:type="spellEnd"/>
-      <w:r>
-        <w:rPr>
-          <w:rFonts w:ascii="Arial" w:hAnsi="Arial" w:cs="Helvetica"/>
-          <w:sz w:val="22"/>
-          <w:szCs w:val="22"/>
-        </w:rPr>
-        <w:t xml:space="preserve">, with a </w:t>
-      </w:r>
-      <w:r>
-        <w:rPr>
-          <w:rFonts w:ascii="Arial" w:hAnsi="Arial" w:cs="Helvetica"/>
-          <w:sz w:val="22"/>
-          <w:szCs w:val="22"/>
-        </w:rPr>
-        <w:t>pre-defined return type.</w:t>
-      </w:r>
-      <w:r>
-        <w:rPr>
-          <w:rFonts w:ascii="Arial" w:hAnsi="Arial" w:cs="Helvetica"/>
-          <w:sz w:val="22"/>
-          <w:szCs w:val="22"/>
-        </w:rPr>
-        <w:t xml:space="preserve"> </w:t>
-      </w:r>
-      <w:r>
-        <w:rPr>
-          <w:rFonts w:ascii="Arial" w:hAnsi="Arial" w:cs="Helvetica"/>
-          <w:sz w:val="22"/>
-          <w:szCs w:val="22"/>
-        </w:rPr>
-        <w:t>W</w:t>
-      </w:r>
-      <w:r>
-        <w:rPr>
-          <w:rFonts w:ascii="Arial" w:hAnsi="Arial" w:cs="Helvetica"/>
-          <w:sz w:val="22"/>
-          <w:szCs w:val="22"/>
-        </w:rPr>
-        <w:t xml:space="preserve">e </w:t>
-      </w:r>
-      <w:r>
-        <w:rPr>
-          <w:rFonts w:ascii="Arial" w:hAnsi="Arial" w:cs="Helvetica"/>
-          <w:sz w:val="22"/>
-          <w:szCs w:val="22"/>
-        </w:rPr>
-        <w:t>have compared it to other available apply methods, and find it to be the fastest in this case.</w:t>
-      </w:r>
-    </w:p>
-    <w:p>
-      <w:pPr>
-        <w:widowControl w:val="0"/>
-        <w:autoSpaceDE w:val="0"/>
-        <w:autoSpaceDN w:val="0"/>
-        <w:adjustRightInd w:val="0"/>
-        <w:rPr>
-          <w:rFonts w:ascii="Arial" w:hAnsi="Arial" w:cs="Helvetica"/>
-          <w:sz w:val="22"/>
-          <w:szCs w:val="22"/>
-        </w:rPr>
-      </w:pPr>
-    </w:p>
-    <w:p>
-      <w:pPr>
-        <w:widowControl w:val="0"/>
-        <w:autoSpaceDE w:val="0"/>
-        <w:autoSpaceDN w:val="0"/>
-        <w:adjustRightInd w:val="0"/>
-        <w:rPr>
-          <w:rFonts w:ascii="Arial" w:hAnsi="Arial" w:cs="Helvetica"/>
-          <w:sz w:val="22"/>
-          <w:szCs w:val="22"/>
-        </w:rPr>
-      </w:pPr>
-      <w:r>
-        <w:rPr>
-          <w:rFonts w:ascii="Arial" w:hAnsi="Arial" w:cs="Helvetica"/>
-          <w:sz w:val="22"/>
-          <w:szCs w:val="22"/>
-        </w:rPr>
-        <w:t>We include the R source file as a supplementary document.</w:t>
-      </w:r>
-    </w:p>
-    <w:p>
-      <w:pPr>
-        <w:widowControl w:val="0"/>
-        <w:autoSpaceDE w:val="0"/>
-        <w:autoSpaceDN w:val="0"/>
-        <w:adjustRightInd w:val="0"/>
-        <w:rPr>
-          <w:rFonts w:ascii="Arial" w:hAnsi="Arial" w:cs="Helvetica"/>
-          <w:sz w:val="22"/>
-          <w:szCs w:val="22"/>
-        </w:rPr>
-      </w:pPr>
-    </w:p>
-    <w:p>
-      <w:pPr>
-        <w:widowControl w:val="0"/>
-        <w:autoSpaceDE w:val="0"/>
-        <w:autoSpaceDN w:val="0"/>
-        <w:adjustRightInd w:val="0"/>
-        <w:rPr>
-          <w:rFonts w:ascii="Arial" w:hAnsi="Arial" w:cs="Helvetica"/>
-          <w:sz w:val="22"/>
-          <w:szCs w:val="22"/>
-        </w:rPr>
-      </w:pPr>
-    </w:p>
-    <w:p>
-      <w:pPr>
-        <w:widowControl w:val="0"/>
-        <w:autoSpaceDE w:val="0"/>
-        <w:autoSpaceDN w:val="0"/>
-        <w:adjustRightInd w:val="0"/>
-        <w:rPr>
-          <w:rFonts w:ascii="Consolas" w:hAnsi="Consolas" w:cs="Consolas"/>
-        </w:rPr>
-      </w:pPr>
-    </w:p>
-    <w:p>
-      <w:pPr>
-        <w:pStyle w:val="AssessorComment"/>
-        <w:rPr>
-          <w:sz w:val="22"/>
-          <w:szCs w:val="22"/>
-        </w:rPr>
-      </w:pPr>
-      <w:r>
-        <w:rPr>
-          <w:sz w:val="22"/>
-          <w:szCs w:val="22"/>
-        </w:rPr>
-        <w:t>To demonstrate scalability to today's data sets, using the present 1000 Genomes release (phase 3) would be appropriate</w:t>
-      </w:r>
-      <w:r>
-        <w:rPr>
-          <w:sz w:val="22"/>
-          <w:szCs w:val="22"/>
-        </w:rPr>
-        <w:t>.</w:t>
-      </w:r>
-    </w:p>
-    <w:p>
-      <w:pPr>
-        <w:widowControl w:val="0"/>
-        <w:autoSpaceDE w:val="0"/>
-        <w:autoSpaceDN w:val="0"/>
-        <w:adjustRightInd w:val="0"/>
-        <w:rPr>
-          <w:rFonts w:ascii="Consolas" w:hAnsi="Consolas" w:cs="Consolas"/>
-        </w:rPr>
-      </w:pPr>
-    </w:p>
-    <w:p>
-      <w:pPr>
-        <w:widowControl w:val="0"/>
-        <w:autoSpaceDE w:val="0"/>
-        <w:autoSpaceDN w:val="0"/>
-        <w:adjustRightInd w:val="0"/>
-        <w:rPr>
-          <w:rFonts w:ascii="Arial" w:hAnsi="Arial" w:cs="Helvetica"/>
-          <w:sz w:val="22"/>
-          <w:szCs w:val="22"/>
-        </w:rPr>
-      </w:pPr>
-      <w:r>
-        <w:rPr>
-          <w:rFonts w:ascii="Arial" w:hAnsi="Arial" w:cs="Helvetica"/>
-          <w:sz w:val="22"/>
-          <w:szCs w:val="22"/>
-        </w:rPr>
-        <w:t>We agree with the reviewer and have included the phase</w:t>
-      </w:r>
-      <w:r>
-        <w:rPr>
-          <w:rFonts w:ascii="Arial" w:hAnsi="Arial" w:cs="Helvetica"/>
-          <w:sz w:val="22"/>
-          <w:szCs w:val="22"/>
-        </w:rPr>
-        <w:t xml:space="preserve"> </w:t>
-      </w:r>
-      <w:r>
-        <w:rPr>
-          <w:rFonts w:ascii="Arial" w:hAnsi="Arial" w:cs="Helvetica"/>
-          <w:sz w:val="22"/>
-          <w:szCs w:val="22"/>
-        </w:rPr>
-        <w:t>3 data in our paper</w:t>
-      </w:r>
-      <w:r>
-        <w:rPr>
-          <w:rFonts w:ascii="Arial" w:hAnsi="Arial" w:cs="Helvetica"/>
-          <w:sz w:val="22"/>
-          <w:szCs w:val="22"/>
-        </w:rPr>
-        <w:t>.</w:t>
-      </w:r>
-      <w:r>
-        <w:rPr>
-          <w:rFonts w:ascii="Arial" w:hAnsi="Arial" w:cs="Helvetica"/>
-          <w:sz w:val="22"/>
-          <w:szCs w:val="22"/>
-        </w:rPr>
-        <w:t xml:space="preserve"> </w:t>
-      </w:r>
-    </w:p>
-    <w:p>
-      <w:pPr>
-        <w:widowControl w:val="0"/>
-        <w:autoSpaceDE w:val="0"/>
-        <w:autoSpaceDN w:val="0"/>
-        <w:adjustRightInd w:val="0"/>
-        <w:rPr>
-          <w:rFonts w:ascii="Arial" w:hAnsi="Arial" w:cs="Helvetica"/>
-          <w:sz w:val="22"/>
-          <w:szCs w:val="22"/>
-        </w:rPr>
-      </w:pPr>
-    </w:p>
-    <w:p>
-      <w:pPr>
-        <w:widowControl w:val="0"/>
-        <w:autoSpaceDE w:val="0"/>
-        <w:autoSpaceDN w:val="0"/>
-        <w:adjustRightInd w:val="0"/>
-        <w:rPr>
-          <w:rFonts w:ascii="Arial" w:hAnsi="Arial" w:cs="Helvetica"/>
-          <w:sz w:val="22"/>
-          <w:szCs w:val="22"/>
-        </w:rPr>
-      </w:pPr>
-      <w:r>
-        <w:rPr>
-          <w:rFonts w:ascii="Arial" w:hAnsi="Arial" w:cs="Helvetica"/>
-          <w:sz w:val="22"/>
-          <w:szCs w:val="22"/>
-        </w:rPr>
-        <w:t>Page 5, para 3</w:t>
-      </w:r>
-    </w:p>
-    <w:p>
-      <w:pPr>
-        <w:widowControl w:val="0"/>
-        <w:autoSpaceDE w:val="0"/>
-        <w:autoSpaceDN w:val="0"/>
-        <w:adjustRightInd w:val="0"/>
-        <w:rPr>
-          <w:rFonts w:ascii="Arial" w:hAnsi="Arial" w:cs="Helvetica"/>
-          <w:sz w:val="22"/>
-          <w:szCs w:val="22"/>
-        </w:rPr>
-      </w:pPr>
-    </w:p>
-    <w:p>
-      <w:pPr>
-        <w:widowControl w:val="0"/>
-        <w:autoSpaceDE w:val="0"/>
-        <w:autoSpaceDN w:val="0"/>
-        <w:adjustRightInd w:val="0"/>
-        <w:rPr>
-          <w:rFonts w:ascii="Arial" w:hAnsi="Arial" w:cs="Helvetica"/>
-          <w:sz w:val="22"/>
-          <w:szCs w:val="22"/>
-        </w:rPr>
-      </w:pPr>
-      <w:r>
-        <w:rPr>
-          <w:rFonts w:ascii="Arial" w:hAnsi="Arial" w:cs="Helvetica"/>
-          <w:color w:val="FF0000"/>
-          <w:sz w:val="22"/>
-          <w:szCs w:val="22"/>
-        </w:rPr>
-        <w:t xml:space="preserve">To further demonstrate the scalability of </w:t>
-      </w:r>
-      <w:proofErr w:type="spellStart"/>
-      <w:r>
-        <w:rPr>
-          <w:rFonts w:ascii="Arial" w:hAnsi="Arial" w:cs="Helvetica"/>
-          <w:color w:val="FF0000"/>
-          <w:sz w:val="22"/>
-          <w:szCs w:val="22"/>
-        </w:rPr>
-        <w:t>VariantSpark</w:t>
-      </w:r>
-      <w:proofErr w:type="spellEnd"/>
-      <w:r>
-        <w:rPr>
-          <w:rFonts w:ascii="Arial" w:hAnsi="Arial" w:cs="Helvetica"/>
-          <w:color w:val="FF0000"/>
-          <w:sz w:val="22"/>
-          <w:szCs w:val="22"/>
-        </w:rPr>
-        <w:t xml:space="preserve">, we also cluster the 1000 Genomes Project phase 3 data, which contains 3000 individuals from 5 </w:t>
-      </w:r>
-      <w:proofErr w:type="spellStart"/>
-      <w:r>
-        <w:rPr>
-          <w:rFonts w:ascii="Arial" w:hAnsi="Arial" w:cs="Helvetica"/>
-          <w:color w:val="FF0000"/>
-          <w:sz w:val="22"/>
-          <w:szCs w:val="22"/>
-        </w:rPr>
-        <w:t>superpop</w:t>
-      </w:r>
-      <w:proofErr w:type="spellEnd"/>
-      <w:r>
-        <w:rPr>
-          <w:rFonts w:ascii="Arial" w:hAnsi="Arial" w:cs="Helvetica"/>
-          <w:color w:val="FF0000"/>
-          <w:sz w:val="22"/>
-          <w:szCs w:val="22"/>
-        </w:rPr>
-        <w:t xml:space="preserve">- </w:t>
-      </w:r>
-      <w:proofErr w:type="spellStart"/>
-      <w:r>
-        <w:rPr>
-          <w:rFonts w:ascii="Arial" w:hAnsi="Arial" w:cs="Helvetica"/>
-          <w:color w:val="FF0000"/>
-          <w:sz w:val="22"/>
-          <w:szCs w:val="22"/>
-        </w:rPr>
-        <w:t>ulations</w:t>
-      </w:r>
-      <w:proofErr w:type="spellEnd"/>
-      <w:r>
-        <w:rPr>
-          <w:rFonts w:ascii="Arial" w:hAnsi="Arial" w:cs="Helvetica"/>
-          <w:color w:val="FF0000"/>
-          <w:sz w:val="22"/>
-          <w:szCs w:val="22"/>
-        </w:rPr>
-        <w:t xml:space="preserve"> and as a result has over 80 Million variants. The uncompressed size of the phase 3 files is 770GB compared to the 161GB of the phase 1 dataset. </w:t>
-      </w:r>
-      <w:proofErr w:type="spellStart"/>
-      <w:r>
-        <w:rPr>
-          <w:rFonts w:ascii="Arial" w:hAnsi="Arial" w:cs="Helvetica"/>
-          <w:color w:val="FF0000"/>
-          <w:sz w:val="22"/>
-          <w:szCs w:val="22"/>
-        </w:rPr>
-        <w:t>Vari</w:t>
-      </w:r>
-      <w:proofErr w:type="spellEnd"/>
-      <w:r>
-        <w:rPr>
-          <w:rFonts w:ascii="Arial" w:hAnsi="Arial" w:cs="Helvetica"/>
-          <w:color w:val="FF0000"/>
-          <w:sz w:val="22"/>
-          <w:szCs w:val="22"/>
-        </w:rPr>
-        <w:t xml:space="preserve">- </w:t>
-      </w:r>
-      <w:proofErr w:type="spellStart"/>
-      <w:r>
-        <w:rPr>
-          <w:rFonts w:ascii="Arial" w:hAnsi="Arial" w:cs="Helvetica"/>
-          <w:color w:val="FF0000"/>
-          <w:sz w:val="22"/>
-          <w:szCs w:val="22"/>
-        </w:rPr>
-        <w:t>antSpark</w:t>
-      </w:r>
-      <w:proofErr w:type="spellEnd"/>
-      <w:r>
-        <w:rPr>
-          <w:rFonts w:ascii="Arial" w:hAnsi="Arial" w:cs="Helvetica"/>
-          <w:color w:val="FF0000"/>
-          <w:sz w:val="22"/>
-          <w:szCs w:val="22"/>
-        </w:rPr>
-        <w:t xml:space="preserve"> successfully completes the clustering in just 27 hours (see Table 2) with an ARI of </w:t>
-      </w:r>
-      <w:r>
-        <w:rPr>
-          <w:rFonts w:ascii="Arial" w:hAnsi="Arial" w:cs="Helvetica"/>
-          <w:color w:val="FF0000"/>
-          <w:sz w:val="22"/>
-          <w:szCs w:val="22"/>
-          <w:highlight w:val="yellow"/>
-        </w:rPr>
-        <w:t>XX</w:t>
-      </w:r>
       <w:bookmarkStart w:id="1" w:name="_GoBack"/>
       <w:bookmarkEnd w:id="1"/>
+      <w:r>
+        <w:rPr>
+          <w:rFonts w:ascii="Arial" w:hAnsi="Arial" w:cs="Helvetica"/>
+          <w:sz w:val="22"/>
+          <w:szCs w:val="22"/>
+        </w:rPr>
+        <w:t xml:space="preserve">However we implemented a solution in </w:t>
+      </w:r>
+      <w:proofErr w:type="spellStart"/>
+      <w:r>
+        <w:rPr>
+          <w:rFonts w:ascii="Arial" w:hAnsi="Arial" w:cs="Helvetica"/>
+          <w:sz w:val="22"/>
+          <w:szCs w:val="22"/>
+        </w:rPr>
+        <w:t>Matlab</w:t>
+      </w:r>
+      <w:proofErr w:type="spellEnd"/>
+      <w:r>
+        <w:rPr>
+          <w:rFonts w:ascii="Arial" w:hAnsi="Arial" w:cs="Helvetica"/>
+          <w:sz w:val="22"/>
+          <w:szCs w:val="22"/>
+        </w:rPr>
+        <w:t xml:space="preserve"> which uses </w:t>
+      </w:r>
+      <w:proofErr w:type="spellStart"/>
+      <w:r>
+        <w:rPr>
+          <w:rFonts w:ascii="Arial" w:hAnsi="Arial" w:cs="Helvetica"/>
+          <w:sz w:val="22"/>
+          <w:szCs w:val="22"/>
+        </w:rPr>
+        <w:t>c++</w:t>
+      </w:r>
+      <w:proofErr w:type="spellEnd"/>
+      <w:r>
+        <w:rPr>
+          <w:rFonts w:ascii="Arial" w:hAnsi="Arial" w:cs="Helvetica"/>
+          <w:sz w:val="22"/>
+          <w:szCs w:val="22"/>
+        </w:rPr>
+        <w:t xml:space="preserve"> libraries. </w:t>
+      </w:r>
+    </w:p>
+    <w:p>
+      <w:pPr>
+        <w:widowControl w:val="0"/>
+        <w:autoSpaceDE w:val="0"/>
+        <w:autoSpaceDN w:val="0"/>
+        <w:adjustRightInd w:val="0"/>
+        <w:rPr>
+          <w:rFonts w:ascii="Consolas" w:hAnsi="Consolas" w:cs="Consolas"/>
+        </w:rPr>
+      </w:pPr>
+    </w:p>
+    <w:p>
+      <w:pPr>
+        <w:pStyle w:val="AssessorComment"/>
+        <w:rPr>
+          <w:sz w:val="22"/>
+          <w:szCs w:val="22"/>
+        </w:rPr>
+      </w:pPr>
+      <w:r>
+        <w:rPr>
+          <w:sz w:val="22"/>
+          <w:szCs w:val="22"/>
+        </w:rPr>
+        <w:t xml:space="preserve">Scalability is an issue and will certainly become ever more important, especially in the light of projects like Genomics England and the Precision Medicine Initiative. So exploring the use concepts like Spark is certainly welcome. However, </w:t>
+      </w:r>
+      <w:proofErr w:type="spellStart"/>
+      <w:r>
+        <w:rPr>
+          <w:sz w:val="22"/>
+          <w:szCs w:val="22"/>
+        </w:rPr>
+        <w:t>VariantSpark</w:t>
+      </w:r>
+      <w:proofErr w:type="spellEnd"/>
+      <w:r>
+        <w:rPr>
+          <w:sz w:val="22"/>
+          <w:szCs w:val="22"/>
+        </w:rPr>
+        <w:t xml:space="preserve"> caters to only one very specific use case, rather than providing a platform to address many problems one faces. In order for it to become widely adopted, it would need to have a wider scope (in my opinion)</w:t>
+      </w:r>
+      <w:r>
+        <w:rPr>
+          <w:sz w:val="22"/>
+          <w:szCs w:val="22"/>
+        </w:rPr>
+        <w:t>.</w:t>
+      </w:r>
+    </w:p>
+    <w:p>
+      <w:pPr>
+        <w:widowControl w:val="0"/>
+        <w:autoSpaceDE w:val="0"/>
+        <w:autoSpaceDN w:val="0"/>
+        <w:adjustRightInd w:val="0"/>
+        <w:rPr>
+          <w:rFonts w:ascii="Consolas" w:hAnsi="Consolas" w:cs="Consolas"/>
+        </w:rPr>
+      </w:pPr>
+    </w:p>
+    <w:p>
+      <w:pPr>
+        <w:widowControl w:val="0"/>
+        <w:autoSpaceDE w:val="0"/>
+        <w:autoSpaceDN w:val="0"/>
+        <w:adjustRightInd w:val="0"/>
+        <w:spacing w:after="240"/>
+        <w:rPr>
+          <w:rFonts w:ascii="Arial" w:hAnsi="Arial" w:cs="Helvetica"/>
+          <w:sz w:val="22"/>
+          <w:szCs w:val="22"/>
+        </w:rPr>
+      </w:pPr>
+      <w:r>
+        <w:rPr>
+          <w:rFonts w:ascii="Arial" w:hAnsi="Arial" w:cs="Helvetica"/>
+          <w:sz w:val="22"/>
+          <w:szCs w:val="22"/>
+        </w:rPr>
+        <w:t xml:space="preserve">We agree that the reviewed version of the paper focuses on only one application we hence elaborated on the options of using the other machine learning algorithms </w:t>
+      </w:r>
+      <w:r>
+        <w:rPr>
+          <w:rFonts w:ascii="Arial" w:hAnsi="Arial" w:cs="Helvetica"/>
+          <w:sz w:val="22"/>
+          <w:szCs w:val="22"/>
+        </w:rPr>
+        <w:t>(See Reviewer1 comment 2)</w:t>
+      </w:r>
+    </w:p>
+    <w:p>
+      <w:pPr>
+        <w:widowControl w:val="0"/>
+        <w:autoSpaceDE w:val="0"/>
+        <w:autoSpaceDN w:val="0"/>
+        <w:adjustRightInd w:val="0"/>
+        <w:rPr>
+          <w:rFonts w:ascii="Consolas" w:hAnsi="Consolas" w:cs="Consolas"/>
+        </w:rPr>
+      </w:pPr>
+    </w:p>
+    <w:p>
+      <w:pPr>
+        <w:pStyle w:val="AssessorComment"/>
+        <w:rPr>
+          <w:sz w:val="22"/>
+          <w:szCs w:val="22"/>
+        </w:rPr>
+      </w:pPr>
+      <w:r>
+        <w:rPr>
+          <w:sz w:val="22"/>
+          <w:szCs w:val="22"/>
+        </w:rPr>
+        <w:t>R and Python do have specific packages to parse VCFs (Bioconductor/</w:t>
+      </w:r>
+      <w:proofErr w:type="spellStart"/>
+      <w:r>
+        <w:rPr>
+          <w:sz w:val="22"/>
+          <w:szCs w:val="22"/>
+        </w:rPr>
+        <w:t>VariantAnnotation</w:t>
+      </w:r>
+      <w:proofErr w:type="spellEnd"/>
+      <w:r>
+        <w:rPr>
+          <w:sz w:val="22"/>
+          <w:szCs w:val="22"/>
+        </w:rPr>
+        <w:t xml:space="preserve"> and </w:t>
+      </w:r>
+      <w:proofErr w:type="spellStart"/>
+      <w:r>
+        <w:rPr>
+          <w:sz w:val="22"/>
+          <w:szCs w:val="22"/>
+        </w:rPr>
+        <w:t>pysam</w:t>
+      </w:r>
+      <w:proofErr w:type="spellEnd"/>
+      <w:r>
+        <w:rPr>
+          <w:sz w:val="22"/>
+          <w:szCs w:val="22"/>
+        </w:rPr>
+        <w:t>). I wonder whether using these would result in better performance</w:t>
+      </w:r>
+      <w:r>
+        <w:rPr>
+          <w:sz w:val="22"/>
+          <w:szCs w:val="22"/>
+        </w:rPr>
+        <w:t>.</w:t>
+      </w:r>
+    </w:p>
+    <w:p>
+      <w:pPr>
+        <w:widowControl w:val="0"/>
+        <w:autoSpaceDE w:val="0"/>
+        <w:autoSpaceDN w:val="0"/>
+        <w:adjustRightInd w:val="0"/>
+        <w:rPr>
+          <w:rFonts w:ascii="Arial" w:hAnsi="Arial" w:cs="Helvetica"/>
+          <w:sz w:val="22"/>
+          <w:szCs w:val="22"/>
+        </w:rPr>
+      </w:pPr>
+    </w:p>
+    <w:p>
+      <w:pPr>
+        <w:widowControl w:val="0"/>
+        <w:autoSpaceDE w:val="0"/>
+        <w:autoSpaceDN w:val="0"/>
+        <w:adjustRightInd w:val="0"/>
+        <w:rPr>
+          <w:rFonts w:ascii="Arial" w:hAnsi="Arial" w:cs="Helvetica"/>
+          <w:sz w:val="22"/>
+          <w:szCs w:val="22"/>
+        </w:rPr>
+      </w:pPr>
+      <w:r>
+        <w:rPr>
+          <w:rFonts w:ascii="Arial" w:hAnsi="Arial" w:cs="Helvetica"/>
+          <w:sz w:val="22"/>
+          <w:szCs w:val="22"/>
+        </w:rPr>
+        <w:t xml:space="preserve">We tested </w:t>
+      </w:r>
+      <w:proofErr w:type="spellStart"/>
+      <w:r>
+        <w:rPr>
+          <w:rFonts w:ascii="Arial" w:hAnsi="Arial" w:cs="Helvetica"/>
+          <w:sz w:val="22"/>
+          <w:szCs w:val="22"/>
+        </w:rPr>
+        <w:t>VariantAnnotation</w:t>
+      </w:r>
+      <w:proofErr w:type="spellEnd"/>
+      <w:r>
+        <w:rPr>
+          <w:rFonts w:ascii="Arial" w:hAnsi="Arial" w:cs="Helvetica"/>
+          <w:sz w:val="22"/>
+          <w:szCs w:val="22"/>
+        </w:rPr>
+        <w:t xml:space="preserve"> and added the following sentence:</w:t>
+      </w:r>
+    </w:p>
+    <w:p>
+      <w:pPr>
+        <w:widowControl w:val="0"/>
+        <w:autoSpaceDE w:val="0"/>
+        <w:autoSpaceDN w:val="0"/>
+        <w:adjustRightInd w:val="0"/>
+        <w:rPr>
+          <w:rFonts w:ascii="Arial" w:hAnsi="Arial" w:cs="Helvetica"/>
+          <w:sz w:val="22"/>
+          <w:szCs w:val="22"/>
+        </w:rPr>
+      </w:pPr>
+    </w:p>
+    <w:p>
+      <w:pPr>
+        <w:widowControl w:val="0"/>
+        <w:autoSpaceDE w:val="0"/>
+        <w:autoSpaceDN w:val="0"/>
+        <w:adjustRightInd w:val="0"/>
+        <w:rPr>
+          <w:rFonts w:ascii="Arial" w:hAnsi="Arial" w:cs="Helvetica"/>
+          <w:sz w:val="22"/>
+          <w:szCs w:val="22"/>
+        </w:rPr>
+      </w:pPr>
+      <w:r>
+        <w:rPr>
+          <w:rFonts w:ascii="Arial" w:hAnsi="Arial" w:cs="Helvetica"/>
+          <w:sz w:val="22"/>
+          <w:szCs w:val="22"/>
+        </w:rPr>
+        <w:t>Page 8, para 1</w:t>
+      </w:r>
+    </w:p>
+    <w:p>
+      <w:pPr>
+        <w:widowControl w:val="0"/>
+        <w:autoSpaceDE w:val="0"/>
+        <w:autoSpaceDN w:val="0"/>
+        <w:adjustRightInd w:val="0"/>
+        <w:rPr>
+          <w:rFonts w:ascii="Arial" w:hAnsi="Arial" w:cs="Helvetica"/>
+          <w:color w:val="FF0000"/>
+          <w:sz w:val="22"/>
+          <w:szCs w:val="22"/>
+        </w:rPr>
+      </w:pPr>
+      <w:r>
+        <w:rPr>
+          <w:rFonts w:ascii="Arial" w:hAnsi="Arial" w:cs="Helvetica"/>
+          <w:color w:val="FF0000"/>
+          <w:sz w:val="22"/>
+          <w:szCs w:val="22"/>
+        </w:rPr>
+        <w:t>In the supplementary material we benchmark this faster approach against reading the VCF file in using the `</w:t>
+      </w:r>
+      <w:proofErr w:type="spellStart"/>
+      <w:r>
+        <w:rPr>
+          <w:rFonts w:ascii="Arial" w:hAnsi="Arial" w:cs="Helvetica"/>
+          <w:color w:val="FF0000"/>
+          <w:sz w:val="22"/>
+          <w:szCs w:val="22"/>
+        </w:rPr>
+        <w:t>VariantAnnotation</w:t>
+      </w:r>
+      <w:proofErr w:type="spellEnd"/>
+      <w:r>
+        <w:rPr>
+          <w:rFonts w:ascii="Arial" w:hAnsi="Arial" w:cs="Helvetica"/>
+          <w:color w:val="FF0000"/>
+          <w:sz w:val="22"/>
+          <w:szCs w:val="22"/>
+        </w:rPr>
+        <w:t>' package.</w:t>
+      </w:r>
+    </w:p>
+    <w:p>
+      <w:pPr>
+        <w:widowControl w:val="0"/>
+        <w:autoSpaceDE w:val="0"/>
+        <w:autoSpaceDN w:val="0"/>
+        <w:adjustRightInd w:val="0"/>
+        <w:rPr>
+          <w:rFonts w:ascii="Arial" w:hAnsi="Arial" w:cs="Helvetica"/>
+          <w:sz w:val="22"/>
+          <w:szCs w:val="22"/>
+        </w:rPr>
+      </w:pPr>
+    </w:p>
+    <w:p>
+      <w:pPr>
+        <w:widowControl w:val="0"/>
+        <w:autoSpaceDE w:val="0"/>
+        <w:autoSpaceDN w:val="0"/>
+        <w:adjustRightInd w:val="0"/>
+        <w:rPr>
+          <w:rFonts w:ascii="Arial" w:hAnsi="Arial" w:cs="Helvetica"/>
+          <w:sz w:val="22"/>
+          <w:szCs w:val="22"/>
+        </w:rPr>
+      </w:pPr>
+      <w:r>
+        <w:rPr>
+          <w:rFonts w:ascii="Arial" w:hAnsi="Arial" w:cs="Helvetica"/>
+          <w:sz w:val="22"/>
+          <w:szCs w:val="22"/>
+        </w:rPr>
+        <w:t xml:space="preserve">Supplemental </w:t>
+      </w:r>
+    </w:p>
+    <w:p>
+      <w:pPr>
+        <w:widowControl w:val="0"/>
+        <w:autoSpaceDE w:val="0"/>
+        <w:autoSpaceDN w:val="0"/>
+        <w:adjustRightInd w:val="0"/>
+        <w:rPr>
+          <w:rFonts w:ascii="Arial" w:hAnsi="Arial" w:cs="Helvetica"/>
+          <w:sz w:val="22"/>
+          <w:szCs w:val="22"/>
+        </w:rPr>
+      </w:pPr>
+    </w:p>
+    <w:p>
+      <w:pPr>
+        <w:widowControl w:val="0"/>
+        <w:autoSpaceDE w:val="0"/>
+        <w:autoSpaceDN w:val="0"/>
+        <w:adjustRightInd w:val="0"/>
+        <w:rPr>
+          <w:rFonts w:ascii="Arial" w:hAnsi="Arial" w:cs="Helvetica"/>
+          <w:color w:val="FF0000"/>
+          <w:sz w:val="22"/>
+          <w:szCs w:val="22"/>
+        </w:rPr>
+      </w:pPr>
+      <w:r>
+        <w:rPr>
+          <w:rFonts w:ascii="Arial" w:hAnsi="Arial" w:cs="Helvetica"/>
+          <w:color w:val="FF0000"/>
+          <w:sz w:val="22"/>
+          <w:szCs w:val="22"/>
+        </w:rPr>
+        <w:t>COPY SUPPLEMENT</w:t>
+      </w:r>
+    </w:p>
+    <w:p>
+      <w:pPr>
+        <w:widowControl w:val="0"/>
+        <w:autoSpaceDE w:val="0"/>
+        <w:autoSpaceDN w:val="0"/>
+        <w:adjustRightInd w:val="0"/>
+        <w:rPr>
+          <w:rFonts w:ascii="Arial" w:hAnsi="Arial" w:cs="Helvetica"/>
+          <w:sz w:val="22"/>
+          <w:szCs w:val="22"/>
+        </w:rPr>
+      </w:pPr>
+    </w:p>
+    <w:p>
+      <w:pPr>
+        <w:widowControl w:val="0"/>
+        <w:autoSpaceDE w:val="0"/>
+        <w:autoSpaceDN w:val="0"/>
+        <w:adjustRightInd w:val="0"/>
+        <w:rPr>
+          <w:rFonts w:ascii="Arial" w:hAnsi="Arial" w:cs="Helvetica"/>
+          <w:sz w:val="22"/>
+          <w:szCs w:val="22"/>
+        </w:rPr>
+      </w:pPr>
+    </w:p>
+    <w:p>
+      <w:pPr>
+        <w:widowControl w:val="0"/>
+        <w:autoSpaceDE w:val="0"/>
+        <w:autoSpaceDN w:val="0"/>
+        <w:adjustRightInd w:val="0"/>
+        <w:rPr>
+          <w:rFonts w:ascii="Arial" w:hAnsi="Arial" w:cs="Helvetica"/>
+          <w:sz w:val="22"/>
+          <w:szCs w:val="22"/>
+        </w:rPr>
+      </w:pPr>
+      <w:r>
+        <w:rPr>
+          <w:rFonts w:ascii="Arial" w:hAnsi="Arial" w:cs="Helvetica"/>
+          <w:sz w:val="22"/>
+          <w:szCs w:val="22"/>
+        </w:rPr>
+        <w:t>I</w:t>
+      </w:r>
+      <w:r>
+        <w:rPr>
+          <w:rFonts w:ascii="Arial" w:hAnsi="Arial" w:cs="Helvetica"/>
+          <w:sz w:val="22"/>
+          <w:szCs w:val="22"/>
+        </w:rPr>
+        <w:t xml:space="preserve">t is </w:t>
+      </w:r>
+      <w:r>
+        <w:rPr>
+          <w:rFonts w:ascii="Arial" w:hAnsi="Arial" w:cs="Helvetica"/>
+          <w:sz w:val="22"/>
+          <w:szCs w:val="22"/>
+        </w:rPr>
+        <w:t>difficult</w:t>
+      </w:r>
+      <w:r>
+        <w:rPr>
+          <w:rFonts w:ascii="Arial" w:hAnsi="Arial" w:cs="Helvetica"/>
+          <w:sz w:val="22"/>
+          <w:szCs w:val="22"/>
+        </w:rPr>
+        <w:t xml:space="preserve"> for a specialized library to offer a more</w:t>
+      </w:r>
+      <w:r>
+        <w:rPr>
+          <w:rFonts w:ascii="Arial" w:hAnsi="Arial" w:cs="Helvetica"/>
+          <w:sz w:val="22"/>
+          <w:szCs w:val="22"/>
+        </w:rPr>
+        <w:t xml:space="preserve"> efficient way for generic data manipulation tasks than the built in functions that are designed for this purpose. We therefore expect to get a similar result for </w:t>
+      </w:r>
+      <w:proofErr w:type="spellStart"/>
+      <w:r>
+        <w:rPr>
+          <w:rFonts w:ascii="Arial" w:hAnsi="Arial" w:cs="Helvetica"/>
+          <w:sz w:val="22"/>
+          <w:szCs w:val="22"/>
+        </w:rPr>
+        <w:t>pysam</w:t>
+      </w:r>
+      <w:proofErr w:type="spellEnd"/>
+      <w:r>
+        <w:rPr>
+          <w:rFonts w:ascii="Arial" w:hAnsi="Arial" w:cs="Helvetica"/>
+          <w:sz w:val="22"/>
+          <w:szCs w:val="22"/>
+        </w:rPr>
+        <w:t xml:space="preserve">, especially so since </w:t>
+      </w:r>
+      <w:r>
+        <w:rPr>
+          <w:rFonts w:ascii="Arial" w:hAnsi="Arial" w:cs="Helvetica"/>
+          <w:sz w:val="22"/>
+          <w:szCs w:val="22"/>
+        </w:rPr>
+        <w:t>“</w:t>
+      </w:r>
+      <w:r>
+        <w:rPr>
+          <w:rFonts w:ascii="Arial" w:hAnsi="Arial" w:cs="Helvetica"/>
+          <w:sz w:val="22"/>
+          <w:szCs w:val="22"/>
+        </w:rPr>
+        <w:t>The VCF/BCF API is preliminary and incomplete.</w:t>
+      </w:r>
+      <w:r>
+        <w:rPr>
+          <w:rFonts w:ascii="Arial" w:hAnsi="Arial" w:cs="Helvetica"/>
+          <w:sz w:val="22"/>
+          <w:szCs w:val="22"/>
+        </w:rPr>
+        <w:t>” (</w:t>
+      </w:r>
+      <w:hyperlink r:id="rId7" w:history="1">
+        <w:r>
+          <w:rPr>
+            <w:rStyle w:val="Hyperlink"/>
+            <w:rFonts w:ascii="Arial" w:hAnsi="Arial" w:cs="Helvetica"/>
+            <w:sz w:val="22"/>
+            <w:szCs w:val="22"/>
+          </w:rPr>
+          <w:t>http://pysam.readthedocs.org/en/latest/usage.html)</w:t>
+        </w:r>
+      </w:hyperlink>
+      <w:r>
+        <w:rPr>
+          <w:rFonts w:ascii="Arial" w:hAnsi="Arial" w:cs="Helvetica"/>
+          <w:sz w:val="22"/>
+          <w:szCs w:val="22"/>
+        </w:rPr>
+        <w:t xml:space="preserve">. </w:t>
+      </w:r>
+      <w:commentRangeStart w:id="2"/>
+      <w:r>
+        <w:rPr>
+          <w:rFonts w:ascii="Arial" w:hAnsi="Arial" w:cs="Helvetica"/>
+          <w:sz w:val="22"/>
+          <w:szCs w:val="22"/>
+        </w:rPr>
+        <w:t xml:space="preserve">The dramatic improvement we observe using </w:t>
+      </w:r>
+      <w:proofErr w:type="spellStart"/>
+      <w:r>
+        <w:rPr>
+          <w:rFonts w:ascii="Arial" w:hAnsi="Arial" w:cs="Helvetica"/>
+          <w:sz w:val="22"/>
+          <w:szCs w:val="22"/>
+        </w:rPr>
+        <w:t>VariantSpark</w:t>
+      </w:r>
+      <w:proofErr w:type="spellEnd"/>
+      <w:r>
+        <w:rPr>
+          <w:rFonts w:ascii="Arial" w:hAnsi="Arial" w:cs="Helvetica"/>
+          <w:sz w:val="22"/>
+          <w:szCs w:val="22"/>
+        </w:rPr>
+        <w:t xml:space="preserve"> comes from parallelizing the tasks which neither </w:t>
+      </w:r>
+      <w:proofErr w:type="spellStart"/>
+      <w:r>
+        <w:rPr>
+          <w:rFonts w:ascii="Arial" w:hAnsi="Arial" w:cs="Helvetica"/>
+          <w:sz w:val="22"/>
+          <w:szCs w:val="22"/>
+        </w:rPr>
+        <w:t>VariantAnnotation</w:t>
+      </w:r>
+      <w:proofErr w:type="spellEnd"/>
+      <w:r>
+        <w:rPr>
+          <w:rFonts w:ascii="Arial" w:hAnsi="Arial" w:cs="Helvetica"/>
+          <w:sz w:val="22"/>
+          <w:szCs w:val="22"/>
+        </w:rPr>
+        <w:t xml:space="preserve"> nor </w:t>
+      </w:r>
+      <w:proofErr w:type="spellStart"/>
+      <w:r>
+        <w:rPr>
+          <w:rFonts w:ascii="Arial" w:hAnsi="Arial" w:cs="Helvetica"/>
+          <w:sz w:val="22"/>
+          <w:szCs w:val="22"/>
+        </w:rPr>
+        <w:t>pysam</w:t>
+      </w:r>
+      <w:proofErr w:type="spellEnd"/>
+      <w:r>
+        <w:rPr>
+          <w:rFonts w:ascii="Arial" w:hAnsi="Arial" w:cs="Helvetica"/>
+          <w:sz w:val="22"/>
+          <w:szCs w:val="22"/>
+        </w:rPr>
+        <w:t xml:space="preserve"> offers.</w:t>
+      </w:r>
+      <w:commentRangeEnd w:id="2"/>
+      <w:r>
+        <w:rPr>
+          <w:rStyle w:val="CommentReference"/>
+        </w:rPr>
+        <w:commentReference w:id="2"/>
+      </w:r>
+      <w:r>
+        <w:rPr>
+          <w:rFonts w:ascii="Arial" w:hAnsi="Arial" w:cs="Helvetica"/>
+          <w:sz w:val="22"/>
+          <w:szCs w:val="22"/>
+        </w:rPr>
+        <w:t xml:space="preserve"> </w:t>
+      </w:r>
+    </w:p>
+    <w:p>
+      <w:pPr>
+        <w:widowControl w:val="0"/>
+        <w:autoSpaceDE w:val="0"/>
+        <w:autoSpaceDN w:val="0"/>
+        <w:adjustRightInd w:val="0"/>
+        <w:rPr>
+          <w:rFonts w:ascii="Arial" w:hAnsi="Arial" w:cs="Helvetica"/>
+          <w:sz w:val="22"/>
+          <w:szCs w:val="22"/>
+        </w:rPr>
+      </w:pPr>
+    </w:p>
+    <w:p>
+      <w:pPr>
+        <w:widowControl w:val="0"/>
+        <w:autoSpaceDE w:val="0"/>
+        <w:autoSpaceDN w:val="0"/>
+        <w:adjustRightInd w:val="0"/>
+        <w:rPr>
+          <w:rFonts w:ascii="Consolas" w:hAnsi="Consolas" w:cs="Consolas"/>
+        </w:rPr>
+      </w:pPr>
+    </w:p>
+    <w:p>
+      <w:pPr>
+        <w:pStyle w:val="AssessorComment"/>
+        <w:rPr>
+          <w:sz w:val="22"/>
+          <w:szCs w:val="22"/>
+        </w:rPr>
+      </w:pPr>
+      <w:r>
+        <w:rPr>
+          <w:sz w:val="22"/>
+          <w:szCs w:val="22"/>
+        </w:rPr>
+        <w:t>To demonstrate scalability to today's data sets, using the present 1000 Genomes release (phase 3) would be appropriate</w:t>
+      </w:r>
+      <w:r>
+        <w:rPr>
+          <w:sz w:val="22"/>
+          <w:szCs w:val="22"/>
+        </w:rPr>
+        <w:t>.</w:t>
+      </w:r>
+    </w:p>
+    <w:p>
+      <w:pPr>
+        <w:widowControl w:val="0"/>
+        <w:autoSpaceDE w:val="0"/>
+        <w:autoSpaceDN w:val="0"/>
+        <w:adjustRightInd w:val="0"/>
+        <w:rPr>
+          <w:rFonts w:ascii="Consolas" w:hAnsi="Consolas" w:cs="Consolas"/>
+        </w:rPr>
+      </w:pPr>
+    </w:p>
+    <w:p>
+      <w:pPr>
+        <w:widowControl w:val="0"/>
+        <w:autoSpaceDE w:val="0"/>
+        <w:autoSpaceDN w:val="0"/>
+        <w:adjustRightInd w:val="0"/>
+        <w:rPr>
+          <w:rFonts w:ascii="Arial" w:hAnsi="Arial" w:cs="Helvetica"/>
+          <w:sz w:val="22"/>
+          <w:szCs w:val="22"/>
+        </w:rPr>
+      </w:pPr>
+      <w:r>
+        <w:rPr>
+          <w:rFonts w:ascii="Arial" w:hAnsi="Arial" w:cs="Helvetica"/>
+          <w:sz w:val="22"/>
+          <w:szCs w:val="22"/>
+        </w:rPr>
+        <w:t>We agree with the reviewer and have included the phase</w:t>
+      </w:r>
+      <w:r>
+        <w:rPr>
+          <w:rFonts w:ascii="Arial" w:hAnsi="Arial" w:cs="Helvetica"/>
+          <w:sz w:val="22"/>
+          <w:szCs w:val="22"/>
+        </w:rPr>
+        <w:t xml:space="preserve"> </w:t>
+      </w:r>
+      <w:r>
+        <w:rPr>
+          <w:rFonts w:ascii="Arial" w:hAnsi="Arial" w:cs="Helvetica"/>
+          <w:sz w:val="22"/>
+          <w:szCs w:val="22"/>
+        </w:rPr>
+        <w:t>3 data in our paper</w:t>
+      </w:r>
+      <w:r>
+        <w:rPr>
+          <w:rFonts w:ascii="Arial" w:hAnsi="Arial" w:cs="Helvetica"/>
+          <w:sz w:val="22"/>
+          <w:szCs w:val="22"/>
+        </w:rPr>
+        <w:t>.</w:t>
+      </w:r>
+      <w:r>
+        <w:rPr>
+          <w:rFonts w:ascii="Arial" w:hAnsi="Arial" w:cs="Helvetica"/>
+          <w:sz w:val="22"/>
+          <w:szCs w:val="22"/>
+        </w:rPr>
+        <w:t xml:space="preserve"> </w:t>
+      </w:r>
+    </w:p>
+    <w:p>
+      <w:pPr>
+        <w:widowControl w:val="0"/>
+        <w:autoSpaceDE w:val="0"/>
+        <w:autoSpaceDN w:val="0"/>
+        <w:adjustRightInd w:val="0"/>
+        <w:rPr>
+          <w:rFonts w:ascii="Arial" w:hAnsi="Arial" w:cs="Helvetica"/>
+          <w:sz w:val="22"/>
+          <w:szCs w:val="22"/>
+        </w:rPr>
+      </w:pPr>
+    </w:p>
+    <w:p>
+      <w:pPr>
+        <w:widowControl w:val="0"/>
+        <w:autoSpaceDE w:val="0"/>
+        <w:autoSpaceDN w:val="0"/>
+        <w:adjustRightInd w:val="0"/>
+        <w:rPr>
+          <w:rFonts w:ascii="Arial" w:hAnsi="Arial" w:cs="Helvetica"/>
+          <w:sz w:val="22"/>
+          <w:szCs w:val="22"/>
+        </w:rPr>
+      </w:pPr>
+      <w:r>
+        <w:rPr>
+          <w:rFonts w:ascii="Arial" w:hAnsi="Arial" w:cs="Helvetica"/>
+          <w:sz w:val="22"/>
+          <w:szCs w:val="22"/>
+        </w:rPr>
+        <w:t>Page 5, para 3</w:t>
+      </w:r>
+    </w:p>
+    <w:p>
+      <w:pPr>
+        <w:widowControl w:val="0"/>
+        <w:autoSpaceDE w:val="0"/>
+        <w:autoSpaceDN w:val="0"/>
+        <w:adjustRightInd w:val="0"/>
+        <w:rPr>
+          <w:rFonts w:ascii="Arial" w:hAnsi="Arial" w:cs="Helvetica"/>
+          <w:sz w:val="22"/>
+          <w:szCs w:val="22"/>
+        </w:rPr>
+      </w:pPr>
+    </w:p>
+    <w:p>
+      <w:pPr>
+        <w:widowControl w:val="0"/>
+        <w:autoSpaceDE w:val="0"/>
+        <w:autoSpaceDN w:val="0"/>
+        <w:adjustRightInd w:val="0"/>
+        <w:rPr>
+          <w:rFonts w:ascii="Arial" w:hAnsi="Arial" w:cs="Helvetica"/>
+          <w:sz w:val="22"/>
+          <w:szCs w:val="22"/>
+        </w:rPr>
+      </w:pPr>
+      <w:r>
+        <w:rPr>
+          <w:rFonts w:ascii="Arial" w:hAnsi="Arial" w:cs="Helvetica"/>
+          <w:color w:val="FF0000"/>
+          <w:sz w:val="22"/>
+          <w:szCs w:val="22"/>
+        </w:rPr>
+        <w:t xml:space="preserve">To further demonstrate the scalability of </w:t>
+      </w:r>
+      <w:proofErr w:type="spellStart"/>
+      <w:r>
+        <w:rPr>
+          <w:rFonts w:ascii="Arial" w:hAnsi="Arial" w:cs="Helvetica"/>
+          <w:color w:val="FF0000"/>
+          <w:sz w:val="22"/>
+          <w:szCs w:val="22"/>
+        </w:rPr>
+        <w:t>VariantSpark</w:t>
+      </w:r>
+      <w:proofErr w:type="spellEnd"/>
+      <w:r>
+        <w:rPr>
+          <w:rFonts w:ascii="Arial" w:hAnsi="Arial" w:cs="Helvetica"/>
+          <w:color w:val="FF0000"/>
+          <w:sz w:val="22"/>
+          <w:szCs w:val="22"/>
+        </w:rPr>
+        <w:t>, we also cluster the 1000 Genomes Project phase 3 data, which contains 3000 individuals from 5 super</w:t>
+      </w:r>
+      <w:r>
+        <w:rPr>
+          <w:rFonts w:ascii="Arial" w:hAnsi="Arial" w:cs="Helvetica"/>
+          <w:color w:val="FF0000"/>
+          <w:sz w:val="22"/>
+          <w:szCs w:val="22"/>
+        </w:rPr>
+        <w:t>-</w:t>
+      </w:r>
+      <w:r>
+        <w:rPr>
+          <w:rFonts w:ascii="Arial" w:hAnsi="Arial" w:cs="Helvetica"/>
+          <w:color w:val="FF0000"/>
+          <w:sz w:val="22"/>
+          <w:szCs w:val="22"/>
+        </w:rPr>
+        <w:t>populations and as a result has over 80 Million variants. The uncompressed size of the phase 3 files is 770GB compared to the 161G</w:t>
+      </w:r>
+      <w:r>
+        <w:rPr>
+          <w:rFonts w:ascii="Arial" w:hAnsi="Arial" w:cs="Helvetica"/>
+          <w:color w:val="FF0000"/>
+          <w:sz w:val="22"/>
+          <w:szCs w:val="22"/>
+        </w:rPr>
+        <w:t xml:space="preserve">B of the phase 1 dataset. </w:t>
+      </w:r>
+      <w:proofErr w:type="spellStart"/>
+      <w:r>
+        <w:rPr>
+          <w:rFonts w:ascii="Arial" w:hAnsi="Arial" w:cs="Helvetica"/>
+          <w:color w:val="FF0000"/>
+          <w:sz w:val="22"/>
+          <w:szCs w:val="22"/>
+        </w:rPr>
+        <w:t>Vari</w:t>
+      </w:r>
+      <w:r>
+        <w:rPr>
+          <w:rFonts w:ascii="Arial" w:hAnsi="Arial" w:cs="Helvetica"/>
+          <w:color w:val="FF0000"/>
+          <w:sz w:val="22"/>
+          <w:szCs w:val="22"/>
+        </w:rPr>
+        <w:t>antSpark</w:t>
+      </w:r>
+      <w:proofErr w:type="spellEnd"/>
+      <w:r>
+        <w:rPr>
+          <w:rFonts w:ascii="Arial" w:hAnsi="Arial" w:cs="Helvetica"/>
+          <w:color w:val="FF0000"/>
+          <w:sz w:val="22"/>
+          <w:szCs w:val="22"/>
+        </w:rPr>
+        <w:t xml:space="preserve"> successfully completes the clustering in just 27 hours (see Table 2) with an ARI of</w:t>
+      </w:r>
+      <w:r>
+        <w:rPr>
+          <w:rFonts w:ascii="Arial" w:hAnsi="Arial" w:cs="Helvetica"/>
+          <w:color w:val="FF0000"/>
+          <w:sz w:val="22"/>
+          <w:szCs w:val="22"/>
+        </w:rPr>
+        <w:t xml:space="preserve"> 0.82.</w:t>
+      </w:r>
       <w:r>
         <w:rPr>
           <w:rFonts w:ascii="Arial" w:hAnsi="Arial" w:cs="Helvetica"/>
@@ -2223,12 +2154,34 @@
       </w:r>
     </w:p>
   </w:comment>
+  <w:comment w:id="2" w:author="Denis Bauer" w:date="2015-11-26T15:25:00Z" w:initials="DCB">
+    <w:p>
+      <w:pPr>
+        <w:pStyle w:val="CommentText"/>
+      </w:pPr>
+      <w:r>
+        <w:rPr>
+          <w:rStyle w:val="CommentReference"/>
+        </w:rPr>
+        <w:annotationRef/>
+      </w:r>
+      <w:r>
+        <w:t xml:space="preserve">Do we mention this in the </w:t>
+      </w:r>
+      <w:proofErr w:type="gramStart"/>
+      <w:r>
+        <w:t>paper ?</w:t>
+      </w:r>
+      <w:proofErr w:type="gramEnd"/>
+    </w:p>
+  </w:comment>
 </w:comments>
 </file>
 
 <file path=word/commentsExtended.xml><?xml version="1.0" encoding="utf-8"?>
 <w15:commentsEx xmlns:wpc="http://schemas.microsoft.com/office/word/2010/wordprocessingCanvas" xmlns:mo="http://schemas.microsoft.com/office/mac/office/2008/main" xmlns:mc="http://schemas.openxmlformats.org/markup-compatibility/2006" xmlns:mv="urn:schemas-microsoft-com:mac:vml" xmlns:o="urn:schemas-microsoft-com:office:office" xmlns:r="http://schemas.openxmlformats.org/officeDocument/2006/relationships" xmlns:m="http://schemas.openxmlformats.org/officeDocument/2006/math" xmlns:v="urn:schemas-microsoft-com:vml" xmlns:wp14="http://schemas.microsoft.com/office/word/2010/wordprocessingDrawing" xmlns:wp="http://schemas.openxmlformats.org/drawingml/2006/wordprocessingDrawing" xmlns:w10="urn:schemas-microsoft-com:office:word" xmlns:w="http://schemas.openxmlformats.org/wordprocessingml/2006/main" xmlns:w14="http://schemas.microsoft.com/office/word/2010/wordml" xmlns:w15="http://schemas.microsoft.com/office/word/2012/wordml" xmlns:wpg="http://schemas.microsoft.com/office/word/2010/wordprocessingGroup" xmlns:wpi="http://schemas.microsoft.com/office/word/2010/wordprocessingInk" xmlns:wne="http://schemas.microsoft.com/office/word/2006/wordml" xmlns:wps="http://schemas.microsoft.com/office/word/2010/wordprocessingShape" mc:Ignorable="w14 w15 wp14">
   <w15:commentEx w15:paraId="104F94BF" w15:done="0"/>
+  <w15:commentEx w15:paraId="340EA764" w15:done="0"/>
 </w15:commentsEx>
 </file>
 
@@ -3109,7 +3062,7 @@
 </file>
 
 <file path=customXml/itemProps1.xml><?xml version="1.0" encoding="utf-8"?>
-<ds:datastoreItem xmlns:ds="http://schemas.openxmlformats.org/officeDocument/2006/customXml" ds:itemID="{3E0A2791-90C8-3D40-8082-40F14976BE31}">
+<ds:datastoreItem xmlns:ds="http://schemas.openxmlformats.org/officeDocument/2006/customXml" ds:itemID="{6BC87E6F-ECCA-0140-8FE4-525CA7FC4513}">
   <ds:schemaRefs>
     <ds:schemaRef ds:uri="http://schemas.openxmlformats.org/officeDocument/2006/bibliography"/>
   </ds:schemaRefs>

</xml_diff>

<commit_message>
update to paper and letter
</commit_message>
<xml_diff>
--- a/doc/publications/journal2014/letters/ResponseToReviewers.docx
+++ b/doc/publications/journal2014/letters/ResponseToReviewers.docx
@@ -82,7 +82,6 @@
           <w:szCs w:val="22"/>
         </w:rPr>
       </w:pPr>
-      <w:proofErr w:type="spellStart"/>
       <w:r>
         <w:rPr>
           <w:rFonts w:ascii="Arial" w:hAnsi="Arial" w:cs="Helvetica"/>
@@ -90,17 +89,7 @@
           <w:sz w:val="22"/>
           <w:szCs w:val="22"/>
         </w:rPr>
-        <w:t>VariantSpark</w:t>
-      </w:r>
-      <w:proofErr w:type="spellEnd"/>
-      <w:r>
-        <w:rPr>
-          <w:rFonts w:ascii="Arial" w:hAnsi="Arial" w:cs="Helvetica"/>
-          <w:b/>
-          <w:sz w:val="22"/>
-          <w:szCs w:val="22"/>
-        </w:rPr>
-        <w:t>: Population Scale Clustering of Genotype Information</w:t>
+        <w:t>VariantSpark: Population Scale Clustering of Genotype Information</w:t>
       </w:r>
     </w:p>
     <w:p>
@@ -142,25 +131,7 @@
           <w:sz w:val="22"/>
           <w:szCs w:val="22"/>
         </w:rPr>
-        <w:t xml:space="preserve">, Fabian A. </w:t>
-      </w:r>
-      <w:proofErr w:type="spellStart"/>
-      <w:r>
-        <w:rPr>
-          <w:rFonts w:ascii="Arial" w:hAnsi="Arial" w:cs="Helvetica"/>
-          <w:sz w:val="22"/>
-          <w:szCs w:val="22"/>
-        </w:rPr>
-        <w:t>Buske</w:t>
-      </w:r>
-      <w:proofErr w:type="spellEnd"/>
-      <w:r>
-        <w:rPr>
-          <w:rFonts w:ascii="Arial" w:hAnsi="Arial" w:cs="Helvetica"/>
-          <w:sz w:val="22"/>
-          <w:szCs w:val="22"/>
-        </w:rPr>
-        <w:t xml:space="preserve">, </w:t>
+        <w:t xml:space="preserve">, Fabian A. Buske, </w:t>
       </w:r>
       <w:r>
         <w:rPr>
@@ -275,25 +246,7 @@
           <w:sz w:val="22"/>
           <w:szCs w:val="22"/>
         </w:rPr>
-        <w:t>Please note that in our responses we have used the abbreviations ‘</w:t>
-      </w:r>
-      <w:proofErr w:type="spellStart"/>
-      <w:r>
-        <w:rPr>
-          <w:rFonts w:ascii="Arial" w:hAnsi="Arial" w:cs="Helvetica"/>
-          <w:sz w:val="22"/>
-          <w:szCs w:val="22"/>
-        </w:rPr>
-        <w:t>pg</w:t>
-      </w:r>
-      <w:proofErr w:type="spellEnd"/>
-      <w:r>
-        <w:rPr>
-          <w:rFonts w:ascii="Arial" w:hAnsi="Arial" w:cs="Helvetica"/>
-          <w:sz w:val="22"/>
-          <w:szCs w:val="22"/>
-        </w:rPr>
-        <w:t>’ and ‘para’ for page and paragraph, respectively.</w:t>
+        <w:t>Please note that in our responses we have used the abbreviations ‘pg’ and ‘para’ for page and paragraph, respectively.</w:t>
       </w:r>
     </w:p>
     <w:p>
@@ -453,47 +406,7 @@
           <w:sz w:val="22"/>
           <w:szCs w:val="22"/>
         </w:rPr>
-        <w:t xml:space="preserve">Schematic overview of </w:t>
-      </w:r>
-      <w:proofErr w:type="spellStart"/>
-      <w:r>
-        <w:rPr>
-          <w:rFonts w:ascii="Arial" w:hAnsi="Arial" w:cs="Helvetica"/>
-          <w:color w:val="FF0000"/>
-          <w:sz w:val="22"/>
-          <w:szCs w:val="22"/>
-        </w:rPr>
-        <w:t>VariantSpark</w:t>
-      </w:r>
-      <w:proofErr w:type="spellEnd"/>
-      <w:r>
-        <w:rPr>
-          <w:rFonts w:ascii="Arial" w:hAnsi="Arial" w:cs="Helvetica"/>
-          <w:color w:val="FF0000"/>
-          <w:sz w:val="22"/>
-          <w:szCs w:val="22"/>
-        </w:rPr>
-        <w:t xml:space="preserve">. The image shows the flow from the input VCF file to the machine learning library and onto the visualization. It highlights the differences between the Hadoop and Spark implementations for converting data in VCF format to a data structure readable by Mahout and </w:t>
-      </w:r>
-      <w:proofErr w:type="spellStart"/>
-      <w:r>
-        <w:rPr>
-          <w:rFonts w:ascii="Arial" w:hAnsi="Arial" w:cs="Helvetica"/>
-          <w:color w:val="FF0000"/>
-          <w:sz w:val="22"/>
-          <w:szCs w:val="22"/>
-        </w:rPr>
-        <w:t>MLlib</w:t>
-      </w:r>
-      <w:proofErr w:type="spellEnd"/>
-      <w:r>
-        <w:rPr>
-          <w:rFonts w:ascii="Arial" w:hAnsi="Arial" w:cs="Helvetica"/>
-          <w:color w:val="FF0000"/>
-          <w:sz w:val="22"/>
-          <w:szCs w:val="22"/>
-        </w:rPr>
-        <w:t>, respectively.</w:t>
+        <w:t>Schematic overview of VariantSpark. The image shows the flow from the input VCF file to the machine learning library and onto the visualization. It highlights the differences between the Hadoop and Spark implementations for converting data in VCF format to a data structure readable by Mahout and MLlib, respectively.</w:t>
       </w:r>
     </w:p>
     <w:p>
@@ -543,65 +456,14 @@
           <w:szCs w:val="22"/>
         </w:rPr>
       </w:pPr>
-      <w:proofErr w:type="spellStart"/>
-      <w:r>
-        <w:rPr>
-          <w:rFonts w:ascii="Arial" w:hAnsi="Arial" w:cs="Helvetica"/>
-          <w:color w:val="FF0000"/>
-          <w:sz w:val="22"/>
-          <w:szCs w:val="22"/>
-        </w:rPr>
-        <w:t>Visualisation</w:t>
-      </w:r>
-      <w:proofErr w:type="spellEnd"/>
-      <w:r>
-        <w:rPr>
-          <w:rFonts w:ascii="Arial" w:hAnsi="Arial" w:cs="Helvetica"/>
-          <w:color w:val="FF0000"/>
-          <w:sz w:val="22"/>
-          <w:szCs w:val="22"/>
-        </w:rPr>
-        <w:t xml:space="preserve"> of </w:t>
-      </w:r>
-      <w:proofErr w:type="spellStart"/>
-      <w:r>
-        <w:rPr>
-          <w:rFonts w:ascii="Arial" w:hAnsi="Arial" w:cs="Helvetica"/>
-          <w:color w:val="FF0000"/>
-          <w:sz w:val="22"/>
-          <w:szCs w:val="22"/>
-        </w:rPr>
-        <w:t>VariantSpark</w:t>
-      </w:r>
-      <w:proofErr w:type="spellEnd"/>
-      <w:r>
-        <w:rPr>
-          <w:rFonts w:ascii="Arial" w:hAnsi="Arial" w:cs="Helvetica"/>
-          <w:color w:val="FF0000"/>
-          <w:sz w:val="22"/>
-          <w:szCs w:val="22"/>
-        </w:rPr>
-        <w:t xml:space="preserve"> predicted clusters. The figure shows the four clusters predicted for the 1000 Genomes data. Individuals from the super-populations AFR, AMR and EAS are accurately grouped into distinct clusters. The fourth cluster contains predominantly EUR + AMR individuals potentially accurately reflecting </w:t>
-      </w:r>
-      <w:proofErr w:type="spellStart"/>
-      <w:r>
-        <w:rPr>
-          <w:rFonts w:ascii="Arial" w:hAnsi="Arial" w:cs="Helvetica"/>
-          <w:color w:val="FF0000"/>
-          <w:sz w:val="22"/>
-          <w:szCs w:val="22"/>
-        </w:rPr>
-        <w:t>migrational</w:t>
-      </w:r>
-      <w:proofErr w:type="spellEnd"/>
-      <w:r>
-        <w:rPr>
-          <w:rFonts w:ascii="Arial" w:hAnsi="Arial" w:cs="Helvetica"/>
-          <w:color w:val="FF0000"/>
-          <w:sz w:val="22"/>
-          <w:szCs w:val="22"/>
-        </w:rPr>
-        <w:t xml:space="preserve"> backgrounds.</w:t>
+      <w:r>
+        <w:rPr>
+          <w:rFonts w:ascii="Arial" w:hAnsi="Arial" w:cs="Helvetica"/>
+          <w:color w:val="FF0000"/>
+          <w:sz w:val="22"/>
+          <w:szCs w:val="22"/>
+        </w:rPr>
+        <w:t>Visualisation of VariantSpark predicted clusters. The figure shows the four clusters predicted for the 1000 Genomes data. Individuals from the super-populations AFR, AMR and EAS are accurately grouped into distinct clusters. The fourth cluster contains predominantly EUR + AMR individuals potentially accurately reflecting migrational backgrounds.</w:t>
       </w:r>
     </w:p>
     <w:p>
@@ -667,7 +529,7 @@
           <w:sz w:val="22"/>
           <w:szCs w:val="22"/>
         </w:rPr>
-        <w:t xml:space="preserve"> errors. </w:t>
+        <w:t xml:space="preserve"> errors 3) capture the improved runtime for R</w:t>
       </w:r>
     </w:p>
     <w:p>
@@ -770,45 +632,14 @@
           <w:szCs w:val="22"/>
         </w:rPr>
       </w:pPr>
-      <w:proofErr w:type="spellStart"/>
-      <w:r>
-        <w:rPr>
-          <w:rFonts w:ascii="Arial" w:hAnsi="Arial" w:cs="Helvetica"/>
-          <w:color w:val="FF0000"/>
-          <w:sz w:val="22"/>
-          <w:szCs w:val="22"/>
-        </w:rPr>
-        <w:t>Utilising</w:t>
-      </w:r>
-      <w:proofErr w:type="spellEnd"/>
-      <w:r>
-        <w:rPr>
-          <w:rFonts w:ascii="Arial" w:hAnsi="Arial" w:cs="Helvetica"/>
-          <w:color w:val="FF0000"/>
-          <w:sz w:val="22"/>
-          <w:szCs w:val="22"/>
-        </w:rPr>
-        <w:t xml:space="preserve"> </w:t>
-      </w:r>
-      <w:proofErr w:type="spellStart"/>
-      <w:r>
-        <w:rPr>
-          <w:rFonts w:ascii="Arial" w:hAnsi="Arial" w:cs="Helvetica"/>
-          <w:color w:val="FF0000"/>
-          <w:sz w:val="22"/>
-          <w:szCs w:val="22"/>
-        </w:rPr>
-        <w:t>MLlib</w:t>
-      </w:r>
-      <w:proofErr w:type="spellEnd"/>
-      <w:r>
-        <w:rPr>
-          <w:rFonts w:ascii="Arial" w:hAnsi="Arial" w:cs="Helvetica"/>
-          <w:color w:val="FF0000"/>
-          <w:sz w:val="22"/>
-          <w:szCs w:val="22"/>
-        </w:rPr>
-        <w:t xml:space="preserve"> as well as Spark.ML will enable supervised machine learning applications to e.g. identify variants that jointly interact with phenotypes as well as include electronic health record in addition to the genomic feature vector to e.g. capture medical history as well as predispositions for diagnosis and treatment decisions.</w:t>
+      <w:r>
+        <w:rPr>
+          <w:rFonts w:ascii="Arial" w:hAnsi="Arial" w:cs="Helvetica"/>
+          <w:color w:val="FF0000"/>
+          <w:sz w:val="22"/>
+          <w:szCs w:val="22"/>
+        </w:rPr>
+        <w:t>Utilising MLlib as well as Spark.ML will enable supervised machine learning applications to e.g. identify variants that jointly interact with phenotypes as well as include electronic health record in addition to the genomic feature vector to e.g. capture medical history as well as predispositions for diagnosis and treatment decisions.</w:t>
       </w:r>
     </w:p>
     <w:p>
@@ -926,19 +757,183 @@
         </w:rPr>
         <w:t>We also include the R and Python source file as supplementary material.</w:t>
       </w:r>
-    </w:p>
-    <w:p>
-      <w:pPr>
-        <w:widowControl w:val="0"/>
-        <w:autoSpaceDE w:val="0"/>
-        <w:autoSpaceDN w:val="0"/>
-        <w:adjustRightInd w:val="0"/>
-        <w:rPr>
-          <w:rFonts w:ascii="Arial" w:hAnsi="Arial" w:cs="Helvetica"/>
-          <w:sz w:val="22"/>
-          <w:szCs w:val="22"/>
-        </w:rPr>
-      </w:pPr>
+      <w:r>
+        <w:rPr>
+          <w:rFonts w:ascii="Arial" w:hAnsi="Arial" w:cs="Helvetica"/>
+          <w:sz w:val="22"/>
+          <w:szCs w:val="22"/>
+        </w:rPr>
+        <w:t xml:space="preserve"> Furthermore, we improved the R implementation to decrease the runtime from 75m to 42m, however this does not change the overall findings in the paper. </w:t>
+      </w:r>
+    </w:p>
+    <w:p>
+      <w:pPr>
+        <w:widowControl w:val="0"/>
+        <w:autoSpaceDE w:val="0"/>
+        <w:autoSpaceDN w:val="0"/>
+        <w:adjustRightInd w:val="0"/>
+        <w:rPr>
+          <w:rFonts w:ascii="Arial" w:hAnsi="Arial" w:cs="Helvetica"/>
+          <w:sz w:val="22"/>
+          <w:szCs w:val="22"/>
+        </w:rPr>
+      </w:pPr>
+    </w:p>
+    <w:p>
+      <w:pPr>
+        <w:widowControl w:val="0"/>
+        <w:autoSpaceDE w:val="0"/>
+        <w:autoSpaceDN w:val="0"/>
+        <w:adjustRightInd w:val="0"/>
+        <w:spacing w:after="240"/>
+        <w:rPr>
+          <w:rFonts w:ascii="Arial" w:hAnsi="Arial" w:cs="Arial"/>
+          <w:color w:val="FF0000"/>
+          <w:sz w:val="22"/>
+          <w:szCs w:val="22"/>
+        </w:rPr>
+      </w:pPr>
+      <w:r>
+        <w:rPr>
+          <w:rFonts w:ascii="Arial" w:hAnsi="Arial" w:cs="Arial"/>
+          <w:color w:val="FF0000"/>
+          <w:sz w:val="22"/>
+          <w:szCs w:val="22"/>
+        </w:rPr>
+        <w:t xml:space="preserve">R Implementation </w:t>
+      </w:r>
+    </w:p>
+    <w:p>
+      <w:pPr>
+        <w:widowControl w:val="0"/>
+        <w:autoSpaceDE w:val="0"/>
+        <w:autoSpaceDN w:val="0"/>
+        <w:adjustRightInd w:val="0"/>
+        <w:spacing w:after="240"/>
+        <w:rPr>
+          <w:rFonts w:ascii="Arial" w:hAnsi="Arial" w:cs="Arial"/>
+          <w:color w:val="FF0000"/>
+          <w:sz w:val="22"/>
+          <w:szCs w:val="22"/>
+        </w:rPr>
+      </w:pPr>
+      <w:r>
+        <w:rPr>
+          <w:rFonts w:ascii="Arial" w:hAnsi="Arial" w:cs="Arial"/>
+          <w:color w:val="FF0000"/>
+          <w:sz w:val="22"/>
+          <w:szCs w:val="22"/>
+        </w:rPr>
+        <w:t xml:space="preserve">For our R implementation, we utilize read.table to read in a VCF file as a tab- delimited document and remove the first nine columns that do not contain variants. In the supplementary material we benchmark this against an approach reading the VCF file using the ‘VariantAnnotation’ package, which causes inefficiencies for the subsequent data manipulation tasks and is hence overall slower. </w:t>
+      </w:r>
+    </w:p>
+    <w:p>
+      <w:pPr>
+        <w:widowControl w:val="0"/>
+        <w:autoSpaceDE w:val="0"/>
+        <w:autoSpaceDN w:val="0"/>
+        <w:adjustRightInd w:val="0"/>
+        <w:spacing w:after="240"/>
+        <w:rPr>
+          <w:rFonts w:ascii="Arial" w:hAnsi="Arial" w:cs="Arial"/>
+          <w:color w:val="FF0000"/>
+          <w:sz w:val="22"/>
+          <w:szCs w:val="22"/>
+        </w:rPr>
+      </w:pPr>
+      <w:r>
+        <w:rPr>
+          <w:rFonts w:ascii="Arial" w:hAnsi="Arial" w:cs="Arial"/>
+          <w:color w:val="FF0000"/>
+          <w:sz w:val="22"/>
+          <w:szCs w:val="22"/>
+        </w:rPr>
+        <w:t xml:space="preserve">As with our VariantSpark pre-processing, we convert the strings that repre- sent each allele to a numeric value. This process is identical for both of our R approaches, and essentially consists of applying our Hamming function to the dataframe with sapply. We then transpose the matrix with t(vcfMatrix), which results in a data-structure where each row represents an individual. We convert the matrix to a big.matrix object, as required by the k-means algorithm from the ‘biganalytics’ package (https://cran.r-project.org/web/packages/ biganalytics/index.html), and then call bigkmeans with the big.matrix object and the required number of clusters as arguments. </w:t>
+      </w:r>
+    </w:p>
+    <w:p>
+      <w:pPr>
+        <w:widowControl w:val="0"/>
+        <w:autoSpaceDE w:val="0"/>
+        <w:autoSpaceDN w:val="0"/>
+        <w:adjustRightInd w:val="0"/>
+        <w:spacing w:after="240"/>
+        <w:rPr>
+          <w:rFonts w:ascii="Arial" w:hAnsi="Arial" w:cs="Arial"/>
+          <w:color w:val="FF0000"/>
+          <w:sz w:val="22"/>
+          <w:szCs w:val="22"/>
+        </w:rPr>
+      </w:pPr>
+      <w:r>
+        <w:rPr>
+          <w:rFonts w:ascii="Arial" w:hAnsi="Arial" w:cs="Arial"/>
+          <w:color w:val="FF0000"/>
+          <w:sz w:val="22"/>
+          <w:szCs w:val="22"/>
+        </w:rPr>
+        <w:t xml:space="preserve">Python Implementation </w:t>
+      </w:r>
+    </w:p>
+    <w:p>
+      <w:pPr>
+        <w:widowControl w:val="0"/>
+        <w:autoSpaceDE w:val="0"/>
+        <w:autoSpaceDN w:val="0"/>
+        <w:adjustRightInd w:val="0"/>
+        <w:spacing w:after="240"/>
+        <w:rPr>
+          <w:rFonts w:ascii="Arial" w:hAnsi="Arial" w:cs="Arial"/>
+          <w:color w:val="FF0000"/>
+          <w:sz w:val="22"/>
+          <w:szCs w:val="22"/>
+        </w:rPr>
+      </w:pPr>
+      <w:r>
+        <w:rPr>
+          <w:rFonts w:ascii="Arial" w:hAnsi="Arial" w:cs="Arial"/>
+          <w:color w:val="FF0000"/>
+          <w:sz w:val="22"/>
+          <w:szCs w:val="22"/>
+        </w:rPr>
+        <w:t xml:space="preserve">Our Python implementation reads in lines from a VCF file as tab-separated values using DataFrame.from csv, and stores the data in a pandas DataFrame </w:t>
+      </w:r>
+      <w:r>
+        <w:rPr>
+          <w:rFonts w:ascii="Arial" w:hAnsi="Arial" w:cs="Arial"/>
+          <w:color w:val="FF0000"/>
+          <w:sz w:val="22"/>
+          <w:szCs w:val="22"/>
+        </w:rPr>
+        <w:t>(</w:t>
+      </w:r>
+      <w:r>
+        <w:rPr>
+          <w:rFonts w:ascii="Arial" w:hAnsi="Arial" w:cs="Arial"/>
+          <w:color w:val="FF0000"/>
+          <w:sz w:val="22"/>
+          <w:szCs w:val="22"/>
+        </w:rPr>
+        <w:t>http://pandas.pydata.org). The column headings are the individual IDs and the row headings are the allele locations. We the first 9 columns and convert the remaining allele strings to numeric values. We convert the DataFrame to a ma</w:t>
+      </w:r>
+      <w:r>
+        <w:rPr>
+          <w:rFonts w:ascii="Arial" w:hAnsi="Arial" w:cs="Arial"/>
+          <w:color w:val="FF0000"/>
+          <w:sz w:val="22"/>
+          <w:szCs w:val="22"/>
+        </w:rPr>
+        <w:t>trix with .as_</w:t>
+      </w:r>
+      <w:r>
+        <w:rPr>
+          <w:rFonts w:ascii="Arial" w:hAnsi="Arial" w:cs="Arial"/>
+          <w:color w:val="FF0000"/>
+          <w:sz w:val="22"/>
+          <w:szCs w:val="22"/>
+        </w:rPr>
+        <w:t xml:space="preserve">matrix() and cluster the matrix using sci-kit learn (http://scikit- learn.org/stable/). </w:t>
+      </w:r>
     </w:p>
     <w:p>
       <w:pPr>
@@ -948,15 +943,191 @@
         <w:adjustRightInd w:val="0"/>
         <w:rPr>
           <w:rFonts w:ascii="Consolas" w:hAnsi="Consolas" w:cs="Consolas"/>
-          <w:color w:val="FF0000"/>
-        </w:rPr>
-      </w:pPr>
-      <w:r>
+        </w:rPr>
+      </w:pPr>
+    </w:p>
+    <w:p>
+      <w:pPr>
+        <w:pStyle w:val="AssessorComment"/>
+        <w:rPr>
+          <w:sz w:val="22"/>
+          <w:szCs w:val="22"/>
+        </w:rPr>
+      </w:pPr>
+      <w:r>
+        <w:rPr>
+          <w:sz w:val="22"/>
+          <w:szCs w:val="22"/>
+        </w:rPr>
+        <w:t>As a baseline for performance comparisons it would appear more natural (to me), to use a C++ implementation, which would actually be very easy to do using the bcftools API to read VCF/BCF and mlpack for clustering</w:t>
+      </w:r>
+      <w:r>
+        <w:rPr>
+          <w:sz w:val="22"/>
+          <w:szCs w:val="22"/>
+        </w:rPr>
+        <w:t>.</w:t>
+      </w:r>
+    </w:p>
+    <w:p>
+      <w:pPr>
+        <w:widowControl w:val="0"/>
+        <w:autoSpaceDE w:val="0"/>
+        <w:autoSpaceDN w:val="0"/>
+        <w:adjustRightInd w:val="0"/>
+        <w:rPr>
+          <w:rFonts w:ascii="Arial" w:hAnsi="Arial" w:cs="Helvetica"/>
+          <w:sz w:val="22"/>
+          <w:szCs w:val="22"/>
+        </w:rPr>
+      </w:pPr>
+    </w:p>
+    <w:p>
+      <w:pPr>
+        <w:widowControl w:val="0"/>
+        <w:autoSpaceDE w:val="0"/>
+        <w:autoSpaceDN w:val="0"/>
+        <w:adjustRightInd w:val="0"/>
+        <w:rPr>
+          <w:rFonts w:ascii="Arial" w:hAnsi="Arial" w:cs="Helvetica"/>
+          <w:sz w:val="22"/>
+          <w:szCs w:val="22"/>
+        </w:rPr>
+      </w:pPr>
+      <w:r>
+        <w:rPr>
+          <w:rFonts w:ascii="Arial" w:hAnsi="Arial" w:cs="Helvetica"/>
+          <w:sz w:val="22"/>
+          <w:szCs w:val="22"/>
+        </w:rPr>
+        <w:t xml:space="preserve">We investigated bcftools and find it to be inferior compared to native BASH functions for parsing the VCF file. </w:t>
+      </w:r>
+      <w:r>
+        <w:rPr>
+          <w:rFonts w:ascii="Arial" w:hAnsi="Arial" w:cs="Helvetica"/>
+          <w:sz w:val="22"/>
+          <w:szCs w:val="22"/>
+        </w:rPr>
+        <w:t>We</w:t>
+      </w:r>
+      <w:r>
+        <w:rPr>
+          <w:rFonts w:ascii="Arial" w:hAnsi="Arial" w:cs="Helvetica"/>
+          <w:sz w:val="22"/>
+          <w:szCs w:val="22"/>
+        </w:rPr>
+        <w:t xml:space="preserve"> further</w:t>
+      </w:r>
+      <w:r>
+        <w:rPr>
+          <w:rFonts w:ascii="Arial" w:hAnsi="Arial" w:cs="Helvetica"/>
+          <w:sz w:val="22"/>
+          <w:szCs w:val="22"/>
+        </w:rPr>
+        <w:t xml:space="preserve"> investigated mlpack</w:t>
+      </w:r>
+      <w:r>
+        <w:rPr>
+          <w:rFonts w:ascii="Arial" w:hAnsi="Arial" w:cs="Helvetica"/>
+          <w:sz w:val="22"/>
+          <w:szCs w:val="22"/>
+        </w:rPr>
+        <w:t xml:space="preserve"> for the kmeans clustering and find it not suitable as it does </w:t>
+      </w:r>
+      <w:r>
+        <w:rPr>
+          <w:rFonts w:ascii="Arial" w:hAnsi="Arial" w:cs="Helvetica"/>
+          <w:sz w:val="22"/>
+          <w:szCs w:val="22"/>
+        </w:rPr>
+        <w:t xml:space="preserve">not </w:t>
+      </w:r>
+      <w:r>
+        <w:rPr>
+          <w:rFonts w:ascii="Arial" w:hAnsi="Arial" w:cs="Helvetica"/>
+          <w:sz w:val="22"/>
+          <w:szCs w:val="22"/>
+        </w:rPr>
+        <w:t xml:space="preserve">support </w:t>
+      </w:r>
+      <w:r>
+        <w:rPr>
+          <w:rFonts w:ascii="Arial" w:hAnsi="Arial" w:cs="Helvetica"/>
+          <w:sz w:val="22"/>
+          <w:szCs w:val="22"/>
+        </w:rPr>
+        <w:t>multithread</w:t>
+      </w:r>
+      <w:r>
+        <w:rPr>
+          <w:rFonts w:ascii="Arial" w:hAnsi="Arial" w:cs="Helvetica"/>
+          <w:sz w:val="22"/>
+          <w:szCs w:val="22"/>
+        </w:rPr>
+        <w:t xml:space="preserve">ing. It is hence not comparable to the other methods, which all utilize parallelization for the kmeans step including </w:t>
+      </w:r>
+      <w:r>
+        <w:rPr>
+          <w:rFonts w:ascii="Arial" w:hAnsi="Arial" w:cs="Helvetica"/>
+          <w:sz w:val="22"/>
+          <w:szCs w:val="22"/>
+        </w:rPr>
+        <w:t>R and python.</w:t>
+      </w:r>
+      <w:r>
+        <w:rPr>
+          <w:rFonts w:ascii="Arial" w:hAnsi="Arial" w:cs="Helvetica"/>
+          <w:sz w:val="22"/>
+          <w:szCs w:val="22"/>
+        </w:rPr>
+        <w:t xml:space="preserve"> We did not find another machine learning library in C++, which can be started from command line, therefore presenting a solution in C++ would require a de-novo implementation and is hence outside the scope of this paper.  </w:t>
+      </w:r>
+    </w:p>
+    <w:p>
+      <w:pPr>
+        <w:widowControl w:val="0"/>
+        <w:autoSpaceDE w:val="0"/>
+        <w:autoSpaceDN w:val="0"/>
+        <w:adjustRightInd w:val="0"/>
+        <w:rPr>
+          <w:rFonts w:ascii="Arial" w:hAnsi="Arial" w:cs="Helvetica"/>
+          <w:sz w:val="22"/>
+          <w:szCs w:val="22"/>
+        </w:rPr>
+      </w:pPr>
+    </w:p>
+    <w:p>
+      <w:pPr>
+        <w:widowControl w:val="0"/>
+        <w:autoSpaceDE w:val="0"/>
+        <w:autoSpaceDN w:val="0"/>
+        <w:adjustRightInd w:val="0"/>
         <w:rPr>
           <w:rFonts w:ascii="Consolas" w:hAnsi="Consolas" w:cs="Consolas"/>
-          <w:color w:val="FF0000"/>
-        </w:rPr>
-        <w:t>JADA</w:t>
+        </w:rPr>
+      </w:pPr>
+    </w:p>
+    <w:p>
+      <w:pPr>
+        <w:pStyle w:val="AssessorComment"/>
+        <w:rPr>
+          <w:sz w:val="22"/>
+          <w:szCs w:val="22"/>
+        </w:rPr>
+      </w:pPr>
+      <w:r>
+        <w:rPr>
+          <w:sz w:val="22"/>
+          <w:szCs w:val="22"/>
+        </w:rPr>
+        <w:t>Scalability is an issue and will certainly become ever more important, especially in the light of projects like Genomics England and the Precision Medicine Initiative. So exploring the use concepts like Spark is certainly welcome. However, VariantSpark caters to only one very specific use case, rather than providing a platform to address many problems one faces. In order for it to become widely adopted, it would need to have a wider scope (in my opinion)</w:t>
+      </w:r>
+      <w:r>
+        <w:rPr>
+          <w:sz w:val="22"/>
+          <w:szCs w:val="22"/>
+        </w:rPr>
+        <w:t>.</w:t>
       </w:r>
     </w:p>
     <w:p>
@@ -972,6 +1143,63 @@
     </w:p>
     <w:p>
       <w:pPr>
+        <w:widowControl w:val="0"/>
+        <w:autoSpaceDE w:val="0"/>
+        <w:autoSpaceDN w:val="0"/>
+        <w:adjustRightInd w:val="0"/>
+        <w:spacing w:after="240"/>
+        <w:rPr>
+          <w:rFonts w:ascii="Arial" w:hAnsi="Arial" w:cs="Helvetica"/>
+          <w:sz w:val="22"/>
+          <w:szCs w:val="22"/>
+        </w:rPr>
+      </w:pPr>
+      <w:r>
+        <w:rPr>
+          <w:rFonts w:ascii="Arial" w:hAnsi="Arial" w:cs="Helvetica"/>
+          <w:sz w:val="22"/>
+          <w:szCs w:val="22"/>
+        </w:rPr>
+        <w:t>We agree that the reviewed version of the paper focuses on only one application we hence elaborated on the options of using the other machine learning algorithms</w:t>
+      </w:r>
+      <w:r>
+        <w:rPr>
+          <w:rFonts w:ascii="Arial" w:hAnsi="Arial" w:cs="Helvetica"/>
+          <w:sz w:val="22"/>
+          <w:szCs w:val="22"/>
+        </w:rPr>
+        <w:t xml:space="preserve"> that are enabled by VariantSpark</w:t>
+      </w:r>
+      <w:r>
+        <w:rPr>
+          <w:rFonts w:ascii="Arial" w:hAnsi="Arial" w:cs="Helvetica"/>
+          <w:sz w:val="22"/>
+          <w:szCs w:val="22"/>
+        </w:rPr>
+        <w:t xml:space="preserve"> </w:t>
+      </w:r>
+      <w:r>
+        <w:rPr>
+          <w:rFonts w:ascii="Arial" w:hAnsi="Arial" w:cs="Helvetica"/>
+          <w:sz w:val="22"/>
+          <w:szCs w:val="22"/>
+        </w:rPr>
+        <w:t>(See Reviewer1 comment 2)</w:t>
+      </w:r>
+    </w:p>
+    <w:p>
+      <w:pPr>
+        <w:widowControl w:val="0"/>
+        <w:autoSpaceDE w:val="0"/>
+        <w:autoSpaceDN w:val="0"/>
+        <w:adjustRightInd w:val="0"/>
+        <w:rPr>
+          <w:rFonts w:ascii="Consolas" w:hAnsi="Consolas" w:cs="Consolas"/>
+        </w:rPr>
+      </w:pPr>
+    </w:p>
+    <w:p>
+      <w:pPr>
         <w:pStyle w:val="AssessorComment"/>
         <w:rPr>
           <w:sz w:val="22"/>
@@ -983,39 +1211,7 @@
           <w:sz w:val="22"/>
           <w:szCs w:val="22"/>
         </w:rPr>
-        <w:t xml:space="preserve">As a baseline for performance comparisons it would appear more natural (to me), to use a C++ implementation, which would actually be very easy to do using the </w:t>
-      </w:r>
-      <w:proofErr w:type="spellStart"/>
-      <w:r>
-        <w:rPr>
-          <w:sz w:val="22"/>
-          <w:szCs w:val="22"/>
-        </w:rPr>
-        <w:t>bcftools</w:t>
-      </w:r>
-      <w:proofErr w:type="spellEnd"/>
-      <w:r>
-        <w:rPr>
-          <w:sz w:val="22"/>
-          <w:szCs w:val="22"/>
-        </w:rPr>
-        <w:t xml:space="preserve"> API to read VCF/BCF and </w:t>
-      </w:r>
-      <w:proofErr w:type="spellStart"/>
-      <w:r>
-        <w:rPr>
-          <w:sz w:val="22"/>
-          <w:szCs w:val="22"/>
-        </w:rPr>
-        <w:t>mlpack</w:t>
-      </w:r>
-      <w:proofErr w:type="spellEnd"/>
-      <w:r>
-        <w:rPr>
-          <w:sz w:val="22"/>
-          <w:szCs w:val="22"/>
-        </w:rPr>
-        <w:t xml:space="preserve"> for clustering</w:t>
+        <w:t>R and Python do have specific packages to parse VCFs (Bioconductor/VariantAnnotation and pysam). I wonder whether using these would result in better performance</w:t>
       </w:r>
       <w:r>
         <w:rPr>
@@ -1056,171 +1252,199 @@
           <w:sz w:val="22"/>
           <w:szCs w:val="22"/>
         </w:rPr>
-        <w:t xml:space="preserve">We investigated </w:t>
-      </w:r>
-      <w:proofErr w:type="spellStart"/>
-      <w:r>
-        <w:rPr>
-          <w:rFonts w:ascii="Arial" w:hAnsi="Arial" w:cs="Helvetica"/>
-          <w:sz w:val="22"/>
-          <w:szCs w:val="22"/>
-        </w:rPr>
-        <w:t>bcftools</w:t>
-      </w:r>
-      <w:proofErr w:type="spellEnd"/>
-      <w:r>
-        <w:rPr>
-          <w:rFonts w:ascii="Arial" w:hAnsi="Arial" w:cs="Helvetica"/>
-          <w:sz w:val="22"/>
-          <w:szCs w:val="22"/>
-        </w:rPr>
-        <w:t xml:space="preserve"> and find it to be inferior compared to native BASH functions for parsing the VCF file. </w:t>
-      </w:r>
-      <w:r>
-        <w:rPr>
-          <w:rFonts w:ascii="Arial" w:hAnsi="Arial" w:cs="Helvetica"/>
-          <w:sz w:val="22"/>
-          <w:szCs w:val="22"/>
-        </w:rPr>
-        <w:t>We</w:t>
-      </w:r>
-      <w:r>
-        <w:rPr>
-          <w:rFonts w:ascii="Arial" w:hAnsi="Arial" w:cs="Helvetica"/>
-          <w:sz w:val="22"/>
-          <w:szCs w:val="22"/>
-        </w:rPr>
-        <w:t xml:space="preserve"> further</w:t>
-      </w:r>
-      <w:r>
-        <w:rPr>
-          <w:rFonts w:ascii="Arial" w:hAnsi="Arial" w:cs="Helvetica"/>
-          <w:sz w:val="22"/>
-          <w:szCs w:val="22"/>
-        </w:rPr>
-        <w:t xml:space="preserve"> investigated </w:t>
-      </w:r>
-      <w:proofErr w:type="spellStart"/>
-      <w:r>
-        <w:rPr>
-          <w:rFonts w:ascii="Arial" w:hAnsi="Arial" w:cs="Helvetica"/>
-          <w:sz w:val="22"/>
-          <w:szCs w:val="22"/>
-        </w:rPr>
-        <w:t>mlpack</w:t>
-      </w:r>
-      <w:proofErr w:type="spellEnd"/>
-      <w:r>
-        <w:rPr>
-          <w:rFonts w:ascii="Arial" w:hAnsi="Arial" w:cs="Helvetica"/>
-          <w:sz w:val="22"/>
-          <w:szCs w:val="22"/>
-        </w:rPr>
-        <w:t xml:space="preserve"> for the </w:t>
-      </w:r>
-      <w:proofErr w:type="spellStart"/>
-      <w:r>
-        <w:rPr>
-          <w:rFonts w:ascii="Arial" w:hAnsi="Arial" w:cs="Helvetica"/>
-          <w:sz w:val="22"/>
-          <w:szCs w:val="22"/>
-        </w:rPr>
-        <w:t>kmeans</w:t>
-      </w:r>
-      <w:proofErr w:type="spellEnd"/>
-      <w:r>
-        <w:rPr>
-          <w:rFonts w:ascii="Arial" w:hAnsi="Arial" w:cs="Helvetica"/>
-          <w:sz w:val="22"/>
-          <w:szCs w:val="22"/>
-        </w:rPr>
-        <w:t xml:space="preserve"> clustering and find it not suitable as it does </w:t>
-      </w:r>
-      <w:r>
-        <w:rPr>
-          <w:rFonts w:ascii="Arial" w:hAnsi="Arial" w:cs="Helvetica"/>
-          <w:sz w:val="22"/>
-          <w:szCs w:val="22"/>
-        </w:rPr>
-        <w:t xml:space="preserve">not </w:t>
-      </w:r>
-      <w:r>
-        <w:rPr>
-          <w:rFonts w:ascii="Arial" w:hAnsi="Arial" w:cs="Helvetica"/>
-          <w:sz w:val="22"/>
-          <w:szCs w:val="22"/>
-        </w:rPr>
-        <w:t xml:space="preserve">support </w:t>
-      </w:r>
-      <w:r>
-        <w:rPr>
-          <w:rFonts w:ascii="Arial" w:hAnsi="Arial" w:cs="Helvetica"/>
-          <w:sz w:val="22"/>
-          <w:szCs w:val="22"/>
-        </w:rPr>
-        <w:t>multithread</w:t>
-      </w:r>
-      <w:r>
-        <w:rPr>
-          <w:rFonts w:ascii="Arial" w:hAnsi="Arial" w:cs="Helvetica"/>
-          <w:sz w:val="22"/>
-          <w:szCs w:val="22"/>
-        </w:rPr>
-        <w:t xml:space="preserve">ing. It is hence not comparable to the other methods, which all utilize parallelization for the </w:t>
-      </w:r>
-      <w:proofErr w:type="spellStart"/>
-      <w:r>
-        <w:rPr>
-          <w:rFonts w:ascii="Arial" w:hAnsi="Arial" w:cs="Helvetica"/>
-          <w:sz w:val="22"/>
-          <w:szCs w:val="22"/>
-        </w:rPr>
-        <w:t>kmeans</w:t>
-      </w:r>
-      <w:proofErr w:type="spellEnd"/>
-      <w:r>
-        <w:rPr>
-          <w:rFonts w:ascii="Arial" w:hAnsi="Arial" w:cs="Helvetica"/>
-          <w:sz w:val="22"/>
-          <w:szCs w:val="22"/>
-        </w:rPr>
-        <w:t xml:space="preserve"> step including </w:t>
-      </w:r>
-      <w:r>
-        <w:rPr>
-          <w:rFonts w:ascii="Arial" w:hAnsi="Arial" w:cs="Helvetica"/>
-          <w:sz w:val="22"/>
-          <w:szCs w:val="22"/>
-        </w:rPr>
-        <w:t>R and python.</w:t>
-      </w:r>
-    </w:p>
-    <w:p>
-      <w:pPr>
-        <w:widowControl w:val="0"/>
-        <w:autoSpaceDE w:val="0"/>
-        <w:autoSpaceDN w:val="0"/>
-        <w:adjustRightInd w:val="0"/>
-        <w:rPr>
-          <w:rFonts w:ascii="Arial" w:hAnsi="Arial" w:cs="Helvetica"/>
-          <w:sz w:val="22"/>
-          <w:szCs w:val="22"/>
-        </w:rPr>
-      </w:pPr>
-    </w:p>
-    <w:p>
-      <w:pPr>
-        <w:widowControl w:val="0"/>
-        <w:autoSpaceDE w:val="0"/>
-        <w:autoSpaceDN w:val="0"/>
-        <w:adjustRightInd w:val="0"/>
-        <w:rPr>
-          <w:rFonts w:ascii="Arial" w:hAnsi="Arial" w:cs="Helvetica"/>
-          <w:i/>
-          <w:sz w:val="22"/>
-          <w:szCs w:val="22"/>
-        </w:rPr>
-      </w:pPr>
+        <w:t>We tested VariantAnnotation</w:t>
+      </w:r>
+      <w:r>
+        <w:rPr>
+          <w:rFonts w:ascii="Arial" w:hAnsi="Arial" w:cs="Helvetica"/>
+          <w:sz w:val="22"/>
+          <w:szCs w:val="22"/>
+        </w:rPr>
+        <w:t xml:space="preserve"> but find it does not speed-up the data handling. We</w:t>
+      </w:r>
+      <w:r>
+        <w:rPr>
+          <w:rFonts w:ascii="Arial" w:hAnsi="Arial" w:cs="Helvetica"/>
+          <w:sz w:val="22"/>
+          <w:szCs w:val="22"/>
+        </w:rPr>
+        <w:t xml:space="preserve"> added the following sentence:</w:t>
+      </w:r>
+    </w:p>
+    <w:p>
+      <w:pPr>
+        <w:widowControl w:val="0"/>
+        <w:autoSpaceDE w:val="0"/>
+        <w:autoSpaceDN w:val="0"/>
+        <w:adjustRightInd w:val="0"/>
+        <w:rPr>
+          <w:rFonts w:ascii="Arial" w:hAnsi="Arial" w:cs="Helvetica"/>
+          <w:sz w:val="22"/>
+          <w:szCs w:val="22"/>
+        </w:rPr>
+      </w:pPr>
+    </w:p>
+    <w:p>
+      <w:pPr>
+        <w:widowControl w:val="0"/>
+        <w:autoSpaceDE w:val="0"/>
+        <w:autoSpaceDN w:val="0"/>
+        <w:adjustRightInd w:val="0"/>
+        <w:rPr>
+          <w:rFonts w:ascii="Arial" w:hAnsi="Arial" w:cs="Helvetica"/>
+          <w:sz w:val="22"/>
+          <w:szCs w:val="22"/>
+        </w:rPr>
+      </w:pPr>
+      <w:r>
+        <w:rPr>
+          <w:rFonts w:ascii="Arial" w:hAnsi="Arial" w:cs="Helvetica"/>
+          <w:sz w:val="22"/>
+          <w:szCs w:val="22"/>
+        </w:rPr>
+        <w:t>Page 8, para 1</w:t>
+      </w:r>
+    </w:p>
+    <w:p>
+      <w:pPr>
+        <w:rPr>
+          <w:rFonts w:ascii="Arial" w:hAnsi="Arial" w:cs="Helvetica"/>
+          <w:color w:val="FF0000"/>
+          <w:sz w:val="22"/>
+          <w:szCs w:val="22"/>
+        </w:rPr>
+      </w:pPr>
+      <w:r>
+        <w:rPr>
+          <w:rFonts w:ascii="Arial" w:hAnsi="Arial" w:cs="Helvetica"/>
+          <w:color w:val="FF0000"/>
+          <w:sz w:val="22"/>
+          <w:szCs w:val="22"/>
+        </w:rPr>
+        <w:t>In the supplementary material we benchmark this against an approach reading the VCF file using the `VariantAnnotation' package, which causes inefficiencies for the subsequent data manipulation task</w:t>
+      </w:r>
+      <w:r>
+        <w:rPr>
+          <w:rFonts w:ascii="Arial" w:hAnsi="Arial" w:cs="Helvetica"/>
+          <w:color w:val="FF0000"/>
+          <w:sz w:val="22"/>
+          <w:szCs w:val="22"/>
+        </w:rPr>
+        <w:t>s and is hence overall slower</w:t>
+      </w:r>
+      <w:r>
+        <w:rPr>
+          <w:rFonts w:ascii="Arial" w:hAnsi="Arial" w:cs="Helvetica"/>
+          <w:color w:val="FF0000"/>
+          <w:sz w:val="22"/>
+          <w:szCs w:val="22"/>
+        </w:rPr>
+        <w:t>.</w:t>
+      </w:r>
+    </w:p>
+    <w:p>
+      <w:pPr>
+        <w:widowControl w:val="0"/>
+        <w:autoSpaceDE w:val="0"/>
+        <w:autoSpaceDN w:val="0"/>
+        <w:adjustRightInd w:val="0"/>
+        <w:rPr>
+          <w:rFonts w:ascii="Arial" w:hAnsi="Arial" w:cs="Helvetica"/>
+          <w:sz w:val="22"/>
+          <w:szCs w:val="22"/>
+        </w:rPr>
+      </w:pPr>
+    </w:p>
+    <w:p>
+      <w:pPr>
+        <w:widowControl w:val="0"/>
+        <w:autoSpaceDE w:val="0"/>
+        <w:autoSpaceDN w:val="0"/>
+        <w:adjustRightInd w:val="0"/>
+        <w:rPr>
+          <w:rFonts w:ascii="Arial" w:hAnsi="Arial" w:cs="Helvetica"/>
+          <w:sz w:val="22"/>
+          <w:szCs w:val="22"/>
+        </w:rPr>
+      </w:pPr>
+      <w:r>
+        <w:rPr>
+          <w:rFonts w:ascii="Arial" w:hAnsi="Arial" w:cs="Helvetica"/>
+          <w:sz w:val="22"/>
+          <w:szCs w:val="22"/>
+        </w:rPr>
+        <w:t xml:space="preserve">Supplemental </w:t>
+      </w:r>
+    </w:p>
+    <w:p>
+      <w:pPr>
+        <w:widowControl w:val="0"/>
+        <w:autoSpaceDE w:val="0"/>
+        <w:autoSpaceDN w:val="0"/>
+        <w:adjustRightInd w:val="0"/>
+        <w:rPr>
+          <w:rFonts w:ascii="Arial" w:hAnsi="Arial" w:cs="Helvetica"/>
+          <w:sz w:val="22"/>
+          <w:szCs w:val="22"/>
+        </w:rPr>
+      </w:pPr>
+    </w:p>
+    <w:p>
+      <w:pPr>
+        <w:widowControl w:val="0"/>
+        <w:autoSpaceDE w:val="0"/>
+        <w:autoSpaceDN w:val="0"/>
+        <w:adjustRightInd w:val="0"/>
+        <w:rPr>
+          <w:rFonts w:ascii="Arial" w:hAnsi="Arial" w:cs="Helvetica"/>
+          <w:color w:val="FF0000"/>
+          <w:sz w:val="22"/>
+          <w:szCs w:val="22"/>
+        </w:rPr>
+      </w:pPr>
+      <w:r>
+        <w:rPr>
+          <w:rFonts w:ascii="Arial" w:hAnsi="Arial" w:cs="Helvetica"/>
+          <w:color w:val="FF0000"/>
+          <w:sz w:val="22"/>
+          <w:szCs w:val="22"/>
+        </w:rPr>
+        <w:t>COPY SUPPLEMENT</w:t>
+      </w:r>
+    </w:p>
+    <w:p>
+      <w:pPr>
+        <w:widowControl w:val="0"/>
+        <w:autoSpaceDE w:val="0"/>
+        <w:autoSpaceDN w:val="0"/>
+        <w:adjustRightInd w:val="0"/>
+        <w:rPr>
+          <w:rFonts w:ascii="Arial" w:hAnsi="Arial" w:cs="Helvetica"/>
+          <w:sz w:val="22"/>
+          <w:szCs w:val="22"/>
+        </w:rPr>
+      </w:pPr>
+    </w:p>
+    <w:p>
+      <w:pPr>
+        <w:widowControl w:val="0"/>
+        <w:autoSpaceDE w:val="0"/>
+        <w:autoSpaceDN w:val="0"/>
+        <w:adjustRightInd w:val="0"/>
+        <w:rPr>
+          <w:rFonts w:ascii="Arial" w:hAnsi="Arial" w:cs="Helvetica"/>
+          <w:sz w:val="22"/>
+          <w:szCs w:val="22"/>
+        </w:rPr>
+      </w:pPr>
+      <w:r>
+        <w:rPr>
+          <w:rFonts w:ascii="Arial" w:hAnsi="Arial" w:cs="Helvetica"/>
+          <w:sz w:val="22"/>
+          <w:szCs w:val="22"/>
+        </w:rPr>
+        <w:t>Generally, i</w:t>
+      </w:r>
       <w:bookmarkStart w:id="1" w:name="_GoBack"/>
       <w:bookmarkEnd w:id="1"/>
       <w:r>
@@ -1229,453 +1453,6 @@
           <w:sz w:val="22"/>
           <w:szCs w:val="22"/>
         </w:rPr>
-        <w:t xml:space="preserve">However we implemented a solution in </w:t>
-      </w:r>
-      <w:proofErr w:type="spellStart"/>
-      <w:r>
-        <w:rPr>
-          <w:rFonts w:ascii="Arial" w:hAnsi="Arial" w:cs="Helvetica"/>
-          <w:sz w:val="22"/>
-          <w:szCs w:val="22"/>
-        </w:rPr>
-        <w:t>Matlab</w:t>
-      </w:r>
-      <w:proofErr w:type="spellEnd"/>
-      <w:r>
-        <w:rPr>
-          <w:rFonts w:ascii="Arial" w:hAnsi="Arial" w:cs="Helvetica"/>
-          <w:sz w:val="22"/>
-          <w:szCs w:val="22"/>
-        </w:rPr>
-        <w:t xml:space="preserve"> which uses </w:t>
-      </w:r>
-      <w:proofErr w:type="spellStart"/>
-      <w:r>
-        <w:rPr>
-          <w:rFonts w:ascii="Arial" w:hAnsi="Arial" w:cs="Helvetica"/>
-          <w:sz w:val="22"/>
-          <w:szCs w:val="22"/>
-        </w:rPr>
-        <w:t>c++</w:t>
-      </w:r>
-      <w:proofErr w:type="spellEnd"/>
-      <w:r>
-        <w:rPr>
-          <w:rFonts w:ascii="Arial" w:hAnsi="Arial" w:cs="Helvetica"/>
-          <w:sz w:val="22"/>
-          <w:szCs w:val="22"/>
-        </w:rPr>
-        <w:t xml:space="preserve"> libraries. </w:t>
-      </w:r>
-    </w:p>
-    <w:p>
-      <w:pPr>
-        <w:widowControl w:val="0"/>
-        <w:autoSpaceDE w:val="0"/>
-        <w:autoSpaceDN w:val="0"/>
-        <w:adjustRightInd w:val="0"/>
-        <w:rPr>
-          <w:rFonts w:ascii="Consolas" w:hAnsi="Consolas" w:cs="Consolas"/>
-        </w:rPr>
-      </w:pPr>
-    </w:p>
-    <w:p>
-      <w:pPr>
-        <w:pStyle w:val="AssessorComment"/>
-        <w:rPr>
-          <w:sz w:val="22"/>
-          <w:szCs w:val="22"/>
-        </w:rPr>
-      </w:pPr>
-      <w:r>
-        <w:rPr>
-          <w:sz w:val="22"/>
-          <w:szCs w:val="22"/>
-        </w:rPr>
-        <w:t xml:space="preserve">Scalability is an issue and will certainly become ever more important, especially in the light of projects like Genomics England and the Precision Medicine Initiative. So exploring the use concepts like Spark is certainly welcome. However, </w:t>
-      </w:r>
-      <w:proofErr w:type="spellStart"/>
-      <w:r>
-        <w:rPr>
-          <w:sz w:val="22"/>
-          <w:szCs w:val="22"/>
-        </w:rPr>
-        <w:t>VariantSpark</w:t>
-      </w:r>
-      <w:proofErr w:type="spellEnd"/>
-      <w:r>
-        <w:rPr>
-          <w:sz w:val="22"/>
-          <w:szCs w:val="22"/>
-        </w:rPr>
-        <w:t xml:space="preserve"> caters to only one very specific use case, rather than providing a platform to address many problems one faces. In order for it to become widely adopted, it would need to have a wider scope (in my opinion)</w:t>
-      </w:r>
-      <w:r>
-        <w:rPr>
-          <w:sz w:val="22"/>
-          <w:szCs w:val="22"/>
-        </w:rPr>
-        <w:t>.</w:t>
-      </w:r>
-    </w:p>
-    <w:p>
-      <w:pPr>
-        <w:widowControl w:val="0"/>
-        <w:autoSpaceDE w:val="0"/>
-        <w:autoSpaceDN w:val="0"/>
-        <w:adjustRightInd w:val="0"/>
-        <w:rPr>
-          <w:rFonts w:ascii="Consolas" w:hAnsi="Consolas" w:cs="Consolas"/>
-        </w:rPr>
-      </w:pPr>
-    </w:p>
-    <w:p>
-      <w:pPr>
-        <w:widowControl w:val="0"/>
-        <w:autoSpaceDE w:val="0"/>
-        <w:autoSpaceDN w:val="0"/>
-        <w:adjustRightInd w:val="0"/>
-        <w:spacing w:after="240"/>
-        <w:rPr>
-          <w:rFonts w:ascii="Arial" w:hAnsi="Arial" w:cs="Helvetica"/>
-          <w:sz w:val="22"/>
-          <w:szCs w:val="22"/>
-        </w:rPr>
-      </w:pPr>
-      <w:r>
-        <w:rPr>
-          <w:rFonts w:ascii="Arial" w:hAnsi="Arial" w:cs="Helvetica"/>
-          <w:sz w:val="22"/>
-          <w:szCs w:val="22"/>
-        </w:rPr>
-        <w:t xml:space="preserve">We agree that the reviewed version of the paper focuses on only one application we hence elaborated on the options of using the other machine learning algorithms </w:t>
-      </w:r>
-      <w:r>
-        <w:rPr>
-          <w:rFonts w:ascii="Arial" w:hAnsi="Arial" w:cs="Helvetica"/>
-          <w:sz w:val="22"/>
-          <w:szCs w:val="22"/>
-        </w:rPr>
-        <w:t>(See Reviewer1 comment 2)</w:t>
-      </w:r>
-    </w:p>
-    <w:p>
-      <w:pPr>
-        <w:widowControl w:val="0"/>
-        <w:autoSpaceDE w:val="0"/>
-        <w:autoSpaceDN w:val="0"/>
-        <w:adjustRightInd w:val="0"/>
-        <w:rPr>
-          <w:rFonts w:ascii="Consolas" w:hAnsi="Consolas" w:cs="Consolas"/>
-        </w:rPr>
-      </w:pPr>
-    </w:p>
-    <w:p>
-      <w:pPr>
-        <w:pStyle w:val="AssessorComment"/>
-        <w:rPr>
-          <w:sz w:val="22"/>
-          <w:szCs w:val="22"/>
-        </w:rPr>
-      </w:pPr>
-      <w:r>
-        <w:rPr>
-          <w:sz w:val="22"/>
-          <w:szCs w:val="22"/>
-        </w:rPr>
-        <w:t>R and Python do have specific packages to parse VCFs (Bioconductor/</w:t>
-      </w:r>
-      <w:proofErr w:type="spellStart"/>
-      <w:r>
-        <w:rPr>
-          <w:sz w:val="22"/>
-          <w:szCs w:val="22"/>
-        </w:rPr>
-        <w:t>VariantAnnotation</w:t>
-      </w:r>
-      <w:proofErr w:type="spellEnd"/>
-      <w:r>
-        <w:rPr>
-          <w:sz w:val="22"/>
-          <w:szCs w:val="22"/>
-        </w:rPr>
-        <w:t xml:space="preserve"> and </w:t>
-      </w:r>
-      <w:proofErr w:type="spellStart"/>
-      <w:r>
-        <w:rPr>
-          <w:sz w:val="22"/>
-          <w:szCs w:val="22"/>
-        </w:rPr>
-        <w:t>pysam</w:t>
-      </w:r>
-      <w:proofErr w:type="spellEnd"/>
-      <w:r>
-        <w:rPr>
-          <w:sz w:val="22"/>
-          <w:szCs w:val="22"/>
-        </w:rPr>
-        <w:t>). I wonder whether using these would result in better performance</w:t>
-      </w:r>
-      <w:r>
-        <w:rPr>
-          <w:sz w:val="22"/>
-          <w:szCs w:val="22"/>
-        </w:rPr>
-        <w:t>.</w:t>
-      </w:r>
-    </w:p>
-    <w:p>
-      <w:pPr>
-        <w:widowControl w:val="0"/>
-        <w:autoSpaceDE w:val="0"/>
-        <w:autoSpaceDN w:val="0"/>
-        <w:adjustRightInd w:val="0"/>
-        <w:rPr>
-          <w:rFonts w:ascii="Arial" w:hAnsi="Arial" w:cs="Helvetica"/>
-          <w:sz w:val="22"/>
-          <w:szCs w:val="22"/>
-        </w:rPr>
-      </w:pPr>
-    </w:p>
-    <w:p>
-      <w:pPr>
-        <w:widowControl w:val="0"/>
-        <w:autoSpaceDE w:val="0"/>
-        <w:autoSpaceDN w:val="0"/>
-        <w:adjustRightInd w:val="0"/>
-        <w:rPr>
-          <w:rFonts w:ascii="Arial" w:hAnsi="Arial" w:cs="Helvetica"/>
-          <w:sz w:val="22"/>
-          <w:szCs w:val="22"/>
-        </w:rPr>
-      </w:pPr>
-      <w:r>
-        <w:rPr>
-          <w:rFonts w:ascii="Arial" w:hAnsi="Arial" w:cs="Helvetica"/>
-          <w:sz w:val="22"/>
-          <w:szCs w:val="22"/>
-        </w:rPr>
-        <w:t xml:space="preserve">We tested </w:t>
-      </w:r>
-      <w:proofErr w:type="spellStart"/>
-      <w:r>
-        <w:rPr>
-          <w:rFonts w:ascii="Arial" w:hAnsi="Arial" w:cs="Helvetica"/>
-          <w:sz w:val="22"/>
-          <w:szCs w:val="22"/>
-        </w:rPr>
-        <w:t>VariantAnnotation</w:t>
-      </w:r>
-      <w:proofErr w:type="spellEnd"/>
-      <w:r>
-        <w:rPr>
-          <w:rFonts w:ascii="Arial" w:hAnsi="Arial" w:cs="Helvetica"/>
-          <w:sz w:val="22"/>
-          <w:szCs w:val="22"/>
-        </w:rPr>
-        <w:t xml:space="preserve"> and added the following sentence:</w:t>
-      </w:r>
-    </w:p>
-    <w:p>
-      <w:pPr>
-        <w:widowControl w:val="0"/>
-        <w:autoSpaceDE w:val="0"/>
-        <w:autoSpaceDN w:val="0"/>
-        <w:adjustRightInd w:val="0"/>
-        <w:rPr>
-          <w:rFonts w:ascii="Arial" w:hAnsi="Arial" w:cs="Helvetica"/>
-          <w:sz w:val="22"/>
-          <w:szCs w:val="22"/>
-        </w:rPr>
-      </w:pPr>
-    </w:p>
-    <w:p>
-      <w:pPr>
-        <w:widowControl w:val="0"/>
-        <w:autoSpaceDE w:val="0"/>
-        <w:autoSpaceDN w:val="0"/>
-        <w:adjustRightInd w:val="0"/>
-        <w:rPr>
-          <w:rFonts w:ascii="Arial" w:hAnsi="Arial" w:cs="Helvetica"/>
-          <w:sz w:val="22"/>
-          <w:szCs w:val="22"/>
-        </w:rPr>
-      </w:pPr>
-      <w:r>
-        <w:rPr>
-          <w:rFonts w:ascii="Arial" w:hAnsi="Arial" w:cs="Helvetica"/>
-          <w:sz w:val="22"/>
-          <w:szCs w:val="22"/>
-        </w:rPr>
-        <w:t>Page 8, para 1</w:t>
-      </w:r>
-    </w:p>
-    <w:p>
-      <w:pPr>
-        <w:widowControl w:val="0"/>
-        <w:autoSpaceDE w:val="0"/>
-        <w:autoSpaceDN w:val="0"/>
-        <w:adjustRightInd w:val="0"/>
-        <w:rPr>
-          <w:rFonts w:ascii="Arial" w:hAnsi="Arial" w:cs="Helvetica"/>
-          <w:color w:val="FF0000"/>
-          <w:sz w:val="22"/>
-          <w:szCs w:val="22"/>
-        </w:rPr>
-      </w:pPr>
-      <w:r>
-        <w:rPr>
-          <w:rFonts w:ascii="Arial" w:hAnsi="Arial" w:cs="Helvetica"/>
-          <w:color w:val="FF0000"/>
-          <w:sz w:val="22"/>
-          <w:szCs w:val="22"/>
-        </w:rPr>
-        <w:t>In the supplementary material we benchmark this faster approach against reading the VCF file in using the `</w:t>
-      </w:r>
-      <w:proofErr w:type="spellStart"/>
-      <w:r>
-        <w:rPr>
-          <w:rFonts w:ascii="Arial" w:hAnsi="Arial" w:cs="Helvetica"/>
-          <w:color w:val="FF0000"/>
-          <w:sz w:val="22"/>
-          <w:szCs w:val="22"/>
-        </w:rPr>
-        <w:t>VariantAnnotation</w:t>
-      </w:r>
-      <w:proofErr w:type="spellEnd"/>
-      <w:r>
-        <w:rPr>
-          <w:rFonts w:ascii="Arial" w:hAnsi="Arial" w:cs="Helvetica"/>
-          <w:color w:val="FF0000"/>
-          <w:sz w:val="22"/>
-          <w:szCs w:val="22"/>
-        </w:rPr>
-        <w:t>' package.</w:t>
-      </w:r>
-    </w:p>
-    <w:p>
-      <w:pPr>
-        <w:widowControl w:val="0"/>
-        <w:autoSpaceDE w:val="0"/>
-        <w:autoSpaceDN w:val="0"/>
-        <w:adjustRightInd w:val="0"/>
-        <w:rPr>
-          <w:rFonts w:ascii="Arial" w:hAnsi="Arial" w:cs="Helvetica"/>
-          <w:sz w:val="22"/>
-          <w:szCs w:val="22"/>
-        </w:rPr>
-      </w:pPr>
-    </w:p>
-    <w:p>
-      <w:pPr>
-        <w:widowControl w:val="0"/>
-        <w:autoSpaceDE w:val="0"/>
-        <w:autoSpaceDN w:val="0"/>
-        <w:adjustRightInd w:val="0"/>
-        <w:rPr>
-          <w:rFonts w:ascii="Arial" w:hAnsi="Arial" w:cs="Helvetica"/>
-          <w:sz w:val="22"/>
-          <w:szCs w:val="22"/>
-        </w:rPr>
-      </w:pPr>
-      <w:r>
-        <w:rPr>
-          <w:rFonts w:ascii="Arial" w:hAnsi="Arial" w:cs="Helvetica"/>
-          <w:sz w:val="22"/>
-          <w:szCs w:val="22"/>
-        </w:rPr>
-        <w:t xml:space="preserve">Supplemental </w:t>
-      </w:r>
-    </w:p>
-    <w:p>
-      <w:pPr>
-        <w:widowControl w:val="0"/>
-        <w:autoSpaceDE w:val="0"/>
-        <w:autoSpaceDN w:val="0"/>
-        <w:adjustRightInd w:val="0"/>
-        <w:rPr>
-          <w:rFonts w:ascii="Arial" w:hAnsi="Arial" w:cs="Helvetica"/>
-          <w:sz w:val="22"/>
-          <w:szCs w:val="22"/>
-        </w:rPr>
-      </w:pPr>
-    </w:p>
-    <w:p>
-      <w:pPr>
-        <w:widowControl w:val="0"/>
-        <w:autoSpaceDE w:val="0"/>
-        <w:autoSpaceDN w:val="0"/>
-        <w:adjustRightInd w:val="0"/>
-        <w:rPr>
-          <w:rFonts w:ascii="Arial" w:hAnsi="Arial" w:cs="Helvetica"/>
-          <w:color w:val="FF0000"/>
-          <w:sz w:val="22"/>
-          <w:szCs w:val="22"/>
-        </w:rPr>
-      </w:pPr>
-      <w:r>
-        <w:rPr>
-          <w:rFonts w:ascii="Arial" w:hAnsi="Arial" w:cs="Helvetica"/>
-          <w:color w:val="FF0000"/>
-          <w:sz w:val="22"/>
-          <w:szCs w:val="22"/>
-        </w:rPr>
-        <w:t>COPY SUPPLEMENT</w:t>
-      </w:r>
-    </w:p>
-    <w:p>
-      <w:pPr>
-        <w:widowControl w:val="0"/>
-        <w:autoSpaceDE w:val="0"/>
-        <w:autoSpaceDN w:val="0"/>
-        <w:adjustRightInd w:val="0"/>
-        <w:rPr>
-          <w:rFonts w:ascii="Arial" w:hAnsi="Arial" w:cs="Helvetica"/>
-          <w:sz w:val="22"/>
-          <w:szCs w:val="22"/>
-        </w:rPr>
-      </w:pPr>
-    </w:p>
-    <w:p>
-      <w:pPr>
-        <w:widowControl w:val="0"/>
-        <w:autoSpaceDE w:val="0"/>
-        <w:autoSpaceDN w:val="0"/>
-        <w:adjustRightInd w:val="0"/>
-        <w:rPr>
-          <w:rFonts w:ascii="Arial" w:hAnsi="Arial" w:cs="Helvetica"/>
-          <w:sz w:val="22"/>
-          <w:szCs w:val="22"/>
-        </w:rPr>
-      </w:pPr>
-    </w:p>
-    <w:p>
-      <w:pPr>
-        <w:widowControl w:val="0"/>
-        <w:autoSpaceDE w:val="0"/>
-        <w:autoSpaceDN w:val="0"/>
-        <w:adjustRightInd w:val="0"/>
-        <w:rPr>
-          <w:rFonts w:ascii="Arial" w:hAnsi="Arial" w:cs="Helvetica"/>
-          <w:sz w:val="22"/>
-          <w:szCs w:val="22"/>
-        </w:rPr>
-      </w:pPr>
-      <w:r>
-        <w:rPr>
-          <w:rFonts w:ascii="Arial" w:hAnsi="Arial" w:cs="Helvetica"/>
-          <w:sz w:val="22"/>
-          <w:szCs w:val="22"/>
-        </w:rPr>
-        <w:t>I</w:t>
-      </w:r>
-      <w:r>
-        <w:rPr>
-          <w:rFonts w:ascii="Arial" w:hAnsi="Arial" w:cs="Helvetica"/>
-          <w:sz w:val="22"/>
-          <w:szCs w:val="22"/>
-        </w:rPr>
         <w:t xml:space="preserve">t is </w:t>
       </w:r>
       <w:r>
@@ -1700,25 +1477,7 @@
           <w:sz w:val="22"/>
           <w:szCs w:val="22"/>
         </w:rPr>
-        <w:t xml:space="preserve"> efficient way for generic data manipulation tasks than the built in functions that are designed for this purpose. We therefore expect to get a similar result for </w:t>
-      </w:r>
-      <w:proofErr w:type="spellStart"/>
-      <w:r>
-        <w:rPr>
-          <w:rFonts w:ascii="Arial" w:hAnsi="Arial" w:cs="Helvetica"/>
-          <w:sz w:val="22"/>
-          <w:szCs w:val="22"/>
-        </w:rPr>
-        <w:t>pysam</w:t>
-      </w:r>
-      <w:proofErr w:type="spellEnd"/>
-      <w:r>
-        <w:rPr>
-          <w:rFonts w:ascii="Arial" w:hAnsi="Arial" w:cs="Helvetica"/>
-          <w:sz w:val="22"/>
-          <w:szCs w:val="22"/>
-        </w:rPr>
-        <w:t xml:space="preserve">, especially so since </w:t>
+        <w:t xml:space="preserve"> efficient way for generic data manipulation tasks than the built in functions that are designed for this purpose. We therefore expect to get a similar result for pysam, especially so since </w:t>
       </w:r>
       <w:r>
         <w:rPr>
@@ -1761,77 +1520,86 @@
           <w:sz w:val="22"/>
           <w:szCs w:val="22"/>
         </w:rPr>
-        <w:t xml:space="preserve">. </w:t>
-      </w:r>
-      <w:commentRangeStart w:id="2"/>
-      <w:r>
-        <w:rPr>
-          <w:rFonts w:ascii="Arial" w:hAnsi="Arial" w:cs="Helvetica"/>
-          <w:sz w:val="22"/>
-          <w:szCs w:val="22"/>
-        </w:rPr>
-        <w:t xml:space="preserve">The dramatic improvement we observe using </w:t>
-      </w:r>
-      <w:proofErr w:type="spellStart"/>
-      <w:r>
-        <w:rPr>
-          <w:rFonts w:ascii="Arial" w:hAnsi="Arial" w:cs="Helvetica"/>
-          <w:sz w:val="22"/>
-          <w:szCs w:val="22"/>
-        </w:rPr>
-        <w:t>VariantSpark</w:t>
-      </w:r>
-      <w:proofErr w:type="spellEnd"/>
-      <w:r>
-        <w:rPr>
-          <w:rFonts w:ascii="Arial" w:hAnsi="Arial" w:cs="Helvetica"/>
-          <w:sz w:val="22"/>
-          <w:szCs w:val="22"/>
-        </w:rPr>
-        <w:t xml:space="preserve"> comes from parallelizing the tasks which neither </w:t>
-      </w:r>
-      <w:proofErr w:type="spellStart"/>
-      <w:r>
-        <w:rPr>
-          <w:rFonts w:ascii="Arial" w:hAnsi="Arial" w:cs="Helvetica"/>
-          <w:sz w:val="22"/>
-          <w:szCs w:val="22"/>
-        </w:rPr>
-        <w:t>VariantAnnotation</w:t>
-      </w:r>
-      <w:proofErr w:type="spellEnd"/>
-      <w:r>
-        <w:rPr>
-          <w:rFonts w:ascii="Arial" w:hAnsi="Arial" w:cs="Helvetica"/>
-          <w:sz w:val="22"/>
-          <w:szCs w:val="22"/>
-        </w:rPr>
-        <w:t xml:space="preserve"> nor </w:t>
-      </w:r>
-      <w:proofErr w:type="spellStart"/>
-      <w:r>
-        <w:rPr>
-          <w:rFonts w:ascii="Arial" w:hAnsi="Arial" w:cs="Helvetica"/>
-          <w:sz w:val="22"/>
-          <w:szCs w:val="22"/>
-        </w:rPr>
-        <w:t>pysam</w:t>
-      </w:r>
-      <w:proofErr w:type="spellEnd"/>
-      <w:r>
-        <w:rPr>
-          <w:rFonts w:ascii="Arial" w:hAnsi="Arial" w:cs="Helvetica"/>
-          <w:sz w:val="22"/>
-          <w:szCs w:val="22"/>
-        </w:rPr>
-        <w:t xml:space="preserve"> offers.</w:t>
-      </w:r>
-      <w:commentRangeEnd w:id="2"/>
-      <w:r>
-        <w:rPr>
-          <w:rStyle w:val="CommentReference"/>
-        </w:rPr>
-        <w:commentReference w:id="2"/>
+        <w:t xml:space="preserve">. The dramatic improvement we observe using VariantSpark comes from parallelizing the tasks which neither VariantAnnotation nor pysam offers. </w:t>
+      </w:r>
+    </w:p>
+    <w:p>
+      <w:pPr>
+        <w:widowControl w:val="0"/>
+        <w:autoSpaceDE w:val="0"/>
+        <w:autoSpaceDN w:val="0"/>
+        <w:adjustRightInd w:val="0"/>
+        <w:rPr>
+          <w:rFonts w:ascii="Arial" w:hAnsi="Arial" w:cs="Helvetica"/>
+          <w:sz w:val="22"/>
+          <w:szCs w:val="22"/>
+        </w:rPr>
+      </w:pPr>
+    </w:p>
+    <w:p>
+      <w:pPr>
+        <w:widowControl w:val="0"/>
+        <w:autoSpaceDE w:val="0"/>
+        <w:autoSpaceDN w:val="0"/>
+        <w:adjustRightInd w:val="0"/>
+        <w:rPr>
+          <w:rFonts w:ascii="Consolas" w:hAnsi="Consolas" w:cs="Consolas"/>
+        </w:rPr>
+      </w:pPr>
+    </w:p>
+    <w:p>
+      <w:pPr>
+        <w:pStyle w:val="AssessorComment"/>
+        <w:rPr>
+          <w:sz w:val="22"/>
+          <w:szCs w:val="22"/>
+        </w:rPr>
+      </w:pPr>
+      <w:r>
+        <w:rPr>
+          <w:sz w:val="22"/>
+          <w:szCs w:val="22"/>
+        </w:rPr>
+        <w:t>To demonstrate scalability to today's data sets, using the present 1000 Genomes release (phase 3) would be appropriate</w:t>
+      </w:r>
+      <w:r>
+        <w:rPr>
+          <w:sz w:val="22"/>
+          <w:szCs w:val="22"/>
+        </w:rPr>
+        <w:t>.</w:t>
+      </w:r>
+    </w:p>
+    <w:p>
+      <w:pPr>
+        <w:widowControl w:val="0"/>
+        <w:autoSpaceDE w:val="0"/>
+        <w:autoSpaceDN w:val="0"/>
+        <w:adjustRightInd w:val="0"/>
+        <w:rPr>
+          <w:rFonts w:ascii="Consolas" w:hAnsi="Consolas" w:cs="Consolas"/>
+        </w:rPr>
+      </w:pPr>
+    </w:p>
+    <w:p>
+      <w:pPr>
+        <w:widowControl w:val="0"/>
+        <w:autoSpaceDE w:val="0"/>
+        <w:autoSpaceDN w:val="0"/>
+        <w:adjustRightInd w:val="0"/>
+        <w:rPr>
+          <w:rFonts w:ascii="Arial" w:hAnsi="Arial" w:cs="Helvetica"/>
+          <w:sz w:val="22"/>
+          <w:szCs w:val="22"/>
+        </w:rPr>
+      </w:pPr>
+      <w:r>
+        <w:rPr>
+          <w:rFonts w:ascii="Arial" w:hAnsi="Arial" w:cs="Helvetica"/>
+          <w:sz w:val="22"/>
+          <w:szCs w:val="22"/>
+        </w:rPr>
+        <w:t>We agree with the reviewer and have included the phase</w:t>
       </w:r>
       <w:r>
         <w:rPr>
@@ -1841,85 +1609,22 @@
         </w:rPr>
         <w:t xml:space="preserve"> </w:t>
       </w:r>
-    </w:p>
-    <w:p>
-      <w:pPr>
-        <w:widowControl w:val="0"/>
-        <w:autoSpaceDE w:val="0"/>
-        <w:autoSpaceDN w:val="0"/>
-        <w:adjustRightInd w:val="0"/>
-        <w:rPr>
-          <w:rFonts w:ascii="Arial" w:hAnsi="Arial" w:cs="Helvetica"/>
-          <w:sz w:val="22"/>
-          <w:szCs w:val="22"/>
-        </w:rPr>
-      </w:pPr>
-    </w:p>
-    <w:p>
-      <w:pPr>
-        <w:widowControl w:val="0"/>
-        <w:autoSpaceDE w:val="0"/>
-        <w:autoSpaceDN w:val="0"/>
-        <w:adjustRightInd w:val="0"/>
-        <w:rPr>
-          <w:rFonts w:ascii="Consolas" w:hAnsi="Consolas" w:cs="Consolas"/>
-        </w:rPr>
-      </w:pPr>
-    </w:p>
-    <w:p>
-      <w:pPr>
-        <w:pStyle w:val="AssessorComment"/>
-        <w:rPr>
-          <w:sz w:val="22"/>
-          <w:szCs w:val="22"/>
-        </w:rPr>
-      </w:pPr>
-      <w:r>
-        <w:rPr>
-          <w:sz w:val="22"/>
-          <w:szCs w:val="22"/>
-        </w:rPr>
-        <w:t>To demonstrate scalability to today's data sets, using the present 1000 Genomes release (phase 3) would be appropriate</w:t>
-      </w:r>
-      <w:r>
-        <w:rPr>
+      <w:r>
+        <w:rPr>
+          <w:rFonts w:ascii="Arial" w:hAnsi="Arial" w:cs="Helvetica"/>
+          <w:sz w:val="22"/>
+          <w:szCs w:val="22"/>
+        </w:rPr>
+        <w:t>3 data in our paper</w:t>
+      </w:r>
+      <w:r>
+        <w:rPr>
+          <w:rFonts w:ascii="Arial" w:hAnsi="Arial" w:cs="Helvetica"/>
           <w:sz w:val="22"/>
           <w:szCs w:val="22"/>
         </w:rPr>
         <w:t>.</w:t>
       </w:r>
-    </w:p>
-    <w:p>
-      <w:pPr>
-        <w:widowControl w:val="0"/>
-        <w:autoSpaceDE w:val="0"/>
-        <w:autoSpaceDN w:val="0"/>
-        <w:adjustRightInd w:val="0"/>
-        <w:rPr>
-          <w:rFonts w:ascii="Consolas" w:hAnsi="Consolas" w:cs="Consolas"/>
-        </w:rPr>
-      </w:pPr>
-    </w:p>
-    <w:p>
-      <w:pPr>
-        <w:widowControl w:val="0"/>
-        <w:autoSpaceDE w:val="0"/>
-        <w:autoSpaceDN w:val="0"/>
-        <w:adjustRightInd w:val="0"/>
-        <w:rPr>
-          <w:rFonts w:ascii="Arial" w:hAnsi="Arial" w:cs="Helvetica"/>
-          <w:sz w:val="22"/>
-          <w:szCs w:val="22"/>
-        </w:rPr>
-      </w:pPr>
-      <w:r>
-        <w:rPr>
-          <w:rFonts w:ascii="Arial" w:hAnsi="Arial" w:cs="Helvetica"/>
-          <w:sz w:val="22"/>
-          <w:szCs w:val="22"/>
-        </w:rPr>
-        <w:t>We agree with the reviewer and have included the phase</w:t>
-      </w:r>
       <w:r>
         <w:rPr>
           <w:rFonts w:ascii="Arial" w:hAnsi="Arial" w:cs="Helvetica"/>
@@ -1928,30 +1633,6 @@
         </w:rPr>
         <w:t xml:space="preserve"> </w:t>
       </w:r>
-      <w:r>
-        <w:rPr>
-          <w:rFonts w:ascii="Arial" w:hAnsi="Arial" w:cs="Helvetica"/>
-          <w:sz w:val="22"/>
-          <w:szCs w:val="22"/>
-        </w:rPr>
-        <w:t>3 data in our paper</w:t>
-      </w:r>
-      <w:r>
-        <w:rPr>
-          <w:rFonts w:ascii="Arial" w:hAnsi="Arial" w:cs="Helvetica"/>
-          <w:sz w:val="22"/>
-          <w:szCs w:val="22"/>
-        </w:rPr>
-        <w:t>.</w:t>
-      </w:r>
-      <w:r>
-        <w:rPr>
-          <w:rFonts w:ascii="Arial" w:hAnsi="Arial" w:cs="Helvetica"/>
-          <w:sz w:val="22"/>
-          <w:szCs w:val="22"/>
-        </w:rPr>
-        <w:t xml:space="preserve"> </w:t>
-      </w:r>
     </w:p>
     <w:p>
       <w:pPr>
@@ -2019,27 +1700,7 @@
           <w:sz w:val="22"/>
           <w:szCs w:val="22"/>
         </w:rPr>
-        <w:t xml:space="preserve">To further demonstrate the scalability of </w:t>
-      </w:r>
-      <w:proofErr w:type="spellStart"/>
-      <w:r>
-        <w:rPr>
-          <w:rFonts w:ascii="Arial" w:hAnsi="Arial" w:cs="Helvetica"/>
-          <w:color w:val="FF0000"/>
-          <w:sz w:val="22"/>
-          <w:szCs w:val="22"/>
-        </w:rPr>
-        <w:t>VariantSpark</w:t>
-      </w:r>
-      <w:proofErr w:type="spellEnd"/>
-      <w:r>
-        <w:rPr>
-          <w:rFonts w:ascii="Arial" w:hAnsi="Arial" w:cs="Helvetica"/>
-          <w:color w:val="FF0000"/>
-          <w:sz w:val="22"/>
-          <w:szCs w:val="22"/>
-        </w:rPr>
-        <w:t>, we also cluster the 1000 Genomes Project phase 3 data, which contains 3000 individuals from 5 super</w:t>
+        <w:t>To further demonstrate the scalability of VariantSpark, we also cluster the 1000 Genomes Project phase 3 data, which contains 3000 individuals from 5 super</w:t>
       </w:r>
       <w:r>
         <w:rPr>
@@ -2066,36 +1727,16 @@
           <w:sz w:val="22"/>
           <w:szCs w:val="22"/>
         </w:rPr>
-        <w:t xml:space="preserve">B of the phase 1 dataset. </w:t>
-      </w:r>
-      <w:proofErr w:type="spellStart"/>
-      <w:r>
-        <w:rPr>
-          <w:rFonts w:ascii="Arial" w:hAnsi="Arial" w:cs="Helvetica"/>
-          <w:color w:val="FF0000"/>
-          <w:sz w:val="22"/>
-          <w:szCs w:val="22"/>
-        </w:rPr>
-        <w:t>Vari</w:t>
-      </w:r>
-      <w:r>
-        <w:rPr>
-          <w:rFonts w:ascii="Arial" w:hAnsi="Arial" w:cs="Helvetica"/>
-          <w:color w:val="FF0000"/>
-          <w:sz w:val="22"/>
-          <w:szCs w:val="22"/>
-        </w:rPr>
-        <w:t>antSpark</w:t>
-      </w:r>
-      <w:proofErr w:type="spellEnd"/>
-      <w:r>
-        <w:rPr>
-          <w:rFonts w:ascii="Arial" w:hAnsi="Arial" w:cs="Helvetica"/>
-          <w:color w:val="FF0000"/>
-          <w:sz w:val="22"/>
-          <w:szCs w:val="22"/>
-        </w:rPr>
-        <w:t xml:space="preserve"> successfully completes the clustering in just 27 hours (see Table 2) with an ARI of</w:t>
+        <w:t>B of the phase 1 dataset. Vari</w:t>
+      </w:r>
+      <w:r>
+        <w:rPr>
+          <w:rFonts w:ascii="Arial" w:hAnsi="Arial" w:cs="Helvetica"/>
+          <w:color w:val="FF0000"/>
+          <w:sz w:val="22"/>
+          <w:szCs w:val="22"/>
+        </w:rPr>
+        <w:t>antSpark successfully completes the clustering in just 27 hours (see Table 2) with an ARI of</w:t>
       </w:r>
       <w:r>
         <w:rPr>
@@ -2154,34 +1795,12 @@
       </w:r>
     </w:p>
   </w:comment>
-  <w:comment w:id="2" w:author="Denis Bauer" w:date="2015-11-26T15:25:00Z" w:initials="DCB">
-    <w:p>
-      <w:pPr>
-        <w:pStyle w:val="CommentText"/>
-      </w:pPr>
-      <w:r>
-        <w:rPr>
-          <w:rStyle w:val="CommentReference"/>
-        </w:rPr>
-        <w:annotationRef/>
-      </w:r>
-      <w:r>
-        <w:t xml:space="preserve">Do we mention this in the </w:t>
-      </w:r>
-      <w:proofErr w:type="gramStart"/>
-      <w:r>
-        <w:t>paper ?</w:t>
-      </w:r>
-      <w:proofErr w:type="gramEnd"/>
-    </w:p>
-  </w:comment>
 </w:comments>
 </file>
 
 <file path=word/commentsExtended.xml><?xml version="1.0" encoding="utf-8"?>
 <w15:commentsEx xmlns:wpc="http://schemas.microsoft.com/office/word/2010/wordprocessingCanvas" xmlns:mo="http://schemas.microsoft.com/office/mac/office/2008/main" xmlns:mc="http://schemas.openxmlformats.org/markup-compatibility/2006" xmlns:mv="urn:schemas-microsoft-com:mac:vml" xmlns:o="urn:schemas-microsoft-com:office:office" xmlns:r="http://schemas.openxmlformats.org/officeDocument/2006/relationships" xmlns:m="http://schemas.openxmlformats.org/officeDocument/2006/math" xmlns:v="urn:schemas-microsoft-com:vml" xmlns:wp14="http://schemas.microsoft.com/office/word/2010/wordprocessingDrawing" xmlns:wp="http://schemas.openxmlformats.org/drawingml/2006/wordprocessingDrawing" xmlns:w10="urn:schemas-microsoft-com:office:word" xmlns:w="http://schemas.openxmlformats.org/wordprocessingml/2006/main" xmlns:w14="http://schemas.microsoft.com/office/word/2010/wordml" xmlns:w15="http://schemas.microsoft.com/office/word/2012/wordml" xmlns:wpg="http://schemas.microsoft.com/office/word/2010/wordprocessingGroup" xmlns:wpi="http://schemas.microsoft.com/office/word/2010/wordprocessingInk" xmlns:wne="http://schemas.microsoft.com/office/word/2006/wordml" xmlns:wps="http://schemas.microsoft.com/office/word/2010/wordprocessingShape" mc:Ignorable="w14 w15 wp14">
   <w15:commentEx w15:paraId="104F94BF" w15:done="0"/>
-  <w15:commentEx w15:paraId="340EA764" w15:done="0"/>
 </w15:commentsEx>
 </file>
 
@@ -2596,6 +2215,7 @@
   <w:style w:type="character" w:default="1" w:styleId="DefaultParagraphFont">
     <w:name w:val="Default Paragraph Font"/>
     <w:uiPriority w:val="1"/>
+    <w:semiHidden/>
     <w:unhideWhenUsed/>
   </w:style>
   <w:style w:type="table" w:default="1" w:styleId="TableNormal">
@@ -3062,7 +2682,7 @@
 </file>
 
 <file path=customXml/itemProps1.xml><?xml version="1.0" encoding="utf-8"?>
-<ds:datastoreItem xmlns:ds="http://schemas.openxmlformats.org/officeDocument/2006/customXml" ds:itemID="{6BC87E6F-ECCA-0140-8FE4-525CA7FC4513}">
+<ds:datastoreItem xmlns:ds="http://schemas.openxmlformats.org/officeDocument/2006/customXml" ds:itemID="{8B621E0E-78AB-8545-B649-A8E32F387604}">
   <ds:schemaRefs>
     <ds:schemaRef ds:uri="http://schemas.openxmlformats.org/officeDocument/2006/bibliography"/>
   </ds:schemaRefs>

</xml_diff>